<commit_message>
Added experience descriptions to resume and removed Overview section. Updated formatting.
</commit_message>
<xml_diff>
--- a/Resume_Berry_Current.docx
+++ b/Resume_Berry_Current.docx
@@ -13,8 +13,8 @@
     <w:tbl>
       <w:tblPr>
         <w:tblStyle w:val="TableGrid"/>
-        <w:tblW w:w="11790" w:type="dxa"/>
-        <w:tblInd w:w="-450" w:type="dxa"/>
+        <w:tblW w:w="11572" w:type="dxa"/>
+        <w:tblInd w:w="-360" w:type="dxa"/>
         <w:tblBorders>
           <w:top w:val="none" w:sz="0" w:space="0" w:color="auto"/>
           <w:left w:val="none" w:sz="0" w:space="0" w:color="auto"/>
@@ -42,21 +42,24 @@
         <w:gridCol w:w="142"/>
         <w:gridCol w:w="317"/>
         <w:gridCol w:w="142"/>
-        <w:gridCol w:w="1302"/>
-        <w:gridCol w:w="20"/>
-        <w:gridCol w:w="770"/>
+        <w:gridCol w:w="1348"/>
+        <w:gridCol w:w="26"/>
+        <w:gridCol w:w="712"/>
         <w:gridCol w:w="142"/>
         <w:gridCol w:w="317"/>
         <w:gridCol w:w="142"/>
-        <w:gridCol w:w="2659"/>
+        <w:gridCol w:w="2389"/>
+        <w:gridCol w:w="58"/>
       </w:tblGrid>
       <w:tr>
         <w:trPr>
+          <w:gridAfter w:val="1"/>
+          <w:wAfter w:w="58" w:type="dxa"/>
           <w:trHeight w:val="1530"/>
         </w:trPr>
         <w:tc>
           <w:tcPr>
-            <w:tcW w:w="11790" w:type="dxa"/>
+            <w:tcW w:w="11514" w:type="dxa"/>
             <w:gridSpan w:val="18"/>
             <w:tcBorders>
               <w:bottom w:val="single" w:sz="24" w:space="0" w:color="2C3B57" w:themeColor="text2"/>
@@ -152,11 +155,13 @@
       </w:tr>
       <w:tr>
         <w:trPr>
+          <w:gridAfter w:val="1"/>
+          <w:wAfter w:w="58" w:type="dxa"/>
           <w:trHeight w:val="149"/>
         </w:trPr>
         <w:tc>
           <w:tcPr>
-            <w:tcW w:w="11790" w:type="dxa"/>
+            <w:tcW w:w="11514" w:type="dxa"/>
             <w:gridSpan w:val="18"/>
             <w:tcBorders>
               <w:top w:val="single" w:sz="24" w:space="0" w:color="2C3B57" w:themeColor="text2"/>
@@ -168,6 +173,8 @@
       </w:tr>
       <w:tr>
         <w:trPr>
+          <w:gridAfter w:val="1"/>
+          <w:wAfter w:w="58" w:type="dxa"/>
           <w:trHeight w:val="314"/>
         </w:trPr>
         <w:tc>
@@ -485,7 +492,7 @@
         </w:tc>
         <w:tc>
           <w:tcPr>
-            <w:tcW w:w="2092" w:type="dxa"/>
+            <w:tcW w:w="2086" w:type="dxa"/>
             <w:gridSpan w:val="3"/>
             <w:vAlign w:val="center"/>
           </w:tcPr>
@@ -601,7 +608,7 @@
         </w:tc>
         <w:tc>
           <w:tcPr>
-            <w:tcW w:w="2659" w:type="dxa"/>
+            <w:tcW w:w="2389" w:type="dxa"/>
             <w:vAlign w:val="center"/>
           </w:tcPr>
           <w:p>
@@ -640,11 +647,13 @@
       </w:tr>
       <w:tr>
         <w:trPr>
+          <w:gridAfter w:val="1"/>
+          <w:wAfter w:w="58" w:type="dxa"/>
           <w:trHeight w:val="161"/>
         </w:trPr>
         <w:tc>
           <w:tcPr>
-            <w:tcW w:w="11790" w:type="dxa"/>
+            <w:tcW w:w="11514" w:type="dxa"/>
             <w:gridSpan w:val="18"/>
             <w:tcBorders>
               <w:bottom w:val="single" w:sz="24" w:space="0" w:color="CADEE5" w:themeColor="background2"/>
@@ -666,11 +675,10 @@
         </w:trPr>
         <w:tc>
           <w:tcPr>
-            <w:tcW w:w="7740" w:type="dxa"/>
+            <w:tcW w:w="7786" w:type="dxa"/>
             <w:gridSpan w:val="12"/>
             <w:vMerge w:val="restart"/>
             <w:tcBorders>
-              <w:top w:val="single" w:sz="24" w:space="0" w:color="CADEE5" w:themeColor="background2"/>
               <w:bottom w:val="single" w:sz="8" w:space="0" w:color="2C3B57" w:themeColor="text2"/>
             </w:tcBorders>
             <w:vAlign w:val="bottom"/>
@@ -679,14 +687,27 @@
             <w:pPr>
               <w:pStyle w:val="Heading3"/>
             </w:pPr>
-            <w:r>
-              <w:t>Overview</w:t>
-            </w:r>
+            <w:sdt>
+              <w:sdtPr>
+                <w:id w:val="-1394265743"/>
+                <w:placeholder>
+                  <w:docPart w:val="9E81BE0D8E4BCD499CB2A5477FFA8A10"/>
+                </w:placeholder>
+                <w:temporary/>
+                <w:showingPlcHdr/>
+                <w15:appearance w15:val="hidden"/>
+              </w:sdtPr>
+              <w:sdtContent>
+                <w:r>
+                  <w:t>Experience</w:t>
+                </w:r>
+              </w:sdtContent>
+            </w:sdt>
           </w:p>
         </w:tc>
         <w:tc>
           <w:tcPr>
-            <w:tcW w:w="20" w:type="dxa"/>
+            <w:tcW w:w="26" w:type="dxa"/>
             <w:vMerge w:val="restart"/>
             <w:tcBorders>
               <w:top w:val="single" w:sz="24" w:space="0" w:color="CADEE5" w:themeColor="background2"/>
@@ -697,8 +718,8 @@
         </w:tc>
         <w:tc>
           <w:tcPr>
-            <w:tcW w:w="4030" w:type="dxa"/>
-            <w:gridSpan w:val="5"/>
+            <w:tcW w:w="3760" w:type="dxa"/>
+            <w:gridSpan w:val="6"/>
             <w:tcBorders>
               <w:top w:val="single" w:sz="24" w:space="0" w:color="CADEE5" w:themeColor="background2"/>
             </w:tcBorders>
@@ -713,7 +734,7 @@
         </w:trPr>
         <w:tc>
           <w:tcPr>
-            <w:tcW w:w="7740" w:type="dxa"/>
+            <w:tcW w:w="7786" w:type="dxa"/>
             <w:gridSpan w:val="12"/>
             <w:vMerge/>
             <w:tcBorders>
@@ -729,7 +750,7 @@
         </w:tc>
         <w:tc>
           <w:tcPr>
-            <w:tcW w:w="20" w:type="dxa"/>
+            <w:tcW w:w="26" w:type="dxa"/>
             <w:vMerge/>
             <w:vAlign w:val="bottom"/>
           </w:tcPr>
@@ -737,8 +758,8 @@
         </w:tc>
         <w:tc>
           <w:tcPr>
-            <w:tcW w:w="4030" w:type="dxa"/>
-            <w:gridSpan w:val="5"/>
+            <w:tcW w:w="3760" w:type="dxa"/>
+            <w:gridSpan w:val="6"/>
             <w:shd w:val="clear" w:color="auto" w:fill="CADEE5" w:themeFill="background2"/>
             <w:vAlign w:val="bottom"/>
           </w:tcPr>
@@ -750,7 +771,7 @@
               <w:sdtPr>
                 <w:id w:val="-2075571490"/>
                 <w:placeholder>
-                  <w:docPart w:val="767AC21D139303428A058ED57D626526"/>
+                  <w:docPart w:val="BE67D8D27DB142459236060589965E38"/>
                 </w:placeholder>
                 <w:temporary/>
                 <w:showingPlcHdr/>
@@ -771,7 +792,7 @@
         </w:trPr>
         <w:tc>
           <w:tcPr>
-            <w:tcW w:w="7740" w:type="dxa"/>
+            <w:tcW w:w="7786" w:type="dxa"/>
             <w:gridSpan w:val="12"/>
             <w:tcBorders>
               <w:top w:val="single" w:sz="8" w:space="0" w:color="2C3B57" w:themeColor="text2"/>
@@ -779,130 +800,461 @@
           </w:tcPr>
           <w:p>
             <w:pPr>
+              <w:pStyle w:val="Dates"/>
+              <w:rPr>
+                <w:sz w:val="12"/>
+                <w:szCs w:val="12"/>
+              </w:rPr>
+            </w:pPr>
+          </w:p>
+          <w:p>
+            <w:pPr>
+              <w:pStyle w:val="Dates"/>
+              <w:jc w:val="both"/>
+            </w:pPr>
+            <w:r>
+              <w:t>2020-Present</w:t>
+            </w:r>
+          </w:p>
+          <w:p>
+            <w:pPr>
               <w:pStyle w:val="Text"/>
-            </w:pPr>
-            <w:r>
-              <w:t>I’m a data-driven researcher</w:t>
-            </w:r>
-            <w:r>
-              <w:t>, engineer,</w:t>
+              <w:spacing w:line="240" w:lineRule="auto"/>
+              <w:jc w:val="both"/>
+              <w:rPr>
+                <w:b/>
+                <w:bCs/>
+              </w:rPr>
+            </w:pPr>
+            <w:r>
+              <w:rPr>
+                <w:b/>
+                <w:bCs/>
+              </w:rPr>
+              <w:t xml:space="preserve">Assistant Professor, Cognitive Science | </w:t>
+            </w:r>
+            <w:r>
+              <w:rPr>
+                <w:b/>
+                <w:bCs/>
+                <w:i/>
+                <w:iCs/>
+              </w:rPr>
+              <w:t>Villanova U</w:t>
+            </w:r>
+          </w:p>
+          <w:p>
+            <w:pPr>
+              <w:pStyle w:val="Text"/>
+              <w:numPr>
+                <w:ilvl w:val="0"/>
+                <w:numId w:val="12"/>
+              </w:numPr>
+              <w:spacing w:line="240" w:lineRule="auto"/>
+              <w:jc w:val="both"/>
+            </w:pPr>
+            <w:r>
+              <w:t>Design and teach linguistics, cognitive science, AI, and Spanish</w:t>
+            </w:r>
+            <w:r>
+              <w:t xml:space="preserve"> courses</w:t>
+            </w:r>
+            <w:r>
+              <w:t xml:space="preserve">. </w:t>
+            </w:r>
+          </w:p>
+          <w:p>
+            <w:pPr>
+              <w:pStyle w:val="Text"/>
+              <w:numPr>
+                <w:ilvl w:val="0"/>
+                <w:numId w:val="12"/>
+              </w:numPr>
+              <w:spacing w:line="240" w:lineRule="auto"/>
+              <w:jc w:val="both"/>
+            </w:pPr>
+            <w:r>
+              <w:t xml:space="preserve">Direct </w:t>
+            </w:r>
+            <w:r>
+              <w:t>Language Use and Variation Lab, which</w:t>
+            </w:r>
+            <w:r>
+              <w:t xml:space="preserve"> </w:t>
+            </w:r>
+            <w:r>
+              <w:t xml:space="preserve">researches </w:t>
+            </w:r>
+            <w:r>
+              <w:t xml:space="preserve">adaptation to </w:t>
+            </w:r>
+            <w:r>
+              <w:t>language variation</w:t>
             </w:r>
             <w:r>
               <w:t xml:space="preserve"> and </w:t>
             </w:r>
             <w:r>
-              <w:t>program/product</w:t>
-            </w:r>
-            <w:r>
-              <w:t xml:space="preserve"> manager with over a decade of experience in </w:t>
-            </w:r>
-            <w:r>
-              <w:t>language sciences</w:t>
-            </w:r>
-            <w:r>
-              <w:t xml:space="preserve"> and technology</w:t>
-            </w:r>
-            <w:r>
-              <w:t>. I have experience</w:t>
+              <w:t xml:space="preserve">builds </w:t>
+            </w:r>
+            <w:r>
+              <w:t xml:space="preserve">computational </w:t>
+            </w:r>
+            <w:r>
+              <w:t>models of language structure</w:t>
+            </w:r>
+          </w:p>
+          <w:p>
+            <w:pPr>
+              <w:pStyle w:val="Text"/>
+              <w:numPr>
+                <w:ilvl w:val="0"/>
+                <w:numId w:val="12"/>
+              </w:numPr>
+              <w:spacing w:line="240" w:lineRule="auto"/>
+              <w:jc w:val="both"/>
+            </w:pPr>
+            <w:r>
+              <w:t xml:space="preserve">Mentor undergraduates in research and professional development. </w:t>
+            </w:r>
+          </w:p>
+          <w:p>
+            <w:pPr>
+              <w:pStyle w:val="Dates"/>
+              <w:jc w:val="both"/>
+              <w:rPr>
+                <w:sz w:val="12"/>
+                <w:szCs w:val="12"/>
+              </w:rPr>
+            </w:pPr>
+          </w:p>
+          <w:p>
+            <w:pPr>
+              <w:pStyle w:val="Dates"/>
+              <w:jc w:val="both"/>
+            </w:pPr>
+            <w:r>
+              <w:t>2021-2022</w:t>
+            </w:r>
+          </w:p>
+          <w:p>
+            <w:pPr>
+              <w:pStyle w:val="Text"/>
+              <w:spacing w:line="240" w:lineRule="auto"/>
+              <w:jc w:val="both"/>
+              <w:rPr>
+                <w:b/>
+                <w:bCs/>
+                <w:i/>
+                <w:iCs/>
+              </w:rPr>
+            </w:pPr>
+            <w:r>
+              <w:rPr>
+                <w:b/>
+                <w:bCs/>
+              </w:rPr>
+              <w:t xml:space="preserve">Applied Scientist, Amazon | </w:t>
+            </w:r>
+            <w:r>
+              <w:rPr>
+                <w:b/>
+                <w:bCs/>
+                <w:i/>
+                <w:iCs/>
+              </w:rPr>
+              <w:t>Localization Tech</w:t>
+            </w:r>
+          </w:p>
+          <w:p>
+            <w:pPr>
+              <w:pStyle w:val="Text"/>
+              <w:numPr>
+                <w:ilvl w:val="0"/>
+                <w:numId w:val="13"/>
+              </w:numPr>
+              <w:spacing w:line="240" w:lineRule="auto"/>
+              <w:jc w:val="both"/>
+            </w:pPr>
+            <w:r>
+              <w:t>Reviewed</w:t>
             </w:r>
             <w:r>
               <w:t xml:space="preserve"> </w:t>
             </w:r>
             <w:r>
-              <w:t xml:space="preserve">mentoring and </w:t>
-            </w:r>
-            <w:r>
-              <w:t>working with diverse teams to</w:t>
+              <w:t xml:space="preserve">data quality program for video subtitle localization </w:t>
+            </w:r>
+          </w:p>
+          <w:p>
+            <w:pPr>
+              <w:pStyle w:val="Text"/>
+              <w:numPr>
+                <w:ilvl w:val="0"/>
+                <w:numId w:val="13"/>
+              </w:numPr>
+              <w:spacing w:line="240" w:lineRule="auto"/>
+              <w:jc w:val="both"/>
+            </w:pPr>
+            <w:r>
+              <w:t>Collaborated with international colleagues to develop proprietary human-in-the-loop localization software with verbosity and style customization</w:t>
+            </w:r>
+          </w:p>
+          <w:p>
+            <w:pPr>
+              <w:pStyle w:val="Text"/>
+              <w:numPr>
+                <w:ilvl w:val="0"/>
+                <w:numId w:val="13"/>
+              </w:numPr>
+              <w:spacing w:line="240" w:lineRule="auto"/>
+              <w:jc w:val="both"/>
+            </w:pPr>
+            <w:r>
+              <w:t>Published collaborative paper at COLING</w:t>
             </w:r>
             <w:r>
               <w:t xml:space="preserve"> </w:t>
             </w:r>
             <w:r>
-              <w:t xml:space="preserve">build </w:t>
-            </w:r>
-            <w:r>
-              <w:t xml:space="preserve">large-scale </w:t>
-            </w:r>
-            <w:r>
-              <w:t>technical</w:t>
-            </w:r>
-            <w:r>
-              <w:t xml:space="preserve"> programs, </w:t>
-            </w:r>
-            <w:r>
-              <w:t>support</w:t>
-            </w:r>
-            <w:r>
+              <w:t>2022</w:t>
+            </w:r>
+          </w:p>
+          <w:p>
+            <w:pPr>
+              <w:pStyle w:val="Text"/>
+              <w:spacing w:line="240" w:lineRule="auto"/>
+              <w:jc w:val="both"/>
+              <w:rPr>
+                <w:sz w:val="12"/>
+                <w:szCs w:val="12"/>
+              </w:rPr>
+            </w:pPr>
+          </w:p>
+          <w:p>
+            <w:pPr>
+              <w:pStyle w:val="Dates"/>
+              <w:jc w:val="both"/>
+            </w:pPr>
+            <w:r>
+              <w:t>2019-2020</w:t>
+            </w:r>
+          </w:p>
+          <w:p>
+            <w:pPr>
+              <w:pStyle w:val="Text"/>
+              <w:spacing w:line="240" w:lineRule="auto"/>
+              <w:jc w:val="both"/>
+              <w:rPr>
+                <w:b/>
+                <w:bCs/>
+                <w:i/>
+                <w:iCs/>
+              </w:rPr>
+            </w:pPr>
+            <w:r>
+              <w:rPr>
+                <w:b/>
+                <w:bCs/>
+              </w:rPr>
+              <w:t xml:space="preserve">Technical Program Mgr., Amazon | </w:t>
+            </w:r>
+            <w:r>
+              <w:rPr>
+                <w:b/>
+                <w:bCs/>
+                <w:i/>
+                <w:iCs/>
+              </w:rPr>
+              <w:t>Applied Modeling &amp; Data Science</w:t>
+            </w:r>
+          </w:p>
+          <w:p>
+            <w:pPr>
+              <w:pStyle w:val="Text"/>
+              <w:numPr>
+                <w:ilvl w:val="0"/>
+                <w:numId w:val="13"/>
+              </w:numPr>
+              <w:spacing w:line="240" w:lineRule="auto"/>
+              <w:jc w:val="both"/>
+            </w:pPr>
+            <w:r>
+              <w:t>Created and managed</w:t>
+            </w:r>
+            <w:r>
+              <w:t xml:space="preserve"> a data quality program at scale </w:t>
+            </w:r>
+            <w:r>
+              <w:t>to support</w:t>
+            </w:r>
+            <w:r>
+              <w:t xml:space="preserve"> sourcing language data </w:t>
+            </w:r>
+            <w:r>
+              <w:t xml:space="preserve">and </w:t>
+            </w:r>
+            <w:r>
+              <w:t>building large-scale language models and natural language understanding systems</w:t>
+            </w:r>
+          </w:p>
+          <w:p>
+            <w:pPr>
+              <w:pStyle w:val="Text"/>
+              <w:numPr>
+                <w:ilvl w:val="0"/>
+                <w:numId w:val="13"/>
+              </w:numPr>
+              <w:spacing w:line="240" w:lineRule="auto"/>
+              <w:jc w:val="both"/>
+            </w:pPr>
+            <w:r>
+              <w:t xml:space="preserve">Created and monitored data quality alarms to support </w:t>
+            </w:r>
+            <w:r>
+              <w:t xml:space="preserve">data </w:t>
+            </w:r>
+            <w:r>
+              <w:t xml:space="preserve">collection </w:t>
+            </w:r>
+          </w:p>
+          <w:p>
+            <w:pPr>
+              <w:pStyle w:val="Text"/>
+              <w:numPr>
+                <w:ilvl w:val="0"/>
+                <w:numId w:val="13"/>
+              </w:numPr>
+              <w:spacing w:line="240" w:lineRule="auto"/>
+              <w:jc w:val="both"/>
+            </w:pPr>
+            <w:r>
+              <w:t>Presented weekly quality report to executives and stakeholders</w:t>
+            </w:r>
+          </w:p>
+          <w:p>
+            <w:pPr>
+              <w:pStyle w:val="Text"/>
+              <w:spacing w:line="240" w:lineRule="auto"/>
+              <w:ind w:left="173" w:right="115"/>
+              <w:contextualSpacing/>
+              <w:jc w:val="both"/>
+              <w:rPr>
+                <w:sz w:val="12"/>
+                <w:szCs w:val="12"/>
+              </w:rPr>
+            </w:pPr>
+          </w:p>
+          <w:p>
+            <w:pPr>
+              <w:pStyle w:val="Dates"/>
+              <w:jc w:val="both"/>
+            </w:pPr>
+            <w:r>
+              <w:t>2018-2019</w:t>
+            </w:r>
+          </w:p>
+          <w:p>
+            <w:pPr>
+              <w:pStyle w:val="Text"/>
+              <w:jc w:val="both"/>
+              <w:rPr>
+                <w:b/>
+                <w:bCs/>
+              </w:rPr>
+            </w:pPr>
+            <w:r>
+              <w:rPr>
+                <w:b/>
+                <w:bCs/>
+              </w:rPr>
+              <w:t xml:space="preserve">Language Engineer, Amazon | </w:t>
+            </w:r>
+            <w:r>
+              <w:rPr>
+                <w:b/>
+                <w:bCs/>
+              </w:rPr>
+              <w:t xml:space="preserve">Alexa </w:t>
+            </w:r>
+            <w:r>
+              <w:rPr>
+                <w:b/>
+                <w:bCs/>
+                <w:i/>
+                <w:iCs/>
+              </w:rPr>
+              <w:t>Household Organization</w:t>
+            </w:r>
+            <w:r>
+              <w:rPr>
+                <w:b/>
+                <w:bCs/>
+              </w:rPr>
               <w:t xml:space="preserve"> </w:t>
             </w:r>
-            <w:r>
-              <w:t>international</w:t>
-            </w:r>
-            <w:r>
-              <w:t xml:space="preserve"> </w:t>
-            </w:r>
-            <w:r>
-              <w:t>product launches</w:t>
-            </w:r>
-            <w:r>
-              <w:t xml:space="preserve">, </w:t>
-            </w:r>
-            <w:r>
-              <w:t>construct</w:t>
-            </w:r>
-            <w:r>
-              <w:t xml:space="preserve"> complex ontologies, automat</w:t>
-            </w:r>
-            <w:r>
-              <w:t>e</w:t>
-            </w:r>
-            <w:r>
-              <w:t xml:space="preserve"> redundancies</w:t>
-            </w:r>
-            <w:r>
-              <w:t>, and communicate technical information to non-specialis</w:t>
-            </w:r>
-            <w:r>
-              <w:t>ts</w:t>
-            </w:r>
-            <w:r>
-              <w:t xml:space="preserve">. </w:t>
-            </w:r>
-            <w:r>
-              <w:t>I seek</w:t>
-            </w:r>
-            <w:r>
-              <w:t xml:space="preserve"> a position that will </w:t>
-            </w:r>
-            <w:r>
-              <w:t>leverage</w:t>
-            </w:r>
-            <w:r>
-              <w:t xml:space="preserve"> </w:t>
-            </w:r>
-            <w:r>
-              <w:t>these</w:t>
-            </w:r>
-            <w:r>
-              <w:t xml:space="preserve"> </w:t>
-            </w:r>
-            <w:r>
-              <w:t xml:space="preserve">interests </w:t>
-            </w:r>
-            <w:r>
-              <w:t xml:space="preserve">to help my team deliver quality products to delight </w:t>
-            </w:r>
-            <w:r>
-              <w:t>our</w:t>
-            </w:r>
-            <w:r>
-              <w:t xml:space="preserve"> customers. </w:t>
+          </w:p>
+          <w:p>
+            <w:pPr>
+              <w:pStyle w:val="Text"/>
+              <w:numPr>
+                <w:ilvl w:val="0"/>
+                <w:numId w:val="13"/>
+              </w:numPr>
+              <w:spacing w:line="240" w:lineRule="auto"/>
+              <w:jc w:val="both"/>
+            </w:pPr>
+            <w:r>
+              <w:t>Created ontologies and phrase maps for developing new features for home and personal use cases (e.g., timers, reminders, recipes)</w:t>
+            </w:r>
+          </w:p>
+          <w:p>
+            <w:pPr>
+              <w:pStyle w:val="Text"/>
+              <w:numPr>
+                <w:ilvl w:val="0"/>
+                <w:numId w:val="13"/>
+              </w:numPr>
+              <w:spacing w:line="240" w:lineRule="auto"/>
+              <w:jc w:val="both"/>
+            </w:pPr>
+            <w:r>
+              <w:t xml:space="preserve">Developed and deployed deterministic and probabilistic </w:t>
+            </w:r>
+            <w:r>
+              <w:t xml:space="preserve">NLU </w:t>
+            </w:r>
+            <w:r>
+              <w:t xml:space="preserve">artifacts </w:t>
+            </w:r>
+            <w:r>
+              <w:t>using git and virtual machines</w:t>
+            </w:r>
+            <w:r>
+              <w:t xml:space="preserve"> to production environments</w:t>
+            </w:r>
+          </w:p>
+          <w:p>
+            <w:pPr>
+              <w:pStyle w:val="Text"/>
+              <w:numPr>
+                <w:ilvl w:val="0"/>
+                <w:numId w:val="13"/>
+              </w:numPr>
+              <w:spacing w:line="240" w:lineRule="auto"/>
+              <w:jc w:val="both"/>
+            </w:pPr>
+            <w:r>
+              <w:t xml:space="preserve">Trained junior </w:t>
+            </w:r>
+            <w:r>
+              <w:t>teammates and composed onboarding runbooks</w:t>
             </w:r>
           </w:p>
         </w:tc>
         <w:tc>
           <w:tcPr>
-            <w:tcW w:w="20" w:type="dxa"/>
+            <w:tcW w:w="26" w:type="dxa"/>
             <w:vMerge w:val="restart"/>
             <w:vAlign w:val="center"/>
           </w:tcPr>
@@ -910,14 +1262,15 @@
         </w:tc>
         <w:tc>
           <w:tcPr>
-            <w:tcW w:w="4030" w:type="dxa"/>
-            <w:gridSpan w:val="5"/>
+            <w:tcW w:w="3760" w:type="dxa"/>
+            <w:gridSpan w:val="6"/>
             <w:vMerge w:val="restart"/>
             <w:shd w:val="clear" w:color="auto" w:fill="CADEE5" w:themeFill="background2"/>
           </w:tcPr>
           <w:p>
             <w:pPr>
               <w:pStyle w:val="Text"/>
+              <w:spacing w:line="276" w:lineRule="auto"/>
               <w:ind w:right="0"/>
             </w:pPr>
             <w:r>
@@ -928,39 +1281,30 @@
               <w:t>2018</w:t>
             </w:r>
             <w:r>
-              <w:t xml:space="preserve"> PhD </w:t>
-            </w:r>
-            <w:r>
-              <w:t>Spanish/Lang</w:t>
-            </w:r>
-            <w:r>
-              <w:t>uage</w:t>
-            </w:r>
-            <w:r>
-              <w:t xml:space="preserve"> Sci</w:t>
-            </w:r>
-            <w:r>
-              <w:t>ence</w:t>
+              <w:t xml:space="preserve"> PhD Language Science</w:t>
             </w:r>
           </w:p>
           <w:p>
             <w:pPr>
               <w:pStyle w:val="Text"/>
+              <w:spacing w:line="276" w:lineRule="auto"/>
+              <w:ind w:right="0"/>
             </w:pPr>
             <w:r>
               <w:rPr>
                 <w:b/>
                 <w:bCs/>
               </w:rPr>
-              <w:t>2010</w:t>
-            </w:r>
-            <w:r>
-              <w:t xml:space="preserve"> BS Mathematics</w:t>
+              <w:t xml:space="preserve">2014 </w:t>
+            </w:r>
+            <w:r>
+              <w:t>MA Spanish Linguistics</w:t>
             </w:r>
           </w:p>
           <w:p>
             <w:pPr>
               <w:pStyle w:val="Text"/>
+              <w:spacing w:line="276" w:lineRule="auto"/>
             </w:pPr>
             <w:r>
               <w:rPr>
@@ -970,12 +1314,32 @@
               <w:t>2010</w:t>
             </w:r>
             <w:r>
+              <w:t xml:space="preserve"> BS Mathematics</w:t>
+            </w:r>
+          </w:p>
+          <w:p>
+            <w:pPr>
+              <w:pStyle w:val="Text"/>
+              <w:spacing w:line="276" w:lineRule="auto"/>
+            </w:pPr>
+            <w:r>
+              <w:rPr>
+                <w:b/>
+                <w:bCs/>
+              </w:rPr>
+              <w:t>2010</w:t>
+            </w:r>
+            <w:r>
               <w:t xml:space="preserve"> BA Spanish</w:t>
             </w:r>
           </w:p>
           <w:p>
             <w:pPr>
               <w:pStyle w:val="Text"/>
+              <w:rPr>
+                <w:sz w:val="12"/>
+                <w:szCs w:val="12"/>
+              </w:rPr>
             </w:pPr>
           </w:p>
           <w:p>
@@ -990,7 +1354,7 @@
                 <w:color w:val="2C3B57" w:themeColor="text2"/>
                 <w:sz w:val="28"/>
               </w:rPr>
-              <w:t>TR</w:t>
+              <w:t>Visiting Scholar</w:t>
             </w:r>
             <w:r>
               <w:rPr>
@@ -1000,8 +1364,89 @@
                 <w:color w:val="2C3B57" w:themeColor="text2"/>
                 <w:sz w:val="28"/>
               </w:rPr>
-              <w:t>aining</w:t>
-            </w:r>
+              <w:t>ship</w:t>
+            </w:r>
+          </w:p>
+          <w:p>
+            <w:pPr>
+              <w:pStyle w:val="Text"/>
+              <w:spacing w:line="276" w:lineRule="auto"/>
+            </w:pPr>
+            <w:r>
+              <w:rPr>
+                <w:b/>
+                <w:bCs/>
+              </w:rPr>
+              <w:t xml:space="preserve">2024 </w:t>
+            </w:r>
+            <w:r>
+              <w:t>Radboud U</w:t>
+            </w:r>
+          </w:p>
+          <w:p>
+            <w:pPr>
+              <w:pStyle w:val="Text"/>
+              <w:spacing w:line="276" w:lineRule="auto"/>
+            </w:pPr>
+            <w:r>
+              <w:rPr>
+                <w:b/>
+                <w:bCs/>
+              </w:rPr>
+              <w:t xml:space="preserve">2017 </w:t>
+            </w:r>
+            <w:r>
+              <w:t>U of Pennsylvania</w:t>
+            </w:r>
+          </w:p>
+          <w:p>
+            <w:pPr>
+              <w:pStyle w:val="Text"/>
+              <w:spacing w:line="276" w:lineRule="auto"/>
+            </w:pPr>
+            <w:r>
+              <w:rPr>
+                <w:b/>
+                <w:bCs/>
+              </w:rPr>
+              <w:t>2015</w:t>
+            </w:r>
+            <w:r>
+              <w:t xml:space="preserve"> Max Planck Institute </w:t>
+            </w:r>
+          </w:p>
+          <w:p>
+            <w:pPr>
+              <w:pStyle w:val="Text"/>
+              <w:spacing w:line="276" w:lineRule="auto"/>
+            </w:pPr>
+            <w:r>
+              <w:rPr>
+                <w:b/>
+                <w:bCs/>
+              </w:rPr>
+              <w:t xml:space="preserve">2015 </w:t>
+            </w:r>
+            <w:r>
+              <w:t>Linguistic Society</w:t>
+            </w:r>
+            <w:r>
+              <w:t xml:space="preserve"> Institute</w:t>
+            </w:r>
+          </w:p>
+          <w:p>
+            <w:pPr>
+              <w:pStyle w:val="Text"/>
+              <w:rPr>
+                <w:sz w:val="12"/>
+                <w:szCs w:val="12"/>
+              </w:rPr>
+            </w:pPr>
+          </w:p>
+          <w:p>
+            <w:pPr>
+              <w:pStyle w:val="Text"/>
+            </w:pPr>
             <w:r>
               <w:rPr>
                 <w:rFonts w:ascii="Franklin Gothic Medium" w:eastAsiaTheme="majorEastAsia" w:hAnsi="Franklin Gothic Medium" w:cs="Times New Roman (Headings CS)"/>
@@ -1010,724 +1455,647 @@
                 <w:color w:val="2C3B57" w:themeColor="text2"/>
                 <w:sz w:val="28"/>
               </w:rPr>
-              <w:t>s</w:t>
+              <w:t>Selected Awards</w:t>
             </w:r>
           </w:p>
           <w:p>
             <w:pPr>
               <w:pStyle w:val="Text"/>
+              <w:spacing w:line="276" w:lineRule="auto"/>
+            </w:pPr>
+            <w:r>
               <w:rPr>
                 <w:b/>
                 <w:bCs/>
               </w:rPr>
+              <w:t>2023</w:t>
+            </w:r>
+            <w:r>
+              <w:t xml:space="preserve"> Research Catalyst ($35k)</w:t>
+            </w:r>
+          </w:p>
+          <w:p>
+            <w:pPr>
+              <w:pStyle w:val="Text"/>
+              <w:spacing w:line="276" w:lineRule="auto"/>
             </w:pPr>
             <w:r>
               <w:rPr>
                 <w:b/>
                 <w:bCs/>
               </w:rPr>
-              <w:t xml:space="preserve">2024 </w:t>
-            </w:r>
-            <w:r>
-              <w:t>EEG Processing (</w:t>
-            </w:r>
-            <w:r>
-              <w:t>Radboud U</w:t>
-            </w:r>
-            <w:r>
-              <w:t>)</w:t>
+              <w:t xml:space="preserve">2018 </w:t>
+            </w:r>
+            <w:r>
+              <w:t xml:space="preserve">Ray </w:t>
+            </w:r>
+            <w:proofErr w:type="spellStart"/>
+            <w:r>
+              <w:t>Lombra</w:t>
+            </w:r>
+            <w:proofErr w:type="spellEnd"/>
+            <w:r>
+              <w:t xml:space="preserve"> Award</w:t>
             </w:r>
           </w:p>
           <w:p>
             <w:pPr>
               <w:pStyle w:val="Text"/>
+              <w:spacing w:line="276" w:lineRule="auto"/>
             </w:pPr>
             <w:r>
               <w:rPr>
                 <w:b/>
                 <w:bCs/>
               </w:rPr>
-              <w:t xml:space="preserve">2019 </w:t>
-            </w:r>
-            <w:r>
-              <w:t>Amazon Machine Learning U</w:t>
+              <w:t>2017</w:t>
+            </w:r>
+            <w:r>
+              <w:t xml:space="preserve"> </w:t>
+            </w:r>
+            <w:r>
+              <w:t>NSF</w:t>
+            </w:r>
+            <w:r>
+              <w:t xml:space="preserve"> Grant</w:t>
+            </w:r>
+            <w:r>
+              <w:t xml:space="preserve"> ($18k)</w:t>
             </w:r>
           </w:p>
           <w:p>
             <w:pPr>
               <w:pStyle w:val="Text"/>
+              <w:spacing w:line="276" w:lineRule="auto"/>
             </w:pPr>
             <w:r>
               <w:rPr>
                 <w:b/>
                 <w:bCs/>
               </w:rPr>
-              <w:t>2015</w:t>
-            </w:r>
-            <w:r>
-              <w:t xml:space="preserve"> Max Planck </w:t>
-            </w:r>
-            <w:r>
-              <w:t>Ins</w:t>
-            </w:r>
-            <w:r>
-              <w:t>titute</w:t>
-            </w:r>
-            <w:r>
-              <w:t xml:space="preserve"> </w:t>
-            </w:r>
-            <w:r>
-              <w:t>(mpi.nl)</w:t>
+              <w:t xml:space="preserve">2011 </w:t>
+            </w:r>
+            <w:r>
+              <w:t xml:space="preserve">Fulbright </w:t>
+            </w:r>
+            <w:r>
+              <w:t>ETA Grant</w:t>
             </w:r>
           </w:p>
           <w:p>
             <w:pPr>
               <w:pStyle w:val="Text"/>
+              <w:rPr>
+                <w:sz w:val="12"/>
+                <w:szCs w:val="12"/>
+              </w:rPr>
+            </w:pPr>
+          </w:p>
+          <w:p>
+            <w:pPr>
+              <w:pStyle w:val="Heading3"/>
+            </w:pPr>
+            <w:r>
+              <w:rPr>
+                <w:noProof/>
+                <w:lang w:val="en-AU" w:eastAsia="en-AU"/>
+              </w:rPr>
+              <w:t>Skills</w:t>
+            </w:r>
+          </w:p>
+          <w:p>
+            <w:pPr>
+              <w:spacing w:line="276" w:lineRule="auto"/>
+              <w:ind w:left="547" w:hanging="360"/>
+              <w:rPr>
+                <w:sz w:val="22"/>
+                <w:szCs w:val="22"/>
+              </w:rPr>
             </w:pPr>
             <w:r>
               <w:rPr>
                 <w:b/>
                 <w:bCs/>
-              </w:rPr>
-              <w:t xml:space="preserve">2015 </w:t>
-            </w:r>
-            <w:r>
-              <w:t>LSA Institute (U Chicago)</w:t>
-            </w:r>
-          </w:p>
-          <w:p>
-            <w:pPr>
-              <w:pStyle w:val="Text"/>
-            </w:pPr>
-          </w:p>
-          <w:p>
-            <w:pPr>
-              <w:pStyle w:val="Text"/>
-            </w:pPr>
-            <w:r>
-              <w:rPr>
-                <w:rFonts w:ascii="Franklin Gothic Medium" w:eastAsiaTheme="majorEastAsia" w:hAnsi="Franklin Gothic Medium" w:cs="Times New Roman (Headings CS)"/>
-                <w:b/>
-                <w:caps/>
-                <w:color w:val="2C3B57" w:themeColor="text2"/>
-                <w:sz w:val="28"/>
-              </w:rPr>
-              <w:t>Key Achievements</w:t>
-            </w:r>
-          </w:p>
-          <w:p>
-            <w:pPr>
-              <w:pStyle w:val="Text"/>
-            </w:pPr>
+                <w:sz w:val="22"/>
+                <w:szCs w:val="22"/>
+              </w:rPr>
+              <w:t xml:space="preserve">Data </w:t>
+            </w:r>
             <w:r>
               <w:rPr>
                 <w:b/>
                 <w:bCs/>
-              </w:rPr>
-              <w:t>2023</w:t>
-            </w:r>
-            <w:r>
-              <w:t xml:space="preserve"> Research Catalyst Grant ($35k)</w:t>
-            </w:r>
-          </w:p>
-          <w:p>
-            <w:pPr>
-              <w:pStyle w:val="Text"/>
+                <w:sz w:val="22"/>
+                <w:szCs w:val="22"/>
+              </w:rPr>
+              <w:t>Science</w:t>
+            </w:r>
+            <w:r>
+              <w:rPr>
+                <w:sz w:val="22"/>
+                <w:szCs w:val="22"/>
+              </w:rPr>
+              <w:t xml:space="preserve">: Data </w:t>
+            </w:r>
+            <w:r>
+              <w:rPr>
+                <w:sz w:val="22"/>
+                <w:szCs w:val="22"/>
+              </w:rPr>
+              <w:t>visualization</w:t>
+            </w:r>
+            <w:r>
+              <w:rPr>
+                <w:sz w:val="22"/>
+                <w:szCs w:val="22"/>
+              </w:rPr>
+              <w:t>, Data wrangling</w:t>
+            </w:r>
+            <w:r>
+              <w:rPr>
+                <w:sz w:val="22"/>
+                <w:szCs w:val="22"/>
+              </w:rPr>
+              <w:t>; Virtual machines</w:t>
+            </w:r>
+            <w:r>
+              <w:rPr>
+                <w:sz w:val="22"/>
+                <w:szCs w:val="22"/>
+              </w:rPr>
+              <w:t xml:space="preserve">; </w:t>
+            </w:r>
+            <w:r>
+              <w:rPr>
+                <w:sz w:val="22"/>
+                <w:szCs w:val="22"/>
+              </w:rPr>
+              <w:t>CLIs</w:t>
+            </w:r>
+            <w:r>
+              <w:rPr>
+                <w:sz w:val="22"/>
+                <w:szCs w:val="22"/>
+              </w:rPr>
+              <w:t xml:space="preserve"> and APIs</w:t>
+            </w:r>
+            <w:r>
+              <w:rPr>
+                <w:sz w:val="22"/>
+                <w:szCs w:val="22"/>
+              </w:rPr>
+              <w:t xml:space="preserve">; </w:t>
+            </w:r>
+            <w:r>
+              <w:rPr>
+                <w:sz w:val="22"/>
+                <w:szCs w:val="22"/>
+              </w:rPr>
+              <w:t>Version tracking</w:t>
+            </w:r>
+            <w:r>
+              <w:rPr>
+                <w:sz w:val="22"/>
+                <w:szCs w:val="22"/>
+              </w:rPr>
+              <w:t>; Bayesian statistics; Time series analysis</w:t>
+            </w:r>
+          </w:p>
+          <w:p>
+            <w:pPr>
+              <w:spacing w:line="276" w:lineRule="auto"/>
+              <w:ind w:left="547" w:hanging="360"/>
+              <w:rPr>
+                <w:sz w:val="22"/>
+                <w:szCs w:val="22"/>
+              </w:rPr>
             </w:pPr>
             <w:r>
               <w:rPr>
                 <w:b/>
                 <w:bCs/>
-              </w:rPr>
-              <w:t xml:space="preserve">2018 </w:t>
-            </w:r>
-            <w:r>
-              <w:t xml:space="preserve">Ray </w:t>
-            </w:r>
-            <w:proofErr w:type="spellStart"/>
-            <w:r>
-              <w:t>Lombra</w:t>
-            </w:r>
-            <w:proofErr w:type="spellEnd"/>
-            <w:r>
-              <w:t xml:space="preserve"> Award</w:t>
-            </w:r>
-          </w:p>
-          <w:p>
-            <w:pPr>
-              <w:pStyle w:val="Text"/>
+                <w:sz w:val="22"/>
+                <w:szCs w:val="22"/>
+              </w:rPr>
+              <w:t>Language Science</w:t>
+            </w:r>
+            <w:r>
+              <w:rPr>
+                <w:sz w:val="22"/>
+                <w:szCs w:val="22"/>
+              </w:rPr>
+              <w:t xml:space="preserve">: </w:t>
+            </w:r>
+            <w:r>
+              <w:rPr>
+                <w:sz w:val="22"/>
+                <w:szCs w:val="22"/>
+              </w:rPr>
+              <w:t xml:space="preserve">LLMs, </w:t>
+            </w:r>
+            <w:r>
+              <w:rPr>
+                <w:sz w:val="22"/>
+                <w:szCs w:val="22"/>
+              </w:rPr>
+              <w:t>Generative AI</w:t>
+            </w:r>
+            <w:r>
+              <w:rPr>
+                <w:sz w:val="22"/>
+                <w:szCs w:val="22"/>
+              </w:rPr>
+              <w:t xml:space="preserve">, Prompt Creation, </w:t>
+            </w:r>
+            <w:r>
+              <w:rPr>
+                <w:sz w:val="22"/>
+                <w:szCs w:val="22"/>
+              </w:rPr>
+              <w:t>ASR</w:t>
+            </w:r>
+            <w:r>
+              <w:rPr>
+                <w:sz w:val="22"/>
+                <w:szCs w:val="22"/>
+              </w:rPr>
+              <w:t xml:space="preserve">; </w:t>
+            </w:r>
+            <w:r>
+              <w:rPr>
+                <w:sz w:val="22"/>
+                <w:szCs w:val="22"/>
+              </w:rPr>
+              <w:t xml:space="preserve">Language variation and ambiguity; </w:t>
+            </w:r>
+            <w:r>
+              <w:rPr>
+                <w:sz w:val="22"/>
+                <w:szCs w:val="22"/>
+              </w:rPr>
+              <w:t xml:space="preserve">Multilingualism; </w:t>
+            </w:r>
+            <w:r>
+              <w:rPr>
+                <w:sz w:val="22"/>
+                <w:szCs w:val="22"/>
+              </w:rPr>
+              <w:t xml:space="preserve">Speech acoustics; </w:t>
+            </w:r>
+            <w:r>
+              <w:rPr>
+                <w:sz w:val="22"/>
+                <w:szCs w:val="22"/>
+              </w:rPr>
+              <w:t>Localization</w:t>
+            </w:r>
+          </w:p>
+          <w:p>
+            <w:pPr>
+              <w:spacing w:line="276" w:lineRule="auto"/>
+              <w:ind w:left="547" w:hanging="360"/>
             </w:pPr>
             <w:r>
               <w:rPr>
                 <w:b/>
                 <w:bCs/>
-              </w:rPr>
-              <w:t>2017</w:t>
-            </w:r>
-            <w:r>
-              <w:t xml:space="preserve"> NSF Dissertation Grant ($18k)</w:t>
-            </w:r>
-          </w:p>
-          <w:p>
-            <w:pPr>
-              <w:pStyle w:val="Text"/>
-            </w:pPr>
+                <w:sz w:val="22"/>
+                <w:szCs w:val="22"/>
+              </w:rPr>
+              <w:t>Management</w:t>
+            </w:r>
+            <w:r>
+              <w:rPr>
+                <w:sz w:val="22"/>
+                <w:szCs w:val="22"/>
+              </w:rPr>
+              <w:t>: Effort s</w:t>
+            </w:r>
+            <w:r>
+              <w:rPr>
+                <w:sz w:val="22"/>
+                <w:szCs w:val="22"/>
+              </w:rPr>
+              <w:t>coping</w:t>
+            </w:r>
+            <w:r>
+              <w:rPr>
+                <w:sz w:val="22"/>
+                <w:szCs w:val="22"/>
+              </w:rPr>
+              <w:t>; KPI creation/monitoring</w:t>
+            </w:r>
+            <w:r>
+              <w:rPr>
+                <w:sz w:val="22"/>
+                <w:szCs w:val="22"/>
+              </w:rPr>
+              <w:t>; Agile</w:t>
+            </w:r>
+            <w:r>
+              <w:rPr>
+                <w:sz w:val="22"/>
+                <w:szCs w:val="22"/>
+              </w:rPr>
+              <w:t xml:space="preserve">; </w:t>
+            </w:r>
+            <w:r>
+              <w:rPr>
+                <w:sz w:val="22"/>
+                <w:szCs w:val="22"/>
+              </w:rPr>
+              <w:t>Scrum;</w:t>
+            </w:r>
+            <w:r>
+              <w:rPr>
+                <w:sz w:val="22"/>
+                <w:szCs w:val="22"/>
+              </w:rPr>
+              <w:t xml:space="preserve"> Crisp technical writing</w:t>
+            </w:r>
+            <w:r>
+              <w:t xml:space="preserve"> </w:t>
+            </w:r>
+          </w:p>
+          <w:p>
+            <w:pPr>
+              <w:ind w:left="170"/>
+              <w:rPr>
+                <w:sz w:val="12"/>
+                <w:szCs w:val="12"/>
+              </w:rPr>
+            </w:pPr>
+          </w:p>
+          <w:p>
+            <w:pPr>
+              <w:pStyle w:val="Heading3"/>
+            </w:pPr>
+            <w:r>
+              <w:rPr>
+                <w:noProof/>
+                <w:lang w:val="en-AU" w:eastAsia="en-AU"/>
+              </w:rPr>
+              <w:t>Languages/Packages</w:t>
+            </w:r>
+          </w:p>
+          <w:p>
+            <w:pPr>
+              <w:spacing w:line="276" w:lineRule="auto"/>
+              <w:ind w:left="540" w:hanging="360"/>
+              <w:rPr>
+                <w:sz w:val="22"/>
+                <w:szCs w:val="22"/>
+              </w:rPr>
+            </w:pPr>
+            <w:r>
+              <w:rPr>
+                <w:sz w:val="22"/>
+                <w:szCs w:val="22"/>
+              </w:rPr>
+              <w:t xml:space="preserve">- </w:t>
+            </w:r>
+            <w:r>
+              <w:rPr>
+                <w:sz w:val="22"/>
+                <w:szCs w:val="22"/>
+              </w:rPr>
+              <w:t>Fluent in</w:t>
+            </w:r>
             <w:r>
               <w:rPr>
                 <w:b/>
                 <w:bCs/>
-              </w:rPr>
-              <w:t xml:space="preserve">2011 </w:t>
-            </w:r>
-            <w:r>
-              <w:t>Fulbright Fellowship (Argentina)</w:t>
-            </w:r>
-          </w:p>
-          <w:p>
-            <w:pPr>
-              <w:pStyle w:val="Text"/>
-            </w:pPr>
-          </w:p>
-          <w:p>
-            <w:pPr>
-              <w:pStyle w:val="Heading3"/>
-            </w:pPr>
-            <w:r>
-              <w:rPr>
-                <w:noProof/>
-                <w:lang w:val="en-AU" w:eastAsia="en-AU"/>
-              </w:rPr>
-              <w:t xml:space="preserve">Selected </w:t>
-            </w:r>
-            <w:r>
-              <w:rPr>
-                <w:noProof/>
-                <w:lang w:val="en-AU" w:eastAsia="en-AU"/>
-              </w:rPr>
-              <w:t>SKILLS</w:t>
-            </w:r>
-          </w:p>
-          <w:p>
-            <w:pPr>
-              <w:pStyle w:val="ListParagraph"/>
-              <w:spacing w:line="276" w:lineRule="auto"/>
-              <w:rPr>
-                <w:rFonts w:asciiTheme="minorHAnsi" w:hAnsiTheme="minorHAnsi" w:cstheme="minorHAnsi"/>
-              </w:rPr>
-            </w:pPr>
-            <w:r>
-              <w:rPr>
-                <w:rFonts w:asciiTheme="minorHAnsi" w:hAnsiTheme="minorHAnsi" w:cstheme="minorHAnsi"/>
-                <w:caps w:val="0"/>
-              </w:rPr>
-              <w:t>Data visualization</w:t>
-            </w:r>
-          </w:p>
-          <w:p>
-            <w:pPr>
-              <w:pStyle w:val="ListParagraph"/>
-              <w:spacing w:line="276" w:lineRule="auto"/>
-              <w:rPr>
-                <w:rFonts w:asciiTheme="minorHAnsi" w:hAnsiTheme="minorHAnsi" w:cstheme="minorHAnsi"/>
-              </w:rPr>
-            </w:pPr>
-            <w:r>
-              <w:rPr>
-                <w:rFonts w:asciiTheme="minorHAnsi" w:hAnsiTheme="minorHAnsi" w:cstheme="minorHAnsi"/>
-                <w:caps w:val="0"/>
-              </w:rPr>
-              <w:t>Speech science</w:t>
-            </w:r>
-          </w:p>
-          <w:p>
-            <w:pPr>
-              <w:pStyle w:val="ListParagraph"/>
-              <w:spacing w:line="276" w:lineRule="auto"/>
-              <w:rPr>
-                <w:rFonts w:asciiTheme="minorHAnsi" w:hAnsiTheme="minorHAnsi" w:cstheme="minorHAnsi"/>
-              </w:rPr>
-            </w:pPr>
-            <w:r>
-              <w:rPr>
-                <w:rFonts w:asciiTheme="minorHAnsi" w:hAnsiTheme="minorHAnsi" w:cstheme="minorHAnsi"/>
-                <w:caps w:val="0"/>
-              </w:rPr>
-              <w:t xml:space="preserve">Language </w:t>
-            </w:r>
-            <w:r>
-              <w:rPr>
-                <w:rFonts w:asciiTheme="minorHAnsi" w:hAnsiTheme="minorHAnsi" w:cstheme="minorHAnsi"/>
-                <w:caps w:val="0"/>
-              </w:rPr>
-              <w:t>Localization</w:t>
-            </w:r>
-          </w:p>
-          <w:p>
-            <w:pPr>
-              <w:pStyle w:val="ListParagraph"/>
-              <w:spacing w:line="276" w:lineRule="auto"/>
-              <w:rPr>
-                <w:rFonts w:asciiTheme="minorHAnsi" w:hAnsiTheme="minorHAnsi" w:cstheme="minorHAnsi"/>
-              </w:rPr>
-            </w:pPr>
-            <w:proofErr w:type="spellStart"/>
-            <w:r>
-              <w:rPr>
-                <w:rFonts w:asciiTheme="minorHAnsi" w:hAnsiTheme="minorHAnsi" w:cstheme="minorHAnsi"/>
-                <w:caps w:val="0"/>
-              </w:rPr>
-              <w:t>Roadmapping</w:t>
-            </w:r>
-            <w:proofErr w:type="spellEnd"/>
-            <w:r>
-              <w:rPr>
-                <w:rFonts w:asciiTheme="minorHAnsi" w:hAnsiTheme="minorHAnsi" w:cstheme="minorHAnsi"/>
-                <w:caps w:val="0"/>
-              </w:rPr>
-              <w:t>/Scoping</w:t>
-            </w:r>
-          </w:p>
-          <w:p>
-            <w:pPr>
-              <w:pStyle w:val="ListParagraph"/>
-              <w:spacing w:line="276" w:lineRule="auto"/>
-              <w:rPr>
-                <w:rFonts w:asciiTheme="minorHAnsi" w:hAnsiTheme="minorHAnsi" w:cstheme="minorHAnsi"/>
-              </w:rPr>
-            </w:pPr>
-            <w:r>
-              <w:rPr>
-                <w:rFonts w:asciiTheme="minorHAnsi" w:hAnsiTheme="minorHAnsi" w:cstheme="minorHAnsi"/>
-                <w:caps w:val="0"/>
-              </w:rPr>
-              <w:t>KPI creation</w:t>
-            </w:r>
-            <w:r>
-              <w:rPr>
-                <w:rFonts w:asciiTheme="minorHAnsi" w:hAnsiTheme="minorHAnsi" w:cstheme="minorHAnsi"/>
-                <w:caps w:val="0"/>
-              </w:rPr>
-              <w:t>/monitoring</w:t>
-            </w:r>
-          </w:p>
-          <w:p>
-            <w:pPr>
-              <w:pStyle w:val="ListParagraph"/>
-              <w:spacing w:line="276" w:lineRule="auto"/>
-              <w:rPr>
-                <w:rFonts w:asciiTheme="minorHAnsi" w:hAnsiTheme="minorHAnsi" w:cstheme="minorHAnsi"/>
-              </w:rPr>
-            </w:pPr>
-            <w:r>
-              <w:rPr>
-                <w:rFonts w:asciiTheme="minorHAnsi" w:hAnsiTheme="minorHAnsi" w:cstheme="minorHAnsi"/>
-                <w:caps w:val="0"/>
-              </w:rPr>
-              <w:t>Agile methodology</w:t>
-            </w:r>
-          </w:p>
-          <w:p>
-            <w:pPr>
-              <w:pStyle w:val="ListParagraph"/>
-              <w:spacing w:line="276" w:lineRule="auto"/>
-              <w:rPr>
-                <w:rFonts w:asciiTheme="minorHAnsi" w:hAnsiTheme="minorHAnsi" w:cstheme="minorHAnsi"/>
-              </w:rPr>
-            </w:pPr>
-            <w:r>
-              <w:rPr>
-                <w:rFonts w:asciiTheme="minorHAnsi" w:hAnsiTheme="minorHAnsi" w:cstheme="minorHAnsi"/>
-                <w:caps w:val="0"/>
-              </w:rPr>
-              <w:t>NLP/NLU/LLMs</w:t>
-            </w:r>
-          </w:p>
-          <w:p>
-            <w:pPr>
-              <w:pStyle w:val="ListParagraph"/>
-              <w:spacing w:line="276" w:lineRule="auto"/>
-              <w:rPr>
-                <w:rFonts w:asciiTheme="minorHAnsi" w:hAnsiTheme="minorHAnsi" w:cstheme="minorHAnsi"/>
-              </w:rPr>
-            </w:pPr>
-            <w:r>
-              <w:rPr>
-                <w:rFonts w:asciiTheme="minorHAnsi" w:hAnsiTheme="minorHAnsi" w:cstheme="minorHAnsi"/>
-                <w:caps w:val="0"/>
-              </w:rPr>
-              <w:t xml:space="preserve">Cloud </w:t>
-            </w:r>
-            <w:r>
-              <w:rPr>
-                <w:rFonts w:asciiTheme="minorHAnsi" w:hAnsiTheme="minorHAnsi" w:cstheme="minorHAnsi"/>
-                <w:caps w:val="0"/>
-              </w:rPr>
-              <w:t>computing</w:t>
-            </w:r>
-          </w:p>
-          <w:p>
-            <w:pPr>
-              <w:pStyle w:val="ListParagraph"/>
-              <w:spacing w:line="276" w:lineRule="auto"/>
-              <w:rPr>
-                <w:rFonts w:asciiTheme="minorHAnsi" w:hAnsiTheme="minorHAnsi" w:cstheme="minorHAnsi"/>
-              </w:rPr>
-            </w:pPr>
-            <w:r>
-              <w:rPr>
-                <w:rFonts w:asciiTheme="minorHAnsi" w:hAnsiTheme="minorHAnsi" w:cstheme="minorHAnsi"/>
-                <w:caps w:val="0"/>
-              </w:rPr>
-              <w:t>Version tracking (git)</w:t>
-            </w:r>
-          </w:p>
-          <w:p>
-            <w:pPr>
-              <w:pStyle w:val="ListParagraph"/>
-              <w:spacing w:line="276" w:lineRule="auto"/>
-              <w:rPr>
-                <w:rFonts w:asciiTheme="minorHAnsi" w:hAnsiTheme="minorHAnsi" w:cstheme="minorHAnsi"/>
-              </w:rPr>
-            </w:pPr>
-            <w:r>
-              <w:rPr>
-                <w:rFonts w:asciiTheme="minorHAnsi" w:hAnsiTheme="minorHAnsi" w:cstheme="minorHAnsi"/>
-                <w:caps w:val="0"/>
-              </w:rPr>
-              <w:t>Crisp, clear writing</w:t>
-            </w:r>
-          </w:p>
-          <w:p>
-            <w:pPr>
-              <w:ind w:left="170"/>
-            </w:pPr>
-          </w:p>
-          <w:p>
-            <w:pPr>
-              <w:pStyle w:val="Heading3"/>
-            </w:pPr>
-            <w:r>
-              <w:rPr>
-                <w:noProof/>
-                <w:lang w:val="en-AU" w:eastAsia="en-AU"/>
-              </w:rPr>
-              <w:t>Languages</w:t>
-            </w:r>
-            <w:r>
-              <w:rPr>
-                <w:noProof/>
-                <w:lang w:val="en-AU" w:eastAsia="en-AU"/>
-              </w:rPr>
-              <w:t>/Packages</w:t>
-            </w:r>
-          </w:p>
-          <w:p>
-            <w:pPr>
-              <w:pStyle w:val="ListParagraph"/>
-              <w:spacing w:line="276" w:lineRule="auto"/>
-              <w:rPr>
-                <w:rFonts w:asciiTheme="minorHAnsi" w:hAnsiTheme="minorHAnsi" w:cstheme="minorHAnsi"/>
-              </w:rPr>
-            </w:pPr>
-            <w:r>
-              <w:rPr>
-                <w:rFonts w:asciiTheme="minorHAnsi" w:hAnsiTheme="minorHAnsi" w:cstheme="minorHAnsi"/>
+                <w:sz w:val="22"/>
+                <w:szCs w:val="22"/>
+              </w:rPr>
+              <w:t xml:space="preserve"> English </w:t>
+            </w:r>
+            <w:r>
+              <w:rPr>
+                <w:sz w:val="22"/>
+                <w:szCs w:val="22"/>
+              </w:rPr>
+              <w:t>and</w:t>
+            </w:r>
+            <w:r>
+              <w:rPr>
                 <w:b/>
                 <w:bCs/>
-                <w:caps w:val="0"/>
-              </w:rPr>
-              <w:t>English</w:t>
-            </w:r>
-            <w:r>
-              <w:rPr>
-                <w:rFonts w:asciiTheme="minorHAnsi" w:hAnsiTheme="minorHAnsi" w:cstheme="minorHAnsi"/>
-              </w:rPr>
-              <w:t xml:space="preserve">: </w:t>
-            </w:r>
-            <w:r>
-              <w:rPr>
-                <w:rFonts w:asciiTheme="minorHAnsi" w:hAnsiTheme="minorHAnsi" w:cstheme="minorHAnsi"/>
-                <w:caps w:val="0"/>
-              </w:rPr>
-              <w:t>Native fluency</w:t>
-            </w:r>
-          </w:p>
-          <w:p>
-            <w:pPr>
-              <w:pStyle w:val="ListParagraph"/>
+                <w:sz w:val="22"/>
+                <w:szCs w:val="22"/>
+              </w:rPr>
+              <w:t xml:space="preserve"> Spanish</w:t>
+            </w:r>
+          </w:p>
+          <w:p>
+            <w:pPr>
               <w:spacing w:line="276" w:lineRule="auto"/>
-              <w:rPr>
-                <w:rFonts w:asciiTheme="minorHAnsi" w:hAnsiTheme="minorHAnsi" w:cstheme="minorHAnsi"/>
-              </w:rPr>
-            </w:pPr>
-            <w:r>
-              <w:rPr>
-                <w:rFonts w:asciiTheme="minorHAnsi" w:hAnsiTheme="minorHAnsi" w:cstheme="minorHAnsi"/>
+              <w:ind w:left="180"/>
+              <w:rPr>
+                <w:sz w:val="22"/>
+                <w:szCs w:val="22"/>
+              </w:rPr>
+            </w:pPr>
+            <w:r>
+              <w:rPr>
+                <w:sz w:val="22"/>
+                <w:szCs w:val="22"/>
+              </w:rPr>
+              <w:t>-</w:t>
+            </w:r>
+            <w:r>
+              <w:rPr>
                 <w:b/>
                 <w:bCs/>
-                <w:caps w:val="0"/>
-              </w:rPr>
-              <w:t>Spanish</w:t>
-            </w:r>
-            <w:r>
-              <w:rPr>
-                <w:rFonts w:asciiTheme="minorHAnsi" w:hAnsiTheme="minorHAnsi" w:cstheme="minorHAnsi"/>
-              </w:rPr>
-              <w:t xml:space="preserve">: </w:t>
-            </w:r>
-            <w:r>
-              <w:rPr>
-                <w:rFonts w:asciiTheme="minorHAnsi" w:hAnsiTheme="minorHAnsi" w:cstheme="minorHAnsi"/>
-                <w:caps w:val="0"/>
-              </w:rPr>
-              <w:t>Near-native</w:t>
-            </w:r>
-            <w:r>
-              <w:rPr>
-                <w:rFonts w:asciiTheme="minorHAnsi" w:hAnsiTheme="minorHAnsi" w:cstheme="minorHAnsi"/>
+                <w:sz w:val="22"/>
+                <w:szCs w:val="22"/>
               </w:rPr>
               <w:t xml:space="preserve"> </w:t>
             </w:r>
             <w:r>
               <w:rPr>
-                <w:rFonts w:asciiTheme="minorHAnsi" w:hAnsiTheme="minorHAnsi" w:cstheme="minorHAnsi"/>
-                <w:caps w:val="0"/>
-              </w:rPr>
-              <w:t>fluency</w:t>
-            </w:r>
-          </w:p>
-          <w:p>
-            <w:pPr>
-              <w:pStyle w:val="ListParagraph"/>
-              <w:spacing w:line="276" w:lineRule="auto"/>
-              <w:rPr>
-                <w:rFonts w:asciiTheme="minorHAnsi" w:hAnsiTheme="minorHAnsi" w:cstheme="minorHAnsi"/>
-              </w:rPr>
-            </w:pPr>
-            <w:r>
-              <w:rPr>
-                <w:rFonts w:asciiTheme="minorHAnsi" w:hAnsiTheme="minorHAnsi" w:cstheme="minorHAnsi"/>
                 <w:b/>
                 <w:bCs/>
-                <w:caps w:val="0"/>
-              </w:rPr>
-              <w:t>Python</w:t>
-            </w:r>
-            <w:r>
-              <w:rPr>
-                <w:rFonts w:asciiTheme="minorHAnsi" w:hAnsiTheme="minorHAnsi" w:cstheme="minorHAnsi"/>
+                <w:sz w:val="22"/>
+                <w:szCs w:val="22"/>
+              </w:rPr>
+              <w:t>Python 3.x</w:t>
+            </w:r>
+            <w:r>
+              <w:rPr>
+                <w:sz w:val="22"/>
+                <w:szCs w:val="22"/>
+              </w:rPr>
+              <w:t xml:space="preserve">: scikit-learn, </w:t>
+            </w:r>
+            <w:proofErr w:type="spellStart"/>
+            <w:r>
+              <w:rPr>
+                <w:sz w:val="22"/>
+                <w:szCs w:val="22"/>
+              </w:rPr>
+              <w:t>pytorch</w:t>
+            </w:r>
+            <w:proofErr w:type="spellEnd"/>
+            <w:r>
+              <w:rPr>
+                <w:sz w:val="22"/>
+                <w:szCs w:val="22"/>
+              </w:rPr>
+              <w:t xml:space="preserve">, pandas, </w:t>
+            </w:r>
+            <w:proofErr w:type="spellStart"/>
+            <w:r>
+              <w:rPr>
+                <w:sz w:val="22"/>
+                <w:szCs w:val="22"/>
+              </w:rPr>
+              <w:t>nltk</w:t>
+            </w:r>
+            <w:proofErr w:type="spellEnd"/>
+            <w:r>
+              <w:rPr>
+                <w:sz w:val="22"/>
+                <w:szCs w:val="22"/>
+              </w:rPr>
+              <w:t xml:space="preserve">, seaborn, </w:t>
+            </w:r>
+            <w:proofErr w:type="spellStart"/>
+            <w:r>
+              <w:rPr>
+                <w:sz w:val="22"/>
+                <w:szCs w:val="22"/>
+              </w:rPr>
+              <w:t>librosa</w:t>
+            </w:r>
+            <w:proofErr w:type="spellEnd"/>
+            <w:r>
+              <w:rPr>
+                <w:sz w:val="22"/>
+                <w:szCs w:val="22"/>
+              </w:rPr>
+              <w:t xml:space="preserve">, </w:t>
+            </w:r>
+            <w:proofErr w:type="spellStart"/>
+            <w:r>
+              <w:rPr>
+                <w:sz w:val="22"/>
+                <w:szCs w:val="22"/>
+              </w:rPr>
+              <w:t>langchain</w:t>
+            </w:r>
+            <w:proofErr w:type="spellEnd"/>
+            <w:r>
+              <w:rPr>
+                <w:sz w:val="22"/>
+                <w:szCs w:val="22"/>
+              </w:rPr>
+              <w:t xml:space="preserve">, </w:t>
+            </w:r>
+            <w:proofErr w:type="spellStart"/>
+            <w:r>
+              <w:rPr>
+                <w:sz w:val="22"/>
+                <w:szCs w:val="22"/>
+              </w:rPr>
+              <w:t>huggingface</w:t>
+            </w:r>
+            <w:proofErr w:type="spellEnd"/>
+            <w:r>
+              <w:rPr>
+                <w:sz w:val="22"/>
+                <w:szCs w:val="22"/>
+              </w:rPr>
+              <w:t xml:space="preserve">, </w:t>
+            </w:r>
+            <w:proofErr w:type="spellStart"/>
+            <w:r>
+              <w:rPr>
+                <w:sz w:val="22"/>
+                <w:szCs w:val="22"/>
+              </w:rPr>
+              <w:t>jupyter</w:t>
+            </w:r>
+            <w:proofErr w:type="spellEnd"/>
+          </w:p>
+          <w:p>
+            <w:pPr>
+              <w:spacing w:line="276" w:lineRule="auto"/>
+              <w:ind w:left="180"/>
+              <w:rPr>
+                <w:sz w:val="22"/>
+                <w:szCs w:val="22"/>
+              </w:rPr>
+            </w:pPr>
+            <w:r>
+              <w:rPr>
+                <w:sz w:val="22"/>
+                <w:szCs w:val="22"/>
+              </w:rPr>
+              <w:t>-</w:t>
+            </w:r>
+            <w:r>
+              <w:rPr>
                 <w:b/>
                 <w:bCs/>
-                <w:caps w:val="0"/>
-              </w:rPr>
-              <w:t xml:space="preserve"> 3.x</w:t>
-            </w:r>
-            <w:r>
-              <w:rPr>
-                <w:rFonts w:asciiTheme="minorHAnsi" w:hAnsiTheme="minorHAnsi" w:cstheme="minorHAnsi"/>
-              </w:rPr>
-              <w:t xml:space="preserve">: </w:t>
-            </w:r>
-            <w:r>
-              <w:rPr>
-                <w:rFonts w:asciiTheme="minorHAnsi" w:hAnsiTheme="minorHAnsi" w:cstheme="minorHAnsi"/>
-                <w:caps w:val="0"/>
-              </w:rPr>
-              <w:t xml:space="preserve">scikit-learn, </w:t>
-            </w:r>
-            <w:proofErr w:type="spellStart"/>
-            <w:r>
-              <w:rPr>
-                <w:rFonts w:asciiTheme="minorHAnsi" w:hAnsiTheme="minorHAnsi" w:cstheme="minorHAnsi"/>
-                <w:caps w:val="0"/>
-              </w:rPr>
-              <w:t>pytorch</w:t>
-            </w:r>
-            <w:proofErr w:type="spellEnd"/>
-            <w:r>
-              <w:rPr>
-                <w:rFonts w:asciiTheme="minorHAnsi" w:hAnsiTheme="minorHAnsi" w:cstheme="minorHAnsi"/>
-                <w:caps w:val="0"/>
-              </w:rPr>
-              <w:t xml:space="preserve">, pandas, </w:t>
-            </w:r>
-            <w:proofErr w:type="spellStart"/>
-            <w:r>
-              <w:rPr>
-                <w:rFonts w:asciiTheme="minorHAnsi" w:hAnsiTheme="minorHAnsi" w:cstheme="minorHAnsi"/>
-                <w:caps w:val="0"/>
-              </w:rPr>
-              <w:t>nltk</w:t>
-            </w:r>
-            <w:proofErr w:type="spellEnd"/>
-            <w:r>
-              <w:rPr>
-                <w:rFonts w:asciiTheme="minorHAnsi" w:hAnsiTheme="minorHAnsi" w:cstheme="minorHAnsi"/>
-                <w:caps w:val="0"/>
-              </w:rPr>
-              <w:t>, seaborn</w:t>
-            </w:r>
-            <w:r>
-              <w:rPr>
-                <w:rFonts w:asciiTheme="minorHAnsi" w:hAnsiTheme="minorHAnsi" w:cstheme="minorHAnsi"/>
-                <w:caps w:val="0"/>
-              </w:rPr>
-              <w:t xml:space="preserve">, </w:t>
-            </w:r>
-            <w:proofErr w:type="spellStart"/>
-            <w:r>
-              <w:rPr>
-                <w:rFonts w:asciiTheme="minorHAnsi" w:hAnsiTheme="minorHAnsi" w:cstheme="minorHAnsi"/>
-                <w:caps w:val="0"/>
-              </w:rPr>
-              <w:t>librosa</w:t>
-            </w:r>
-            <w:proofErr w:type="spellEnd"/>
-            <w:r>
-              <w:rPr>
-                <w:rFonts w:asciiTheme="minorHAnsi" w:hAnsiTheme="minorHAnsi" w:cstheme="minorHAnsi"/>
-                <w:caps w:val="0"/>
-              </w:rPr>
-              <w:t>,</w:t>
-            </w:r>
-            <w:r>
-              <w:rPr>
-                <w:rFonts w:asciiTheme="minorHAnsi" w:hAnsiTheme="minorHAnsi" w:cstheme="minorHAnsi"/>
-                <w:caps w:val="0"/>
+                <w:sz w:val="22"/>
+                <w:szCs w:val="22"/>
               </w:rPr>
               <w:t xml:space="preserve"> </w:t>
             </w:r>
-            <w:proofErr w:type="spellStart"/>
-            <w:r>
-              <w:rPr>
-                <w:rFonts w:asciiTheme="minorHAnsi" w:hAnsiTheme="minorHAnsi" w:cstheme="minorHAnsi"/>
-                <w:caps w:val="0"/>
-              </w:rPr>
-              <w:t>mne</w:t>
-            </w:r>
-            <w:proofErr w:type="spellEnd"/>
-            <w:r>
-              <w:rPr>
-                <w:rFonts w:asciiTheme="minorHAnsi" w:hAnsiTheme="minorHAnsi" w:cstheme="minorHAnsi"/>
-                <w:caps w:val="0"/>
-              </w:rPr>
-              <w:t>,</w:t>
-            </w:r>
-            <w:r>
-              <w:rPr>
-                <w:rFonts w:asciiTheme="minorHAnsi" w:hAnsiTheme="minorHAnsi" w:cstheme="minorHAnsi"/>
-                <w:caps w:val="0"/>
-              </w:rPr>
-              <w:t xml:space="preserve"> </w:t>
-            </w:r>
-            <w:proofErr w:type="spellStart"/>
-            <w:r>
-              <w:rPr>
-                <w:rFonts w:asciiTheme="minorHAnsi" w:hAnsiTheme="minorHAnsi" w:cstheme="minorHAnsi"/>
-                <w:caps w:val="0"/>
-              </w:rPr>
-              <w:t>langchain</w:t>
-            </w:r>
-            <w:proofErr w:type="spellEnd"/>
-            <w:r>
-              <w:rPr>
-                <w:rFonts w:asciiTheme="minorHAnsi" w:hAnsiTheme="minorHAnsi" w:cstheme="minorHAnsi"/>
-                <w:caps w:val="0"/>
-              </w:rPr>
-              <w:t xml:space="preserve">, </w:t>
-            </w:r>
-            <w:proofErr w:type="spellStart"/>
-            <w:r>
-              <w:rPr>
-                <w:rFonts w:asciiTheme="minorHAnsi" w:hAnsiTheme="minorHAnsi" w:cstheme="minorHAnsi"/>
-                <w:caps w:val="0"/>
-              </w:rPr>
-              <w:t>huggingface</w:t>
-            </w:r>
-            <w:proofErr w:type="spellEnd"/>
-            <w:r>
-              <w:rPr>
-                <w:rFonts w:asciiTheme="minorHAnsi" w:hAnsiTheme="minorHAnsi" w:cstheme="minorHAnsi"/>
-                <w:caps w:val="0"/>
-              </w:rPr>
-              <w:t xml:space="preserve">, </w:t>
-            </w:r>
-            <w:proofErr w:type="spellStart"/>
-            <w:r>
-              <w:rPr>
-                <w:rFonts w:asciiTheme="minorHAnsi" w:hAnsiTheme="minorHAnsi" w:cstheme="minorHAnsi"/>
-                <w:caps w:val="0"/>
-              </w:rPr>
-              <w:t>jupyter</w:t>
-            </w:r>
-            <w:proofErr w:type="spellEnd"/>
-          </w:p>
-          <w:p>
-            <w:pPr>
-              <w:pStyle w:val="ListParagraph"/>
-              <w:spacing w:line="276" w:lineRule="auto"/>
-              <w:rPr>
-                <w:rFonts w:asciiTheme="minorHAnsi" w:hAnsiTheme="minorHAnsi" w:cstheme="minorHAnsi"/>
-              </w:rPr>
-            </w:pPr>
-            <w:r>
-              <w:rPr>
-                <w:rFonts w:asciiTheme="minorHAnsi" w:hAnsiTheme="minorHAnsi" w:cstheme="minorHAnsi"/>
+            <w:r>
+              <w:rPr>
                 <w:b/>
                 <w:bCs/>
+                <w:sz w:val="22"/>
+                <w:szCs w:val="22"/>
               </w:rPr>
               <w:t>R</w:t>
             </w:r>
             <w:r>
               <w:rPr>
-                <w:rFonts w:asciiTheme="minorHAnsi" w:hAnsiTheme="minorHAnsi" w:cstheme="minorHAnsi"/>
+                <w:sz w:val="22"/>
+                <w:szCs w:val="22"/>
               </w:rPr>
               <w:t xml:space="preserve">: </w:t>
             </w:r>
             <w:proofErr w:type="spellStart"/>
             <w:r>
               <w:rPr>
-                <w:rFonts w:asciiTheme="minorHAnsi" w:hAnsiTheme="minorHAnsi" w:cstheme="minorHAnsi"/>
-                <w:caps w:val="0"/>
+                <w:sz w:val="22"/>
+                <w:szCs w:val="22"/>
               </w:rPr>
               <w:t>tidyverse</w:t>
             </w:r>
             <w:proofErr w:type="spellEnd"/>
             <w:r>
               <w:rPr>
-                <w:rFonts w:asciiTheme="minorHAnsi" w:hAnsiTheme="minorHAnsi" w:cstheme="minorHAnsi"/>
-                <w:caps w:val="0"/>
+                <w:sz w:val="22"/>
+                <w:szCs w:val="22"/>
               </w:rPr>
               <w:t xml:space="preserve">, </w:t>
             </w:r>
             <w:proofErr w:type="spellStart"/>
             <w:r>
               <w:rPr>
-                <w:rFonts w:asciiTheme="minorHAnsi" w:hAnsiTheme="minorHAnsi" w:cstheme="minorHAnsi"/>
-                <w:caps w:val="0"/>
+                <w:sz w:val="22"/>
+                <w:szCs w:val="22"/>
               </w:rPr>
               <w:t>rstanarm</w:t>
             </w:r>
             <w:proofErr w:type="spellEnd"/>
             <w:r>
               <w:rPr>
-                <w:rFonts w:asciiTheme="minorHAnsi" w:hAnsiTheme="minorHAnsi" w:cstheme="minorHAnsi"/>
-                <w:caps w:val="0"/>
-              </w:rPr>
-              <w:t>, lme4</w:t>
-            </w:r>
-            <w:r>
-              <w:rPr>
-                <w:rFonts w:asciiTheme="minorHAnsi" w:hAnsiTheme="minorHAnsi" w:cstheme="minorHAnsi"/>
-                <w:caps w:val="0"/>
-              </w:rPr>
-              <w:t xml:space="preserve">, </w:t>
+                <w:sz w:val="22"/>
+                <w:szCs w:val="22"/>
+              </w:rPr>
+              <w:t xml:space="preserve">, lme4, </w:t>
             </w:r>
             <w:proofErr w:type="spellStart"/>
             <w:r>
               <w:rPr>
-                <w:rFonts w:asciiTheme="minorHAnsi" w:hAnsiTheme="minorHAnsi" w:cstheme="minorHAnsi"/>
-                <w:caps w:val="0"/>
+                <w:sz w:val="22"/>
+                <w:szCs w:val="22"/>
               </w:rPr>
               <w:t>mgcv</w:t>
             </w:r>
@@ -1735,105 +2103,108 @@
           </w:p>
           <w:p>
             <w:pPr>
-              <w:pStyle w:val="ListParagraph"/>
-              <w:numPr>
-                <w:ilvl w:val="0"/>
-                <w:numId w:val="0"/>
-              </w:numPr>
               <w:spacing w:line="276" w:lineRule="auto"/>
-              <w:ind w:left="540"/>
-              <w:rPr>
-                <w:rFonts w:asciiTheme="minorHAnsi" w:hAnsiTheme="minorHAnsi" w:cstheme="minorHAnsi"/>
-              </w:rPr>
-            </w:pPr>
-            <w:r>
-              <w:rPr>
-                <w:rFonts w:asciiTheme="minorHAnsi" w:hAnsiTheme="minorHAnsi" w:cstheme="minorHAnsi"/>
+              <w:ind w:left="540" w:hanging="360"/>
+              <w:rPr>
+                <w:sz w:val="22"/>
+                <w:szCs w:val="22"/>
+              </w:rPr>
+            </w:pPr>
+            <w:r>
+              <w:rPr>
+                <w:sz w:val="22"/>
+                <w:szCs w:val="22"/>
+              </w:rPr>
+              <w:t xml:space="preserve">- </w:t>
+            </w:r>
+            <w:r>
+              <w:rPr>
                 <w:b/>
                 <w:bCs/>
-                <w:caps w:val="0"/>
+                <w:sz w:val="22"/>
+                <w:szCs w:val="22"/>
               </w:rPr>
               <w:t>SQL</w:t>
             </w:r>
             <w:r>
               <w:rPr>
-                <w:rFonts w:asciiTheme="minorHAnsi" w:hAnsiTheme="minorHAnsi" w:cstheme="minorHAnsi"/>
-                <w:caps w:val="0"/>
-              </w:rPr>
-              <w:t xml:space="preserve">: </w:t>
-            </w:r>
-            <w:r>
-              <w:rPr>
-                <w:rFonts w:asciiTheme="minorHAnsi" w:hAnsiTheme="minorHAnsi" w:cstheme="minorHAnsi"/>
-                <w:caps w:val="0"/>
-              </w:rPr>
-              <w:t>Intermediate</w:t>
-            </w:r>
-          </w:p>
-          <w:p>
-            <w:pPr>
-              <w:pStyle w:val="ListParagraph"/>
+                <w:sz w:val="22"/>
+                <w:szCs w:val="22"/>
+              </w:rPr>
+              <w:t>: Intermediate</w:t>
+            </w:r>
+          </w:p>
+          <w:p>
+            <w:pPr>
               <w:spacing w:line="276" w:lineRule="auto"/>
-              <w:rPr>
-                <w:rFonts w:asciiTheme="minorHAnsi" w:hAnsiTheme="minorHAnsi" w:cstheme="minorHAnsi"/>
-              </w:rPr>
-            </w:pPr>
-            <w:r>
-              <w:rPr>
-                <w:rFonts w:asciiTheme="minorHAnsi" w:hAnsiTheme="minorHAnsi" w:cstheme="minorHAnsi"/>
+              <w:ind w:left="540" w:hanging="360"/>
+              <w:rPr>
+                <w:sz w:val="22"/>
+                <w:szCs w:val="22"/>
+              </w:rPr>
+            </w:pPr>
+            <w:r>
+              <w:rPr>
+                <w:sz w:val="22"/>
+                <w:szCs w:val="22"/>
+              </w:rPr>
+              <w:t xml:space="preserve">- </w:t>
+            </w:r>
+            <w:r>
+              <w:rPr>
                 <w:b/>
                 <w:bCs/>
-                <w:caps w:val="0"/>
+                <w:sz w:val="22"/>
+                <w:szCs w:val="22"/>
               </w:rPr>
               <w:t>Bash</w:t>
             </w:r>
             <w:r>
               <w:rPr>
-                <w:rFonts w:asciiTheme="minorHAnsi" w:hAnsiTheme="minorHAnsi" w:cstheme="minorHAnsi"/>
-                <w:caps w:val="0"/>
-              </w:rPr>
-              <w:t xml:space="preserve">: </w:t>
-            </w:r>
-            <w:r>
-              <w:rPr>
-                <w:rFonts w:asciiTheme="minorHAnsi" w:hAnsiTheme="minorHAnsi" w:cstheme="minorHAnsi"/>
-                <w:caps w:val="0"/>
-              </w:rPr>
-              <w:t>Intermediate</w:t>
-            </w:r>
-          </w:p>
-          <w:p>
-            <w:pPr>
-              <w:pStyle w:val="ListParagraph"/>
-              <w:spacing w:line="276" w:lineRule="auto"/>
-              <w:rPr>
-                <w:rFonts w:asciiTheme="minorHAnsi" w:hAnsiTheme="minorHAnsi" w:cstheme="minorHAnsi"/>
                 <w:b/>
                 <w:bCs/>
-              </w:rPr>
-            </w:pPr>
-            <w:r>
-              <w:rPr>
-                <w:rFonts w:asciiTheme="minorHAnsi" w:hAnsiTheme="minorHAnsi" w:cstheme="minorHAnsi"/>
+                <w:sz w:val="22"/>
+                <w:szCs w:val="22"/>
+              </w:rPr>
+              <w:t>/Z-shell</w:t>
+            </w:r>
+            <w:r>
+              <w:rPr>
+                <w:sz w:val="22"/>
+                <w:szCs w:val="22"/>
+              </w:rPr>
+              <w:t>: Intermediate</w:t>
+            </w:r>
+          </w:p>
+          <w:p>
+            <w:pPr>
+              <w:spacing w:line="276" w:lineRule="auto"/>
+              <w:ind w:left="540" w:hanging="360"/>
+              <w:rPr>
                 <w:b/>
                 <w:bCs/>
-                <w:caps w:val="0"/>
-              </w:rPr>
-              <w:t>CSS</w:t>
-            </w:r>
-            <w:r>
-              <w:rPr>
-                <w:rFonts w:asciiTheme="minorHAnsi" w:hAnsiTheme="minorHAnsi" w:cstheme="minorHAnsi"/>
+              </w:rPr>
+            </w:pPr>
+            <w:r>
+              <w:rPr>
+                <w:sz w:val="22"/>
+                <w:szCs w:val="22"/>
+              </w:rPr>
+              <w:t xml:space="preserve">- </w:t>
+            </w:r>
+            <w:r>
+              <w:rPr>
                 <w:b/>
                 <w:bCs/>
-                <w:caps w:val="0"/>
-              </w:rPr>
-              <w:t xml:space="preserve">: </w:t>
-            </w:r>
-            <w:r>
-              <w:rPr>
-                <w:rFonts w:asciiTheme="minorHAnsi" w:hAnsiTheme="minorHAnsi" w:cstheme="minorHAnsi"/>
-                <w:caps w:val="0"/>
+                <w:sz w:val="22"/>
+                <w:szCs w:val="22"/>
+              </w:rPr>
+              <w:t xml:space="preserve">CSS: </w:t>
+            </w:r>
+            <w:r>
+              <w:rPr>
+                <w:sz w:val="22"/>
+                <w:szCs w:val="22"/>
               </w:rPr>
               <w:t>Elementary</w:t>
             </w:r>
@@ -1846,7 +2217,7 @@
         </w:trPr>
         <w:tc>
           <w:tcPr>
-            <w:tcW w:w="7740" w:type="dxa"/>
+            <w:tcW w:w="7786" w:type="dxa"/>
             <w:gridSpan w:val="12"/>
             <w:tcBorders>
               <w:bottom w:val="single" w:sz="8" w:space="0" w:color="2C3B57" w:themeColor="text2"/>
@@ -1857,27 +2228,14 @@
             <w:pPr>
               <w:pStyle w:val="Heading3"/>
             </w:pPr>
-            <w:sdt>
-              <w:sdtPr>
-                <w:id w:val="1813675065"/>
-                <w:placeholder>
-                  <w:docPart w:val="54471CE2213E4B4E81E3689ACA8542DC"/>
-                </w:placeholder>
-                <w:temporary/>
-                <w:showingPlcHdr/>
-                <w15:appearance w15:val="hidden"/>
-              </w:sdtPr>
-              <w:sdtContent>
-                <w:r>
-                  <w:t>Experience</w:t>
-                </w:r>
-              </w:sdtContent>
-            </w:sdt>
+            <w:r>
+              <w:t>Media</w:t>
+            </w:r>
           </w:p>
         </w:tc>
         <w:tc>
           <w:tcPr>
-            <w:tcW w:w="20" w:type="dxa"/>
+            <w:tcW w:w="26" w:type="dxa"/>
             <w:vMerge/>
             <w:tcBorders>
               <w:bottom w:val="single" w:sz="8" w:space="0" w:color="2C3B57" w:themeColor="text2"/>
@@ -1888,8 +2246,8 @@
         </w:tc>
         <w:tc>
           <w:tcPr>
-            <w:tcW w:w="4030" w:type="dxa"/>
-            <w:gridSpan w:val="5"/>
+            <w:tcW w:w="3760" w:type="dxa"/>
+            <w:gridSpan w:val="6"/>
             <w:vMerge/>
             <w:shd w:val="clear" w:color="auto" w:fill="CADEE5" w:themeFill="background2"/>
             <w:vAlign w:val="center"/>
@@ -1903,7 +2261,7 @@
         </w:trPr>
         <w:tc>
           <w:tcPr>
-            <w:tcW w:w="7740" w:type="dxa"/>
+            <w:tcW w:w="7786" w:type="dxa"/>
             <w:gridSpan w:val="12"/>
             <w:tcBorders>
               <w:top w:val="single" w:sz="8" w:space="0" w:color="2C3B57" w:themeColor="text2"/>
@@ -1911,222 +2269,139 @@
           </w:tcPr>
           <w:p>
             <w:pPr>
-              <w:pStyle w:val="Dates"/>
-            </w:pPr>
-            <w:r>
-              <w:t>2021-2022</w:t>
-            </w:r>
-          </w:p>
-          <w:p>
-            <w:pPr>
               <w:pStyle w:val="Text"/>
-              <w:spacing w:line="240" w:lineRule="auto"/>
-            </w:pPr>
-            <w:r>
-              <w:t xml:space="preserve">Applied Scientist, Amazon Prime Video | </w:t>
-            </w:r>
+              <w:rPr>
+                <w:szCs w:val="22"/>
+              </w:rPr>
+            </w:pPr>
+            <w:r>
+              <w:rPr>
+                <w:szCs w:val="22"/>
+              </w:rPr>
+              <w:t xml:space="preserve">Gotta have </w:t>
+            </w:r>
+            <w:proofErr w:type="spellStart"/>
             <w:r>
               <w:rPr>
                 <w:i/>
                 <w:iCs/>
-              </w:rPr>
-              <w:t>Localization Tech</w:t>
-            </w:r>
-          </w:p>
-          <w:p>
-            <w:pPr>
-              <w:pStyle w:val="Text"/>
-              <w:spacing w:line="240" w:lineRule="auto"/>
-              <w:ind w:left="173" w:right="115"/>
-              <w:contextualSpacing/>
-              <w:rPr>
-                <w:sz w:val="12"/>
-                <w:szCs w:val="12"/>
-              </w:rPr>
-            </w:pPr>
-          </w:p>
-          <w:p>
-            <w:pPr>
-              <w:pStyle w:val="Dates"/>
-            </w:pPr>
-            <w:r>
-              <w:t>2020-Present</w:t>
-            </w:r>
-          </w:p>
-          <w:p>
-            <w:pPr>
-              <w:pStyle w:val="Text"/>
-              <w:spacing w:line="240" w:lineRule="auto"/>
-            </w:pPr>
-            <w:r>
-              <w:t xml:space="preserve">Assistant Professor, Spanish &amp; Cognitive Science | </w:t>
+                <w:szCs w:val="22"/>
+              </w:rPr>
+              <w:t>rizz</w:t>
+            </w:r>
+            <w:proofErr w:type="spellEnd"/>
+            <w:r>
+              <w:rPr>
+                <w:szCs w:val="22"/>
+              </w:rPr>
+              <w:t xml:space="preserve"> to </w:t>
             </w:r>
             <w:r>
               <w:rPr>
                 <w:i/>
                 <w:iCs/>
-              </w:rPr>
-              <w:t xml:space="preserve">Villanova </w:t>
+                <w:szCs w:val="22"/>
+              </w:rPr>
+              <w:t>slay</w:t>
+            </w:r>
+            <w:r>
+              <w:rPr>
+                <w:szCs w:val="22"/>
+              </w:rPr>
+              <w:t xml:space="preserve">: Oxford’s Word of the Year | </w:t>
             </w:r>
             <w:r>
               <w:rPr>
                 <w:i/>
                 <w:iCs/>
-              </w:rPr>
-              <w:t>U</w:t>
+                <w:szCs w:val="22"/>
+              </w:rPr>
+              <w:t>KYW News Radio</w:t>
             </w:r>
           </w:p>
           <w:p>
             <w:pPr>
               <w:pStyle w:val="Text"/>
-              <w:spacing w:line="240" w:lineRule="auto"/>
+              <w:rPr>
+                <w:szCs w:val="22"/>
+              </w:rPr>
+            </w:pPr>
+            <w:r>
+              <w:rPr>
+                <w:szCs w:val="22"/>
+              </w:rPr>
+              <w:t xml:space="preserve">Alexa, how do you work? | </w:t>
+            </w:r>
+            <w:r>
               <w:rPr>
                 <w:i/>
                 <w:iCs/>
-              </w:rPr>
-            </w:pPr>
-            <w:r>
-              <w:t xml:space="preserve">Director, Language Use and Variation Lab | </w:t>
-            </w:r>
-            <w:r>
+                <w:szCs w:val="22"/>
+              </w:rPr>
+              <w:t>Villanova Magazine</w:t>
+            </w:r>
+          </w:p>
+          <w:p>
+            <w:pPr>
+              <w:pStyle w:val="Text"/>
               <w:rPr>
                 <w:i/>
                 <w:iCs/>
-              </w:rPr>
-              <w:t xml:space="preserve">Villanova </w:t>
+                <w:szCs w:val="22"/>
+              </w:rPr>
+            </w:pPr>
+            <w:r>
+              <w:rPr>
+                <w:szCs w:val="22"/>
+              </w:rPr>
+              <w:t xml:space="preserve">AI &amp; Bias: Who’s to blame? | </w:t>
             </w:r>
             <w:r>
               <w:rPr>
                 <w:i/>
                 <w:iCs/>
-              </w:rPr>
-              <w:t>U</w:t>
-            </w:r>
-          </w:p>
-          <w:p>
-            <w:pPr>
-              <w:pStyle w:val="Text"/>
-              <w:spacing w:line="240" w:lineRule="auto"/>
-              <w:rPr>
-                <w:sz w:val="12"/>
-                <w:szCs w:val="12"/>
-              </w:rPr>
-            </w:pPr>
+                <w:szCs w:val="22"/>
+              </w:rPr>
+              <w:t>Villanova Widger School of Law</w:t>
+            </w:r>
           </w:p>
           <w:p>
             <w:pPr>
               <w:pStyle w:val="Dates"/>
-            </w:pPr>
-            <w:r>
-              <w:t>2019-2020</w:t>
-            </w:r>
-          </w:p>
-          <w:p>
-            <w:pPr>
-              <w:pStyle w:val="Text"/>
-              <w:spacing w:line="240" w:lineRule="auto"/>
-            </w:pPr>
-            <w:r>
-              <w:t>Tech</w:t>
-            </w:r>
-            <w:r>
-              <w:t>nical</w:t>
-            </w:r>
-            <w:r>
-              <w:t xml:space="preserve"> Program </w:t>
-            </w:r>
-            <w:r>
-              <w:t>Mgr.</w:t>
-            </w:r>
-            <w:r>
-              <w:t xml:space="preserve">, Amazon Alexa | </w:t>
-            </w:r>
-            <w:r>
-              <w:rPr>
-                <w:i/>
-                <w:iCs/>
-              </w:rPr>
-              <w:t>App</w:t>
-            </w:r>
-            <w:r>
-              <w:rPr>
-                <w:i/>
-                <w:iCs/>
-              </w:rPr>
-              <w:t>lied</w:t>
-            </w:r>
-            <w:r>
-              <w:rPr>
-                <w:i/>
-                <w:iCs/>
-              </w:rPr>
-              <w:t xml:space="preserve"> Modeling </w:t>
-            </w:r>
-            <w:r>
-              <w:rPr>
-                <w:i/>
-                <w:iCs/>
-              </w:rPr>
-              <w:t xml:space="preserve">&amp; </w:t>
-            </w:r>
-            <w:r>
-              <w:rPr>
-                <w:i/>
-                <w:iCs/>
-              </w:rPr>
-              <w:t>Data Science</w:t>
-            </w:r>
-          </w:p>
-          <w:p>
-            <w:pPr>
-              <w:pStyle w:val="Text"/>
-              <w:spacing w:line="240" w:lineRule="auto"/>
-              <w:ind w:left="173" w:right="115"/>
-              <w:contextualSpacing/>
-              <w:rPr>
-                <w:sz w:val="12"/>
-                <w:szCs w:val="12"/>
-              </w:rPr>
-            </w:pPr>
-          </w:p>
-          <w:p>
-            <w:pPr>
-              <w:pStyle w:val="Dates"/>
-            </w:pPr>
-            <w:r>
-              <w:t>2018-2019</w:t>
-            </w:r>
-          </w:p>
-          <w:p>
-            <w:pPr>
-              <w:pStyle w:val="Dates"/>
-            </w:pPr>
-            <w:r>
               <w:rPr>
                 <w:b w:val="0"/>
+                <w:bCs/>
+                <w:sz w:val="22"/>
+                <w:szCs w:val="22"/>
+              </w:rPr>
+            </w:pPr>
+            <w:r>
+              <w:rPr>
+                <w:b w:val="0"/>
+                <w:bCs/>
                 <w:color w:val="404040" w:themeColor="text1" w:themeTint="BF"/>
                 <w:sz w:val="22"/>
-              </w:rPr>
-              <w:t xml:space="preserve">Language Engineer, Amazon Alexa | </w:t>
+                <w:szCs w:val="22"/>
+              </w:rPr>
+              <w:t xml:space="preserve">Does Elmo have a Philly Accent? | </w:t>
             </w:r>
             <w:r>
               <w:rPr>
                 <w:b w:val="0"/>
+                <w:bCs/>
                 <w:i/>
                 <w:iCs/>
                 <w:color w:val="404040" w:themeColor="text1" w:themeTint="BF"/>
                 <w:sz w:val="22"/>
-              </w:rPr>
-              <w:t>Household Organization</w:t>
-            </w:r>
-            <w:r>
-              <w:t xml:space="preserve"> </w:t>
+                <w:szCs w:val="22"/>
+              </w:rPr>
+              <w:t>Philadelphia Magazine</w:t>
             </w:r>
           </w:p>
         </w:tc>
         <w:tc>
           <w:tcPr>
-            <w:tcW w:w="20" w:type="dxa"/>
+            <w:tcW w:w="26" w:type="dxa"/>
             <w:vMerge/>
             <w:tcBorders>
               <w:top w:val="single" w:sz="8" w:space="0" w:color="2C3B57" w:themeColor="text2"/>
@@ -2137,8 +2412,8 @@
         </w:tc>
         <w:tc>
           <w:tcPr>
-            <w:tcW w:w="4030" w:type="dxa"/>
-            <w:gridSpan w:val="5"/>
+            <w:tcW w:w="3760" w:type="dxa"/>
+            <w:gridSpan w:val="6"/>
             <w:vMerge/>
             <w:shd w:val="clear" w:color="auto" w:fill="CADEE5" w:themeFill="background2"/>
             <w:vAlign w:val="center"/>
@@ -2152,7 +2427,7 @@
         </w:trPr>
         <w:tc>
           <w:tcPr>
-            <w:tcW w:w="7740" w:type="dxa"/>
+            <w:tcW w:w="7786" w:type="dxa"/>
             <w:gridSpan w:val="12"/>
             <w:tcBorders>
               <w:bottom w:val="single" w:sz="8" w:space="0" w:color="2C3B57" w:themeColor="text2"/>
@@ -2164,13 +2439,30 @@
               <w:pStyle w:val="Heading3"/>
             </w:pPr>
             <w:r>
-              <w:t>outreach</w:t>
+              <w:t xml:space="preserve">Selected </w:t>
+            </w:r>
+            <w:r>
+              <w:t>Publications</w:t>
+            </w:r>
+            <w:r>
+              <w:t xml:space="preserve"> </w:t>
+            </w:r>
+            <w:r>
+              <w:rPr>
+                <w:b w:val="0"/>
+                <w:bCs/>
+                <w:caps w:val="0"/>
+                <w:color w:val="404040" w:themeColor="text1" w:themeTint="BF"/>
+                <w:sz w:val="22"/>
+                <w:szCs w:val="22"/>
+              </w:rPr>
+              <w:t>(*denotes undergraduate co-author)</w:t>
             </w:r>
           </w:p>
         </w:tc>
         <w:tc>
           <w:tcPr>
-            <w:tcW w:w="20" w:type="dxa"/>
+            <w:tcW w:w="26" w:type="dxa"/>
             <w:vMerge/>
             <w:tcBorders>
               <w:bottom w:val="single" w:sz="8" w:space="0" w:color="2C3B57" w:themeColor="text2"/>
@@ -2181,8 +2473,8 @@
         </w:tc>
         <w:tc>
           <w:tcPr>
-            <w:tcW w:w="4030" w:type="dxa"/>
-            <w:gridSpan w:val="5"/>
+            <w:tcW w:w="3760" w:type="dxa"/>
+            <w:gridSpan w:val="6"/>
             <w:vMerge/>
             <w:shd w:val="clear" w:color="auto" w:fill="CADEE5" w:themeFill="background2"/>
             <w:vAlign w:val="center"/>
@@ -2196,7 +2488,7 @@
         </w:trPr>
         <w:tc>
           <w:tcPr>
-            <w:tcW w:w="7740" w:type="dxa"/>
+            <w:tcW w:w="7786" w:type="dxa"/>
             <w:gridSpan w:val="12"/>
             <w:tcBorders>
               <w:top w:val="single" w:sz="8" w:space="0" w:color="2C3B57" w:themeColor="text2"/>
@@ -2204,104 +2496,276 @@
           </w:tcPr>
           <w:p>
             <w:pPr>
-              <w:pStyle w:val="Text"/>
+              <w:ind w:left="541" w:hanging="360"/>
+              <w:contextualSpacing/>
+              <w:outlineLvl w:val="0"/>
+              <w:rPr>
+                <w:color w:val="404040"/>
+                <w:sz w:val="22"/>
+                <w:szCs w:val="22"/>
+              </w:rPr>
             </w:pPr>
             <w:proofErr w:type="spellStart"/>
             <w:r>
-              <w:t>Gotta</w:t>
+              <w:rPr>
+                <w:color w:val="404040"/>
+                <w:sz w:val="22"/>
+                <w:szCs w:val="22"/>
+              </w:rPr>
+              <w:t>Patchell</w:t>
             </w:r>
             <w:proofErr w:type="spellEnd"/>
             <w:r>
-              <w:t xml:space="preserve"> have </w:t>
-            </w:r>
-            <w:proofErr w:type="spellStart"/>
+              <w:rPr>
+                <w:color w:val="404040"/>
+                <w:sz w:val="22"/>
+                <w:szCs w:val="22"/>
+              </w:rPr>
+              <w:t>, A.</w:t>
+            </w:r>
+            <w:r>
+              <w:rPr>
+                <w:color w:val="404040"/>
+                <w:sz w:val="22"/>
+                <w:szCs w:val="22"/>
+              </w:rPr>
+              <w:t>*</w:t>
+            </w:r>
+            <w:r>
+              <w:rPr>
+                <w:color w:val="404040"/>
+                <w:sz w:val="22"/>
+                <w:szCs w:val="22"/>
+              </w:rPr>
+              <w:t xml:space="preserve">, &amp; </w:t>
+            </w:r>
+            <w:r>
+              <w:rPr>
+                <w:b/>
+                <w:bCs/>
+                <w:color w:val="404040"/>
+                <w:sz w:val="22"/>
+                <w:szCs w:val="22"/>
+              </w:rPr>
+              <w:t>Berry, G.M.</w:t>
+            </w:r>
+            <w:r>
+              <w:rPr>
+                <w:color w:val="404040"/>
+                <w:sz w:val="22"/>
+                <w:szCs w:val="22"/>
+              </w:rPr>
+              <w:t xml:space="preserve"> (2024). TH-stopping in Philadelphia Puerto Rican English. </w:t>
+            </w:r>
             <w:r>
               <w:rPr>
                 <w:i/>
                 <w:iCs/>
-              </w:rPr>
-              <w:t>rizz</w:t>
-            </w:r>
-            <w:proofErr w:type="spellEnd"/>
-            <w:r>
-              <w:t xml:space="preserve"> to </w:t>
+                <w:color w:val="404040"/>
+                <w:sz w:val="22"/>
+                <w:szCs w:val="22"/>
+              </w:rPr>
+              <w:t>Language Variation and Change</w:t>
+            </w:r>
+            <w:r>
+              <w:rPr>
+                <w:color w:val="404040"/>
+                <w:sz w:val="22"/>
+                <w:szCs w:val="22"/>
+              </w:rPr>
+              <w:t xml:space="preserve">, </w:t>
             </w:r>
             <w:r>
               <w:rPr>
                 <w:i/>
                 <w:iCs/>
-              </w:rPr>
-              <w:t>slay</w:t>
-            </w:r>
-            <w:r>
-              <w:t>: Oxford’s</w:t>
-            </w:r>
-            <w:r>
-              <w:t xml:space="preserve"> Word of the Year | </w:t>
+                <w:color w:val="404040"/>
+                <w:sz w:val="22"/>
+                <w:szCs w:val="22"/>
+              </w:rPr>
+              <w:t>36</w:t>
+            </w:r>
+            <w:r>
+              <w:rPr>
+                <w:color w:val="404040"/>
+                <w:sz w:val="22"/>
+                <w:szCs w:val="22"/>
+              </w:rPr>
+              <w:t>(1), 73-93.</w:t>
+            </w:r>
+          </w:p>
+          <w:p>
+            <w:pPr>
+              <w:ind w:left="541" w:hanging="360"/>
+              <w:contextualSpacing/>
+              <w:rPr>
+                <w:color w:val="404040"/>
+                <w:sz w:val="22"/>
+                <w:szCs w:val="22"/>
+              </w:rPr>
+            </w:pPr>
+            <w:r>
+              <w:rPr>
+                <w:color w:val="404040"/>
+                <w:sz w:val="22"/>
+                <w:szCs w:val="22"/>
+              </w:rPr>
+              <w:t xml:space="preserve">Gupta, P., </w:t>
+            </w:r>
+            <w:proofErr w:type="spellStart"/>
+            <w:r>
+              <w:rPr>
+                <w:color w:val="404040"/>
+                <w:sz w:val="22"/>
+                <w:szCs w:val="22"/>
+              </w:rPr>
+              <w:t>Nelakanti</w:t>
+            </w:r>
+            <w:proofErr w:type="spellEnd"/>
+            <w:r>
+              <w:rPr>
+                <w:color w:val="404040"/>
+                <w:sz w:val="22"/>
+                <w:szCs w:val="22"/>
+              </w:rPr>
+              <w:t xml:space="preserve">, A., </w:t>
+            </w:r>
+            <w:r>
+              <w:rPr>
+                <w:b/>
+                <w:bCs/>
+                <w:color w:val="404040"/>
+                <w:sz w:val="22"/>
+                <w:szCs w:val="22"/>
+              </w:rPr>
+              <w:t>Berry, G.M.</w:t>
+            </w:r>
+            <w:r>
+              <w:rPr>
+                <w:color w:val="404040"/>
+                <w:sz w:val="22"/>
+                <w:szCs w:val="22"/>
+              </w:rPr>
+              <w:t xml:space="preserve">, &amp; Sharma, A. (2022). Interactive post-editing for verbosity-controlled translation. Proceedings of </w:t>
             </w:r>
             <w:r>
               <w:rPr>
                 <w:i/>
                 <w:iCs/>
-              </w:rPr>
-              <w:t>KYW News Radio</w:t>
-            </w:r>
-          </w:p>
-          <w:p>
-            <w:pPr>
-              <w:pStyle w:val="Text"/>
-            </w:pPr>
-            <w:r>
-              <w:t xml:space="preserve">Alexa, how do you work? | </w:t>
+                <w:color w:val="404040"/>
+                <w:sz w:val="22"/>
+                <w:szCs w:val="22"/>
+              </w:rPr>
+              <w:t>COLING</w:t>
+            </w:r>
+            <w:r>
+              <w:rPr>
+                <w:color w:val="404040"/>
+                <w:sz w:val="22"/>
+                <w:szCs w:val="22"/>
+              </w:rPr>
+              <w:t xml:space="preserve"> 2022.</w:t>
+            </w:r>
+          </w:p>
+          <w:p>
+            <w:pPr>
+              <w:ind w:left="541" w:hanging="360"/>
+              <w:contextualSpacing/>
+              <w:rPr>
+                <w:color w:val="404040"/>
+                <w:sz w:val="22"/>
+                <w:szCs w:val="22"/>
+              </w:rPr>
+            </w:pPr>
+            <w:r>
+              <w:rPr>
+                <w:b/>
+                <w:bCs/>
+                <w:color w:val="404040"/>
+                <w:sz w:val="22"/>
+                <w:szCs w:val="22"/>
+              </w:rPr>
+              <w:t>Berry, G.M.</w:t>
+            </w:r>
+            <w:r>
+              <w:rPr>
+                <w:color w:val="404040"/>
+                <w:sz w:val="22"/>
+                <w:szCs w:val="22"/>
+              </w:rPr>
+              <w:t xml:space="preserve">, &amp; </w:t>
+            </w:r>
+            <w:proofErr w:type="spellStart"/>
+            <w:r>
+              <w:rPr>
+                <w:color w:val="404040"/>
+                <w:sz w:val="22"/>
+                <w:szCs w:val="22"/>
+              </w:rPr>
+              <w:t>Ernestus</w:t>
+            </w:r>
+            <w:proofErr w:type="spellEnd"/>
+            <w:r>
+              <w:rPr>
+                <w:color w:val="404040"/>
+                <w:sz w:val="22"/>
+                <w:szCs w:val="22"/>
+              </w:rPr>
+              <w:t xml:space="preserve">, M. (2018). Phonetic alignment in English as a </w:t>
             </w:r>
             <w:r>
               <w:rPr>
                 <w:i/>
                 <w:iCs/>
-              </w:rPr>
-              <w:t>Villanova Magazine</w:t>
-            </w:r>
-          </w:p>
-          <w:p>
-            <w:pPr>
-              <w:pStyle w:val="Text"/>
+                <w:color w:val="404040"/>
+                <w:sz w:val="22"/>
+                <w:szCs w:val="22"/>
+              </w:rPr>
+              <w:t>lingua franca</w:t>
+            </w:r>
+            <w:r>
+              <w:rPr>
+                <w:color w:val="404040"/>
+                <w:sz w:val="22"/>
+                <w:szCs w:val="22"/>
+              </w:rPr>
+              <w:t xml:space="preserve">: Coming together while splitting apart. </w:t>
+            </w:r>
+            <w:r>
               <w:rPr>
                 <w:i/>
                 <w:iCs/>
-              </w:rPr>
-            </w:pPr>
-            <w:r>
-              <w:t xml:space="preserve">AI &amp; Bias: Who’s to blame? | </w:t>
+                <w:color w:val="404040"/>
+                <w:sz w:val="22"/>
+                <w:szCs w:val="22"/>
+              </w:rPr>
+              <w:t>Second Language Research</w:t>
+            </w:r>
+            <w:r>
+              <w:rPr>
+                <w:color w:val="404040"/>
+                <w:sz w:val="22"/>
+                <w:szCs w:val="22"/>
+              </w:rPr>
+              <w:t xml:space="preserve">, </w:t>
             </w:r>
             <w:r>
               <w:rPr>
                 <w:i/>
                 <w:iCs/>
-              </w:rPr>
-              <w:t xml:space="preserve">Villanova </w:t>
-            </w:r>
-            <w:proofErr w:type="spellStart"/>
-            <w:r>
-              <w:rPr>
-                <w:i/>
-                <w:iCs/>
-              </w:rPr>
-              <w:t>Widger</w:t>
-            </w:r>
-            <w:proofErr w:type="spellEnd"/>
-            <w:r>
-              <w:rPr>
-                <w:i/>
-                <w:iCs/>
-              </w:rPr>
-              <w:t xml:space="preserve"> </w:t>
-            </w:r>
-            <w:r>
-              <w:rPr>
-                <w:i/>
-                <w:iCs/>
-              </w:rPr>
-              <w:t>School of Law</w:t>
+                <w:color w:val="404040"/>
+                <w:sz w:val="22"/>
+                <w:szCs w:val="22"/>
+              </w:rPr>
+              <w:t>34</w:t>
+            </w:r>
+            <w:r>
+              <w:rPr>
+                <w:color w:val="404040"/>
+                <w:sz w:val="22"/>
+                <w:szCs w:val="22"/>
+              </w:rPr>
+              <w:t>(3), 343-370.</w:t>
             </w:r>
           </w:p>
           <w:p>
@@ -2309,20 +2773,19 @@
               <w:pStyle w:val="Text"/>
             </w:pPr>
             <w:r>
-              <w:t xml:space="preserve">Does Elmo have a Philly Accent? | </w:t>
-            </w:r>
-            <w:r>
-              <w:rPr>
-                <w:i/>
-                <w:iCs/>
-              </w:rPr>
-              <w:t>Philadelphia Magazine</w:t>
+              <w:t>Full list: [</w:t>
+            </w:r>
+            <w:r>
+              <w:t>https://scholar.google.com/citations?user=Hf8ez5EAAAAJ&amp;h</w:t>
+            </w:r>
+            <w:r>
+              <w:t>l]</w:t>
             </w:r>
           </w:p>
         </w:tc>
         <w:tc>
           <w:tcPr>
-            <w:tcW w:w="20" w:type="dxa"/>
+            <w:tcW w:w="26" w:type="dxa"/>
             <w:vMerge/>
             <w:tcBorders>
               <w:top w:val="single" w:sz="8" w:space="0" w:color="2C3B57" w:themeColor="text2"/>
@@ -2333,8 +2796,8 @@
         </w:tc>
         <w:tc>
           <w:tcPr>
-            <w:tcW w:w="4030" w:type="dxa"/>
-            <w:gridSpan w:val="5"/>
+            <w:tcW w:w="3760" w:type="dxa"/>
+            <w:gridSpan w:val="6"/>
             <w:vMerge/>
             <w:shd w:val="clear" w:color="auto" w:fill="CADEE5" w:themeFill="background2"/>
             <w:vAlign w:val="center"/>
@@ -2348,7 +2811,7 @@
         </w:trPr>
         <w:tc>
           <w:tcPr>
-            <w:tcW w:w="7740" w:type="dxa"/>
+            <w:tcW w:w="7786" w:type="dxa"/>
             <w:gridSpan w:val="12"/>
             <w:tcBorders>
               <w:bottom w:val="single" w:sz="8" w:space="0" w:color="2C3B57" w:themeColor="text2"/>
@@ -2358,15 +2821,16 @@
           <w:p>
             <w:pPr>
               <w:pStyle w:val="Heading3"/>
-            </w:pPr>
-            <w:r>
-              <w:t>Publications</w:t>
-            </w:r>
+              <w:rPr>
+                <w:sz w:val="12"/>
+                <w:szCs w:val="12"/>
+              </w:rPr>
+            </w:pPr>
           </w:p>
         </w:tc>
         <w:tc>
           <w:tcPr>
-            <w:tcW w:w="20" w:type="dxa"/>
+            <w:tcW w:w="26" w:type="dxa"/>
             <w:vMerge/>
             <w:tcBorders>
               <w:bottom w:val="single" w:sz="8" w:space="0" w:color="2C3B57" w:themeColor="text2"/>
@@ -2377,8 +2841,8 @@
         </w:tc>
         <w:tc>
           <w:tcPr>
-            <w:tcW w:w="4030" w:type="dxa"/>
-            <w:gridSpan w:val="5"/>
+            <w:tcW w:w="3760" w:type="dxa"/>
+            <w:gridSpan w:val="6"/>
             <w:vMerge/>
             <w:shd w:val="clear" w:color="auto" w:fill="CADEE5" w:themeFill="background2"/>
             <w:vAlign w:val="center"/>
@@ -2386,504 +2850,6 @@
           <w:p/>
         </w:tc>
       </w:tr>
-      <w:tr>
-        <w:trPr>
-          <w:trHeight w:val="1825"/>
-        </w:trPr>
-        <w:tc>
-          <w:tcPr>
-            <w:tcW w:w="7740" w:type="dxa"/>
-            <w:gridSpan w:val="12"/>
-            <w:tcBorders>
-              <w:top w:val="single" w:sz="8" w:space="0" w:color="2C3B57" w:themeColor="text2"/>
-            </w:tcBorders>
-          </w:tcPr>
-          <w:p>
-            <w:pPr>
-              <w:ind w:left="269" w:hanging="269"/>
-              <w:contextualSpacing/>
-              <w:outlineLvl w:val="0"/>
-              <w:rPr>
-                <w:color w:val="404040"/>
-                <w:sz w:val="22"/>
-                <w:szCs w:val="22"/>
-              </w:rPr>
-            </w:pPr>
-            <w:proofErr w:type="spellStart"/>
-            <w:r>
-              <w:rPr>
-                <w:color w:val="404040"/>
-                <w:sz w:val="22"/>
-                <w:szCs w:val="22"/>
-              </w:rPr>
-              <w:t>Patchell</w:t>
-            </w:r>
-            <w:proofErr w:type="spellEnd"/>
-            <w:r>
-              <w:rPr>
-                <w:color w:val="404040"/>
-                <w:sz w:val="22"/>
-                <w:szCs w:val="22"/>
-              </w:rPr>
-              <w:t xml:space="preserve">, A., &amp; </w:t>
-            </w:r>
-            <w:r>
-              <w:rPr>
-                <w:b/>
-                <w:bCs/>
-                <w:color w:val="404040"/>
-                <w:sz w:val="22"/>
-                <w:szCs w:val="22"/>
-              </w:rPr>
-              <w:t>Berry, G.M.</w:t>
-            </w:r>
-            <w:r>
-              <w:rPr>
-                <w:color w:val="404040"/>
-                <w:sz w:val="22"/>
-                <w:szCs w:val="22"/>
-              </w:rPr>
-              <w:t xml:space="preserve"> (2024). TH-stopping in Philadelphia Puerto Rican English. </w:t>
-            </w:r>
-            <w:r>
-              <w:rPr>
-                <w:i/>
-                <w:iCs/>
-                <w:color w:val="404040"/>
-                <w:sz w:val="22"/>
-                <w:szCs w:val="22"/>
-              </w:rPr>
-              <w:t>Language Variation and Change</w:t>
-            </w:r>
-            <w:r>
-              <w:rPr>
-                <w:color w:val="404040"/>
-                <w:sz w:val="22"/>
-                <w:szCs w:val="22"/>
-              </w:rPr>
-              <w:t xml:space="preserve">, </w:t>
-            </w:r>
-            <w:r>
-              <w:rPr>
-                <w:i/>
-                <w:iCs/>
-                <w:color w:val="404040"/>
-                <w:sz w:val="22"/>
-                <w:szCs w:val="22"/>
-              </w:rPr>
-              <w:t>36</w:t>
-            </w:r>
-            <w:r>
-              <w:rPr>
-                <w:color w:val="404040"/>
-                <w:sz w:val="22"/>
-                <w:szCs w:val="22"/>
-              </w:rPr>
-              <w:t>(1), 73-93.</w:t>
-            </w:r>
-          </w:p>
-          <w:p>
-            <w:pPr>
-              <w:ind w:left="269" w:hanging="269"/>
-              <w:contextualSpacing/>
-              <w:outlineLvl w:val="0"/>
-              <w:rPr>
-                <w:color w:val="404040"/>
-                <w:sz w:val="22"/>
-                <w:szCs w:val="22"/>
-              </w:rPr>
-            </w:pPr>
-            <w:r>
-              <w:rPr>
-                <w:color w:val="404040"/>
-                <w:sz w:val="22"/>
-                <w:szCs w:val="22"/>
-              </w:rPr>
-              <w:t xml:space="preserve">Coretta, S., Casillas, J.V., </w:t>
-            </w:r>
-            <w:r>
-              <w:rPr>
-                <w:i/>
-                <w:iCs/>
-                <w:color w:val="404040"/>
-                <w:sz w:val="22"/>
-                <w:szCs w:val="22"/>
-              </w:rPr>
-              <w:t xml:space="preserve">… </w:t>
-            </w:r>
-            <w:r>
-              <w:rPr>
-                <w:b/>
-                <w:bCs/>
-                <w:color w:val="404040"/>
-                <w:sz w:val="22"/>
-                <w:szCs w:val="22"/>
-              </w:rPr>
-              <w:t>Berry, G.M.</w:t>
-            </w:r>
-            <w:r>
-              <w:rPr>
-                <w:color w:val="404040"/>
-                <w:sz w:val="22"/>
-                <w:szCs w:val="22"/>
-              </w:rPr>
-              <w:t xml:space="preserve">, …, </w:t>
-            </w:r>
-            <w:proofErr w:type="spellStart"/>
-            <w:r>
-              <w:rPr>
-                <w:color w:val="404040"/>
-                <w:sz w:val="22"/>
-                <w:szCs w:val="22"/>
-              </w:rPr>
-              <w:t>Roettger</w:t>
-            </w:r>
-            <w:proofErr w:type="spellEnd"/>
-            <w:r>
-              <w:rPr>
-                <w:color w:val="404040"/>
-                <w:sz w:val="22"/>
-                <w:szCs w:val="22"/>
-              </w:rPr>
-              <w:t xml:space="preserve">, T. (2023). Multidimensional signals and analytic flexibility: Estimating degrees of freedom in human speech analyses. </w:t>
-            </w:r>
-            <w:r>
-              <w:rPr>
-                <w:i/>
-                <w:iCs/>
-                <w:color w:val="404040"/>
-                <w:sz w:val="22"/>
-                <w:szCs w:val="22"/>
-              </w:rPr>
-              <w:t>Advances in Methods and Practices in Psychological Science 6</w:t>
-            </w:r>
-            <w:r>
-              <w:rPr>
-                <w:color w:val="404040"/>
-                <w:sz w:val="22"/>
-                <w:szCs w:val="22"/>
-              </w:rPr>
-              <w:t>(3).</w:t>
-            </w:r>
-          </w:p>
-          <w:p>
-            <w:pPr>
-              <w:ind w:left="269" w:hanging="269"/>
-              <w:contextualSpacing/>
-              <w:rPr>
-                <w:color w:val="404040"/>
-                <w:sz w:val="22"/>
-                <w:szCs w:val="22"/>
-              </w:rPr>
-            </w:pPr>
-            <w:r>
-              <w:rPr>
-                <w:color w:val="404040"/>
-                <w:sz w:val="22"/>
-                <w:szCs w:val="22"/>
-              </w:rPr>
-              <w:t xml:space="preserve">Gupta, P., </w:t>
-            </w:r>
-            <w:proofErr w:type="spellStart"/>
-            <w:r>
-              <w:rPr>
-                <w:color w:val="404040"/>
-                <w:sz w:val="22"/>
-                <w:szCs w:val="22"/>
-              </w:rPr>
-              <w:t>Nelakanti</w:t>
-            </w:r>
-            <w:proofErr w:type="spellEnd"/>
-            <w:r>
-              <w:rPr>
-                <w:color w:val="404040"/>
-                <w:sz w:val="22"/>
-                <w:szCs w:val="22"/>
-              </w:rPr>
-              <w:t xml:space="preserve">, A., </w:t>
-            </w:r>
-            <w:r>
-              <w:rPr>
-                <w:b/>
-                <w:bCs/>
-                <w:color w:val="404040"/>
-                <w:sz w:val="22"/>
-                <w:szCs w:val="22"/>
-              </w:rPr>
-              <w:t>Berry, G.M.</w:t>
-            </w:r>
-            <w:r>
-              <w:rPr>
-                <w:color w:val="404040"/>
-                <w:sz w:val="22"/>
-                <w:szCs w:val="22"/>
-              </w:rPr>
-              <w:t xml:space="preserve">, &amp; Sharma, A. (2022). Interactive post-editing for verbosity-controlled translation. </w:t>
-            </w:r>
-            <w:r>
-              <w:rPr>
-                <w:color w:val="404040"/>
-                <w:sz w:val="22"/>
-                <w:szCs w:val="22"/>
-              </w:rPr>
-              <w:t xml:space="preserve">Proceedings of </w:t>
-            </w:r>
-            <w:r>
-              <w:rPr>
-                <w:i/>
-                <w:iCs/>
-                <w:color w:val="404040"/>
-                <w:sz w:val="22"/>
-                <w:szCs w:val="22"/>
-              </w:rPr>
-              <w:t>COLING</w:t>
-            </w:r>
-            <w:r>
-              <w:rPr>
-                <w:color w:val="404040"/>
-                <w:sz w:val="22"/>
-                <w:szCs w:val="22"/>
-              </w:rPr>
-              <w:t xml:space="preserve"> 2022</w:t>
-            </w:r>
-            <w:r>
-              <w:rPr>
-                <w:color w:val="404040"/>
-                <w:sz w:val="22"/>
-                <w:szCs w:val="22"/>
-              </w:rPr>
-              <w:t>.</w:t>
-            </w:r>
-            <w:r>
-              <w:rPr>
-                <w:color w:val="404040"/>
-                <w:sz w:val="22"/>
-                <w:szCs w:val="22"/>
-              </w:rPr>
-              <w:t xml:space="preserve"> </w:t>
-            </w:r>
-          </w:p>
-          <w:p>
-            <w:pPr>
-              <w:pStyle w:val="Text"/>
-              <w:ind w:left="0"/>
-            </w:pPr>
-            <w:r>
-              <w:t xml:space="preserve">Full list: </w:t>
-            </w:r>
-            <w:r>
-              <w:t>[</w:t>
-            </w:r>
-            <w:r>
-              <w:t>https://scholar.google.com/citations?user=Hf8ez5EAAAAJ&amp;h</w:t>
-            </w:r>
-            <w:r>
-              <w:t>l]</w:t>
-            </w:r>
-          </w:p>
-        </w:tc>
-        <w:tc>
-          <w:tcPr>
-            <w:tcW w:w="20" w:type="dxa"/>
-            <w:vMerge/>
-            <w:tcBorders>
-              <w:top w:val="single" w:sz="8" w:space="0" w:color="2C3B57" w:themeColor="text2"/>
-            </w:tcBorders>
-            <w:vAlign w:val="center"/>
-          </w:tcPr>
-          <w:p/>
-        </w:tc>
-        <w:tc>
-          <w:tcPr>
-            <w:tcW w:w="4030" w:type="dxa"/>
-            <w:gridSpan w:val="5"/>
-            <w:vMerge/>
-            <w:shd w:val="clear" w:color="auto" w:fill="CADEE5" w:themeFill="background2"/>
-            <w:vAlign w:val="center"/>
-          </w:tcPr>
-          <w:p/>
-        </w:tc>
-      </w:tr>
-      <w:tr>
-        <w:trPr>
-          <w:trHeight w:val="171"/>
-        </w:trPr>
-        <w:tc>
-          <w:tcPr>
-            <w:tcW w:w="7740" w:type="dxa"/>
-            <w:gridSpan w:val="12"/>
-            <w:tcBorders>
-              <w:bottom w:val="single" w:sz="8" w:space="0" w:color="2C3B57" w:themeColor="text2"/>
-            </w:tcBorders>
-            <w:vAlign w:val="bottom"/>
-          </w:tcPr>
-          <w:p>
-            <w:pPr>
-              <w:pStyle w:val="Heading3"/>
-            </w:pPr>
-            <w:sdt>
-              <w:sdtPr>
-                <w:id w:val="-394892997"/>
-                <w:placeholder>
-                  <w:docPart w:val="D6E1BF03EBB98342A6955392CBF7E90A"/>
-                </w:placeholder>
-                <w:temporary/>
-                <w:showingPlcHdr/>
-                <w15:appearance w15:val="hidden"/>
-              </w:sdtPr>
-              <w:sdtContent>
-                <w:r>
-                  <w:t>References</w:t>
-                </w:r>
-              </w:sdtContent>
-            </w:sdt>
-          </w:p>
-        </w:tc>
-        <w:tc>
-          <w:tcPr>
-            <w:tcW w:w="20" w:type="dxa"/>
-            <w:vMerge/>
-            <w:tcBorders>
-              <w:bottom w:val="single" w:sz="8" w:space="0" w:color="2C3B57" w:themeColor="text2"/>
-            </w:tcBorders>
-            <w:vAlign w:val="center"/>
-          </w:tcPr>
-          <w:p/>
-        </w:tc>
-        <w:tc>
-          <w:tcPr>
-            <w:tcW w:w="4030" w:type="dxa"/>
-            <w:gridSpan w:val="5"/>
-            <w:vMerge/>
-            <w:shd w:val="clear" w:color="auto" w:fill="CADEE5" w:themeFill="background2"/>
-            <w:vAlign w:val="center"/>
-          </w:tcPr>
-          <w:p/>
-        </w:tc>
-      </w:tr>
-      <w:tr>
-        <w:trPr>
-          <w:trHeight w:val="1591"/>
-        </w:trPr>
-        <w:tc>
-          <w:tcPr>
-            <w:tcW w:w="7740" w:type="dxa"/>
-            <w:gridSpan w:val="12"/>
-            <w:tcBorders>
-              <w:top w:val="single" w:sz="8" w:space="0" w:color="2C3B57" w:themeColor="text2"/>
-            </w:tcBorders>
-          </w:tcPr>
-          <w:p>
-            <w:pPr>
-              <w:pStyle w:val="Text"/>
-            </w:pPr>
-            <w:r>
-              <w:t xml:space="preserve">Lakshmi </w:t>
-            </w:r>
-            <w:proofErr w:type="spellStart"/>
-            <w:r>
-              <w:t>Ziskin</w:t>
-            </w:r>
-            <w:proofErr w:type="spellEnd"/>
-            <w:r>
-              <w:t>: Sr. Product Manager, Amazon Prime Video</w:t>
-            </w:r>
-          </w:p>
-          <w:p>
-            <w:pPr>
-              <w:pStyle w:val="Text"/>
-            </w:pPr>
-            <w:r>
-              <w:t xml:space="preserve">Nicholas </w:t>
-            </w:r>
-            <w:proofErr w:type="spellStart"/>
-            <w:r>
-              <w:t>Erho</w:t>
-            </w:r>
-            <w:proofErr w:type="spellEnd"/>
-            <w:r>
-              <w:t>: Research Science Manager, Amazon Alexa</w:t>
-            </w:r>
-          </w:p>
-          <w:p>
-            <w:pPr>
-              <w:pStyle w:val="Text"/>
-            </w:pPr>
-            <w:r>
-              <w:t xml:space="preserve">Benjamin Schloss: Sr. ML Engineer, </w:t>
-            </w:r>
-            <w:r>
-              <w:t>Swoop</w:t>
-            </w:r>
-          </w:p>
-          <w:p>
-            <w:pPr>
-              <w:pStyle w:val="Text"/>
-            </w:pPr>
-            <w:r>
-              <w:t xml:space="preserve">Manuel González-Rivero: Sr. </w:t>
-            </w:r>
-            <w:r>
-              <w:t xml:space="preserve">Dir., </w:t>
-            </w:r>
-            <w:r>
-              <w:t>Applied ML, Maxar Technologies</w:t>
-            </w:r>
-            <w:r>
-              <w:br/>
-            </w:r>
-            <w:r>
-              <w:rPr>
-                <w:szCs w:val="22"/>
-              </w:rPr>
-              <w:t>[Contact info available on request]</w:t>
-            </w:r>
-          </w:p>
-        </w:tc>
-        <w:tc>
-          <w:tcPr>
-            <w:tcW w:w="20" w:type="dxa"/>
-            <w:vMerge/>
-            <w:tcBorders>
-              <w:top w:val="single" w:sz="8" w:space="0" w:color="2C3B57" w:themeColor="text2"/>
-            </w:tcBorders>
-            <w:vAlign w:val="center"/>
-          </w:tcPr>
-          <w:p/>
-        </w:tc>
-        <w:tc>
-          <w:tcPr>
-            <w:tcW w:w="4030" w:type="dxa"/>
-            <w:gridSpan w:val="5"/>
-            <w:vMerge/>
-            <w:shd w:val="clear" w:color="auto" w:fill="CADEE5" w:themeFill="background2"/>
-            <w:vAlign w:val="center"/>
-          </w:tcPr>
-          <w:p/>
-        </w:tc>
-      </w:tr>
-      <w:tr>
-        <w:trPr>
-          <w:trHeight w:val="162"/>
-        </w:trPr>
-        <w:tc>
-          <w:tcPr>
-            <w:tcW w:w="11790" w:type="dxa"/>
-            <w:gridSpan w:val="18"/>
-            <w:tcBorders>
-              <w:bottom w:val="single" w:sz="36" w:space="0" w:color="CADEE5" w:themeColor="background2"/>
-            </w:tcBorders>
-          </w:tcPr>
-          <w:p>
-            <w:pPr>
-              <w:rPr>
-                <w:sz w:val="2"/>
-                <w:szCs w:val="2"/>
-              </w:rPr>
-            </w:pPr>
-          </w:p>
-        </w:tc>
-      </w:tr>
     </w:tbl>
     <w:p>
       <w:pPr>
@@ -2893,7 +2859,7 @@
     <w:sectPr>
       <w:footerReference w:type="default" r:id="rId18"/>
       <w:pgSz w:w="12240" w:h="15840" w:code="1"/>
-      <w:pgMar w:top="0" w:right="720" w:bottom="171" w:left="720" w:header="709" w:footer="36" w:gutter="0"/>
+      <w:pgMar w:top="173" w:right="720" w:bottom="173" w:left="720" w:header="706" w:footer="43" w:gutter="0"/>
       <w:cols w:space="708"/>
       <w:docGrid w:linePitch="360"/>
     </w:sectPr>
@@ -2952,7 +2918,7 @@
       <w:rPr>
         <w:sz w:val="24"/>
       </w:rPr>
-      <w:t>Apr</w:t>
+      <w:t>May</w:t>
     </w:r>
     <w:r>
       <w:rPr>
@@ -2996,9 +2962,9 @@
       <w:lvlJc w:val="left"/>
       <w:pPr>
         <w:tabs>
-          <w:tab w:val="num" w:pos="1492"/>
+          <w:tab w:val="num" w:pos="1682"/>
         </w:tabs>
-        <w:ind w:left="1492" w:hanging="360"/>
+        <w:ind w:left="1682" w:hanging="360"/>
       </w:pPr>
     </w:lvl>
   </w:abstractNum>
@@ -3171,6 +3137,119 @@
     </w:lvl>
   </w:abstractNum>
   <w:abstractNum w:abstractNumId="10" w15:restartNumberingAfterBreak="0">
+    <w:nsid w:val="0C954F0F"/>
+    <w:multiLevelType w:val="hybridMultilevel"/>
+    <w:tmpl w:val="A33A61EE"/>
+    <w:lvl w:ilvl="0" w:tplc="87CE82A8">
+      <w:start w:val="2021"/>
+      <w:numFmt w:val="bullet"/>
+      <w:lvlText w:val=""/>
+      <w:lvlJc w:val="left"/>
+      <w:pPr>
+        <w:ind w:left="530" w:hanging="360"/>
+      </w:pPr>
+      <w:rPr>
+        <w:rFonts w:ascii="Symbol" w:eastAsiaTheme="minorHAnsi" w:hAnsi="Symbol" w:cstheme="minorHAnsi" w:hint="default"/>
+      </w:rPr>
+    </w:lvl>
+    <w:lvl w:ilvl="1" w:tplc="04090003" w:tentative="1">
+      <w:start w:val="1"/>
+      <w:numFmt w:val="bullet"/>
+      <w:lvlText w:val="o"/>
+      <w:lvlJc w:val="left"/>
+      <w:pPr>
+        <w:ind w:left="1250" w:hanging="360"/>
+      </w:pPr>
+      <w:rPr>
+        <w:rFonts w:ascii="Courier New" w:hAnsi="Courier New" w:cs="Courier New" w:hint="default"/>
+      </w:rPr>
+    </w:lvl>
+    <w:lvl w:ilvl="2" w:tplc="04090005" w:tentative="1">
+      <w:start w:val="1"/>
+      <w:numFmt w:val="bullet"/>
+      <w:lvlText w:val=""/>
+      <w:lvlJc w:val="left"/>
+      <w:pPr>
+        <w:ind w:left="1970" w:hanging="360"/>
+      </w:pPr>
+      <w:rPr>
+        <w:rFonts w:ascii="Wingdings" w:hAnsi="Wingdings" w:hint="default"/>
+      </w:rPr>
+    </w:lvl>
+    <w:lvl w:ilvl="3" w:tplc="04090001" w:tentative="1">
+      <w:start w:val="1"/>
+      <w:numFmt w:val="bullet"/>
+      <w:lvlText w:val=""/>
+      <w:lvlJc w:val="left"/>
+      <w:pPr>
+        <w:ind w:left="2690" w:hanging="360"/>
+      </w:pPr>
+      <w:rPr>
+        <w:rFonts w:ascii="Symbol" w:hAnsi="Symbol" w:hint="default"/>
+      </w:rPr>
+    </w:lvl>
+    <w:lvl w:ilvl="4" w:tplc="04090003" w:tentative="1">
+      <w:start w:val="1"/>
+      <w:numFmt w:val="bullet"/>
+      <w:lvlText w:val="o"/>
+      <w:lvlJc w:val="left"/>
+      <w:pPr>
+        <w:ind w:left="3410" w:hanging="360"/>
+      </w:pPr>
+      <w:rPr>
+        <w:rFonts w:ascii="Courier New" w:hAnsi="Courier New" w:cs="Courier New" w:hint="default"/>
+      </w:rPr>
+    </w:lvl>
+    <w:lvl w:ilvl="5" w:tplc="04090005" w:tentative="1">
+      <w:start w:val="1"/>
+      <w:numFmt w:val="bullet"/>
+      <w:lvlText w:val=""/>
+      <w:lvlJc w:val="left"/>
+      <w:pPr>
+        <w:ind w:left="4130" w:hanging="360"/>
+      </w:pPr>
+      <w:rPr>
+        <w:rFonts w:ascii="Wingdings" w:hAnsi="Wingdings" w:hint="default"/>
+      </w:rPr>
+    </w:lvl>
+    <w:lvl w:ilvl="6" w:tplc="04090001" w:tentative="1">
+      <w:start w:val="1"/>
+      <w:numFmt w:val="bullet"/>
+      <w:lvlText w:val=""/>
+      <w:lvlJc w:val="left"/>
+      <w:pPr>
+        <w:ind w:left="4850" w:hanging="360"/>
+      </w:pPr>
+      <w:rPr>
+        <w:rFonts w:ascii="Symbol" w:hAnsi="Symbol" w:hint="default"/>
+      </w:rPr>
+    </w:lvl>
+    <w:lvl w:ilvl="7" w:tplc="04090003" w:tentative="1">
+      <w:start w:val="1"/>
+      <w:numFmt w:val="bullet"/>
+      <w:lvlText w:val="o"/>
+      <w:lvlJc w:val="left"/>
+      <w:pPr>
+        <w:ind w:left="5570" w:hanging="360"/>
+      </w:pPr>
+      <w:rPr>
+        <w:rFonts w:ascii="Courier New" w:hAnsi="Courier New" w:cs="Courier New" w:hint="default"/>
+      </w:rPr>
+    </w:lvl>
+    <w:lvl w:ilvl="8" w:tplc="04090005" w:tentative="1">
+      <w:start w:val="1"/>
+      <w:numFmt w:val="bullet"/>
+      <w:lvlText w:val=""/>
+      <w:lvlJc w:val="left"/>
+      <w:pPr>
+        <w:ind w:left="6290" w:hanging="360"/>
+      </w:pPr>
+      <w:rPr>
+        <w:rFonts w:ascii="Wingdings" w:hAnsi="Wingdings" w:hint="default"/>
+      </w:rPr>
+    </w:lvl>
+  </w:abstractNum>
+  <w:abstractNum w:abstractNumId="11" w15:restartNumberingAfterBreak="0">
     <w:nsid w:val="132A72CA"/>
     <w:multiLevelType w:val="hybridMultilevel"/>
     <w:tmpl w:val="42DED4DA"/>
@@ -3277,6 +3356,232 @@
       <w:lvlJc w:val="left"/>
       <w:pPr>
         <w:ind w:left="6187" w:hanging="360"/>
+      </w:pPr>
+      <w:rPr>
+        <w:rFonts w:ascii="Wingdings" w:hAnsi="Wingdings" w:hint="default"/>
+      </w:rPr>
+    </w:lvl>
+  </w:abstractNum>
+  <w:abstractNum w:abstractNumId="12" w15:restartNumberingAfterBreak="0">
+    <w:nsid w:val="236E7386"/>
+    <w:multiLevelType w:val="hybridMultilevel"/>
+    <w:tmpl w:val="F2E4AAC2"/>
+    <w:lvl w:ilvl="0" w:tplc="87CE82A8">
+      <w:start w:val="2021"/>
+      <w:numFmt w:val="bullet"/>
+      <w:lvlText w:val=""/>
+      <w:lvlJc w:val="left"/>
+      <w:pPr>
+        <w:ind w:left="530" w:hanging="360"/>
+      </w:pPr>
+      <w:rPr>
+        <w:rFonts w:ascii="Symbol" w:eastAsiaTheme="minorHAnsi" w:hAnsi="Symbol" w:cstheme="minorHAnsi" w:hint="default"/>
+      </w:rPr>
+    </w:lvl>
+    <w:lvl w:ilvl="1" w:tplc="04090003" w:tentative="1">
+      <w:start w:val="1"/>
+      <w:numFmt w:val="bullet"/>
+      <w:lvlText w:val="o"/>
+      <w:lvlJc w:val="left"/>
+      <w:pPr>
+        <w:ind w:left="1250" w:hanging="360"/>
+      </w:pPr>
+      <w:rPr>
+        <w:rFonts w:ascii="Courier New" w:hAnsi="Courier New" w:cs="Courier New" w:hint="default"/>
+      </w:rPr>
+    </w:lvl>
+    <w:lvl w:ilvl="2" w:tplc="04090005" w:tentative="1">
+      <w:start w:val="1"/>
+      <w:numFmt w:val="bullet"/>
+      <w:lvlText w:val=""/>
+      <w:lvlJc w:val="left"/>
+      <w:pPr>
+        <w:ind w:left="1970" w:hanging="360"/>
+      </w:pPr>
+      <w:rPr>
+        <w:rFonts w:ascii="Wingdings" w:hAnsi="Wingdings" w:hint="default"/>
+      </w:rPr>
+    </w:lvl>
+    <w:lvl w:ilvl="3" w:tplc="04090001" w:tentative="1">
+      <w:start w:val="1"/>
+      <w:numFmt w:val="bullet"/>
+      <w:lvlText w:val=""/>
+      <w:lvlJc w:val="left"/>
+      <w:pPr>
+        <w:ind w:left="2690" w:hanging="360"/>
+      </w:pPr>
+      <w:rPr>
+        <w:rFonts w:ascii="Symbol" w:hAnsi="Symbol" w:hint="default"/>
+      </w:rPr>
+    </w:lvl>
+    <w:lvl w:ilvl="4" w:tplc="04090003" w:tentative="1">
+      <w:start w:val="1"/>
+      <w:numFmt w:val="bullet"/>
+      <w:lvlText w:val="o"/>
+      <w:lvlJc w:val="left"/>
+      <w:pPr>
+        <w:ind w:left="3410" w:hanging="360"/>
+      </w:pPr>
+      <w:rPr>
+        <w:rFonts w:ascii="Courier New" w:hAnsi="Courier New" w:cs="Courier New" w:hint="default"/>
+      </w:rPr>
+    </w:lvl>
+    <w:lvl w:ilvl="5" w:tplc="04090005" w:tentative="1">
+      <w:start w:val="1"/>
+      <w:numFmt w:val="bullet"/>
+      <w:lvlText w:val=""/>
+      <w:lvlJc w:val="left"/>
+      <w:pPr>
+        <w:ind w:left="4130" w:hanging="360"/>
+      </w:pPr>
+      <w:rPr>
+        <w:rFonts w:ascii="Wingdings" w:hAnsi="Wingdings" w:hint="default"/>
+      </w:rPr>
+    </w:lvl>
+    <w:lvl w:ilvl="6" w:tplc="04090001" w:tentative="1">
+      <w:start w:val="1"/>
+      <w:numFmt w:val="bullet"/>
+      <w:lvlText w:val=""/>
+      <w:lvlJc w:val="left"/>
+      <w:pPr>
+        <w:ind w:left="4850" w:hanging="360"/>
+      </w:pPr>
+      <w:rPr>
+        <w:rFonts w:ascii="Symbol" w:hAnsi="Symbol" w:hint="default"/>
+      </w:rPr>
+    </w:lvl>
+    <w:lvl w:ilvl="7" w:tplc="04090003" w:tentative="1">
+      <w:start w:val="1"/>
+      <w:numFmt w:val="bullet"/>
+      <w:lvlText w:val="o"/>
+      <w:lvlJc w:val="left"/>
+      <w:pPr>
+        <w:ind w:left="5570" w:hanging="360"/>
+      </w:pPr>
+      <w:rPr>
+        <w:rFonts w:ascii="Courier New" w:hAnsi="Courier New" w:cs="Courier New" w:hint="default"/>
+      </w:rPr>
+    </w:lvl>
+    <w:lvl w:ilvl="8" w:tplc="04090005" w:tentative="1">
+      <w:start w:val="1"/>
+      <w:numFmt w:val="bullet"/>
+      <w:lvlText w:val=""/>
+      <w:lvlJc w:val="left"/>
+      <w:pPr>
+        <w:ind w:left="6290" w:hanging="360"/>
+      </w:pPr>
+      <w:rPr>
+        <w:rFonts w:ascii="Wingdings" w:hAnsi="Wingdings" w:hint="default"/>
+      </w:rPr>
+    </w:lvl>
+  </w:abstractNum>
+  <w:abstractNum w:abstractNumId="13" w15:restartNumberingAfterBreak="0">
+    <w:nsid w:val="3F697119"/>
+    <w:multiLevelType w:val="hybridMultilevel"/>
+    <w:tmpl w:val="308CF090"/>
+    <w:lvl w:ilvl="0" w:tplc="CBFCFB0E">
+      <w:start w:val="2021"/>
+      <w:numFmt w:val="bullet"/>
+      <w:lvlText w:val=""/>
+      <w:lvlJc w:val="left"/>
+      <w:pPr>
+        <w:ind w:left="538" w:hanging="360"/>
+      </w:pPr>
+      <w:rPr>
+        <w:rFonts w:ascii="Symbol" w:eastAsiaTheme="minorHAnsi" w:hAnsi="Symbol" w:cstheme="minorHAnsi" w:hint="default"/>
+      </w:rPr>
+    </w:lvl>
+    <w:lvl w:ilvl="1" w:tplc="04090003" w:tentative="1">
+      <w:start w:val="1"/>
+      <w:numFmt w:val="bullet"/>
+      <w:lvlText w:val="o"/>
+      <w:lvlJc w:val="left"/>
+      <w:pPr>
+        <w:ind w:left="1448" w:hanging="360"/>
+      </w:pPr>
+      <w:rPr>
+        <w:rFonts w:ascii="Courier New" w:hAnsi="Courier New" w:cs="Courier New" w:hint="default"/>
+      </w:rPr>
+    </w:lvl>
+    <w:lvl w:ilvl="2" w:tplc="04090005" w:tentative="1">
+      <w:start w:val="1"/>
+      <w:numFmt w:val="bullet"/>
+      <w:lvlText w:val=""/>
+      <w:lvlJc w:val="left"/>
+      <w:pPr>
+        <w:ind w:left="2168" w:hanging="360"/>
+      </w:pPr>
+      <w:rPr>
+        <w:rFonts w:ascii="Wingdings" w:hAnsi="Wingdings" w:hint="default"/>
+      </w:rPr>
+    </w:lvl>
+    <w:lvl w:ilvl="3" w:tplc="04090001" w:tentative="1">
+      <w:start w:val="1"/>
+      <w:numFmt w:val="bullet"/>
+      <w:lvlText w:val=""/>
+      <w:lvlJc w:val="left"/>
+      <w:pPr>
+        <w:ind w:left="2888" w:hanging="360"/>
+      </w:pPr>
+      <w:rPr>
+        <w:rFonts w:ascii="Symbol" w:hAnsi="Symbol" w:hint="default"/>
+      </w:rPr>
+    </w:lvl>
+    <w:lvl w:ilvl="4" w:tplc="04090003" w:tentative="1">
+      <w:start w:val="1"/>
+      <w:numFmt w:val="bullet"/>
+      <w:lvlText w:val="o"/>
+      <w:lvlJc w:val="left"/>
+      <w:pPr>
+        <w:ind w:left="3608" w:hanging="360"/>
+      </w:pPr>
+      <w:rPr>
+        <w:rFonts w:ascii="Courier New" w:hAnsi="Courier New" w:cs="Courier New" w:hint="default"/>
+      </w:rPr>
+    </w:lvl>
+    <w:lvl w:ilvl="5" w:tplc="04090005" w:tentative="1">
+      <w:start w:val="1"/>
+      <w:numFmt w:val="bullet"/>
+      <w:lvlText w:val=""/>
+      <w:lvlJc w:val="left"/>
+      <w:pPr>
+        <w:ind w:left="4328" w:hanging="360"/>
+      </w:pPr>
+      <w:rPr>
+        <w:rFonts w:ascii="Wingdings" w:hAnsi="Wingdings" w:hint="default"/>
+      </w:rPr>
+    </w:lvl>
+    <w:lvl w:ilvl="6" w:tplc="04090001" w:tentative="1">
+      <w:start w:val="1"/>
+      <w:numFmt w:val="bullet"/>
+      <w:lvlText w:val=""/>
+      <w:lvlJc w:val="left"/>
+      <w:pPr>
+        <w:ind w:left="5048" w:hanging="360"/>
+      </w:pPr>
+      <w:rPr>
+        <w:rFonts w:ascii="Symbol" w:hAnsi="Symbol" w:hint="default"/>
+      </w:rPr>
+    </w:lvl>
+    <w:lvl w:ilvl="7" w:tplc="04090003" w:tentative="1">
+      <w:start w:val="1"/>
+      <w:numFmt w:val="bullet"/>
+      <w:lvlText w:val="o"/>
+      <w:lvlJc w:val="left"/>
+      <w:pPr>
+        <w:ind w:left="5768" w:hanging="360"/>
+      </w:pPr>
+      <w:rPr>
+        <w:rFonts w:ascii="Courier New" w:hAnsi="Courier New" w:cs="Courier New" w:hint="default"/>
+      </w:rPr>
+    </w:lvl>
+    <w:lvl w:ilvl="8" w:tplc="04090005" w:tentative="1">
+      <w:start w:val="1"/>
+      <w:numFmt w:val="bullet"/>
+      <w:lvlText w:val=""/>
+      <w:lvlJc w:val="left"/>
+      <w:pPr>
+        <w:ind w:left="6488" w:hanging="360"/>
       </w:pPr>
       <w:rPr>
         <w:rFonts w:ascii="Wingdings" w:hAnsi="Wingdings" w:hint="default"/>
@@ -3314,7 +3619,16 @@
     <w:abstractNumId w:val="9"/>
   </w:num>
   <w:num w:numId="11" w16cid:durableId="552539626">
+    <w:abstractNumId w:val="11"/>
+  </w:num>
+  <w:num w:numId="12" w16cid:durableId="1687100784">
+    <w:abstractNumId w:val="12"/>
+  </w:num>
+  <w:num w:numId="13" w16cid:durableId="1556619458">
     <w:abstractNumId w:val="10"/>
+  </w:num>
+  <w:num w:numId="14" w16cid:durableId="1037582651">
+    <w:abstractNumId w:val="13"/>
   </w:num>
 </w:numbering>
 </file>
@@ -3792,7 +4106,6 @@
   <w:style w:type="character" w:default="1" w:styleId="DefaultParagraphFont">
     <w:name w:val="Default Paragraph Font"/>
     <w:uiPriority w:val="1"/>
-    <w:semiHidden/>
     <w:unhideWhenUsed/>
   </w:style>
   <w:style w:type="table" w:default="1" w:styleId="TableNormal">
@@ -4030,7 +4343,7 @@
   <w:docParts>
     <w:docPart>
       <w:docPartPr>
-        <w:name w:val="767AC21D139303428A058ED57D626526"/>
+        <w:name w:val="9E81BE0D8E4BCD499CB2A5477FFA8A10"/>
         <w:category>
           <w:name w:val="General"/>
           <w:gallery w:val="placeholder"/>
@@ -4041,22 +4354,22 @@
         <w:behaviors>
           <w:behavior w:val="content"/>
         </w:behaviors>
-        <w:guid w:val="{C46812BD-3273-1C4E-8D01-7D46EF61C46A}"/>
+        <w:guid w:val="{3C25AADB-9D16-8F47-9782-BE4E7A3AFABC}"/>
       </w:docPartPr>
       <w:docPartBody>
         <w:p>
           <w:pPr>
-            <w:pStyle w:val="767AC21D139303428A058ED57D626526"/>
+            <w:pStyle w:val="9E81BE0D8E4BCD499CB2A5477FFA8A10"/>
           </w:pPr>
           <w:r>
-            <w:t>Education</w:t>
+            <w:t>Experience</w:t>
           </w:r>
         </w:p>
       </w:docPartBody>
     </w:docPart>
     <w:docPart>
       <w:docPartPr>
-        <w:name w:val="54471CE2213E4B4E81E3689ACA8542DC"/>
+        <w:name w:val="BE67D8D27DB142459236060589965E38"/>
         <w:category>
           <w:name w:val="General"/>
           <w:gallery w:val="placeholder"/>
@@ -4067,41 +4380,15 @@
         <w:behaviors>
           <w:behavior w:val="content"/>
         </w:behaviors>
-        <w:guid w:val="{B631CC68-E9FC-3E4E-AD4F-404E1A036A01}"/>
+        <w:guid w:val="{939191D9-8E69-F84B-8C42-02CC55C3385E}"/>
       </w:docPartPr>
       <w:docPartBody>
         <w:p>
           <w:pPr>
-            <w:pStyle w:val="54471CE2213E4B4E81E3689ACA8542DC"/>
+            <w:pStyle w:val="BE67D8D27DB142459236060589965E38"/>
           </w:pPr>
           <w:r>
-            <w:t>Experience</w:t>
-          </w:r>
-        </w:p>
-      </w:docPartBody>
-    </w:docPart>
-    <w:docPart>
-      <w:docPartPr>
-        <w:name w:val="D6E1BF03EBB98342A6955392CBF7E90A"/>
-        <w:category>
-          <w:name w:val="General"/>
-          <w:gallery w:val="placeholder"/>
-        </w:category>
-        <w:types>
-          <w:type w:val="bbPlcHdr"/>
-        </w:types>
-        <w:behaviors>
-          <w:behavior w:val="content"/>
-        </w:behaviors>
-        <w:guid w:val="{00243C1C-3098-6D43-992B-54C7AFD3BE51}"/>
-      </w:docPartPr>
-      <w:docPartBody>
-        <w:p>
-          <w:pPr>
-            <w:pStyle w:val="D6E1BF03EBB98342A6955392CBF7E90A"/>
-          </w:pPr>
-          <w:r>
-            <w:t>References</w:t>
+            <w:t>Education</w:t>
           </w:r>
         </w:p>
       </w:docPartBody>
@@ -4131,7 +4418,7 @@
     <w:charset w:val="00"/>
     <w:family w:val="swiss"/>
     <w:pitch w:val="variable"/>
-    <w:sig w:usb0="E0002EFF" w:usb1="C000785B" w:usb2="00000009" w:usb3="00000000" w:csb0="000001FF" w:csb1="00000000"/>
+    <w:sig w:usb0="E0002EFF" w:usb1="C0007843" w:usb2="00000009" w:usb3="00000000" w:csb0="000001FF" w:csb1="00000000"/>
   </w:font>
   <w:font w:name="Courier New">
     <w:panose1 w:val="02070309020205020404"/>
@@ -4341,6 +4628,8 @@
     <w:rsid w:val="009B4637"/>
     <w:rsid w:val="009C24C5"/>
     <w:rsid w:val="00A707B6"/>
+    <w:rsid w:val="00A77E75"/>
+    <w:rsid w:val="00D92601"/>
   </w:rsids>
   <m:mathPr>
     <m:mathFont m:val="Cambria Math"/>
@@ -4822,6 +5111,42 @@
   <w:style w:type="paragraph" w:customStyle="1" w:styleId="D6E1BF03EBB98342A6955392CBF7E90A">
     <w:name w:val="D6E1BF03EBB98342A6955392CBF7E90A"/>
   </w:style>
+  <w:style w:type="paragraph" w:customStyle="1" w:styleId="BE670CA53C182B49B5F5442B0AE193BD">
+    <w:name w:val="BE670CA53C182B49B5F5442B0AE193BD"/>
+    <w:rsid w:val="00D92601"/>
+  </w:style>
+  <w:style w:type="paragraph" w:customStyle="1" w:styleId="A56BA089A5B97D4B834B0FAE1675041C">
+    <w:name w:val="A56BA089A5B97D4B834B0FAE1675041C"/>
+    <w:rsid w:val="00D92601"/>
+  </w:style>
+  <w:style w:type="paragraph" w:customStyle="1" w:styleId="4A3FED4CE0575D42BD7EC06C1C844E45">
+    <w:name w:val="4A3FED4CE0575D42BD7EC06C1C844E45"/>
+    <w:rsid w:val="00D92601"/>
+  </w:style>
+  <w:style w:type="paragraph" w:customStyle="1" w:styleId="C622D40A584F7748A0E5ED7D6CDFBC5F">
+    <w:name w:val="C622D40A584F7748A0E5ED7D6CDFBC5F"/>
+    <w:rsid w:val="00D92601"/>
+  </w:style>
+  <w:style w:type="paragraph" w:customStyle="1" w:styleId="963CA7A62AD67C4F95BED1386FEF51AD">
+    <w:name w:val="963CA7A62AD67C4F95BED1386FEF51AD"/>
+    <w:rsid w:val="00D92601"/>
+  </w:style>
+  <w:style w:type="paragraph" w:customStyle="1" w:styleId="B0AD8274F68C024F98A4FEE839CB54A8">
+    <w:name w:val="B0AD8274F68C024F98A4FEE839CB54A8"/>
+    <w:rsid w:val="00D92601"/>
+  </w:style>
+  <w:style w:type="paragraph" w:customStyle="1" w:styleId="9E81BE0D8E4BCD499CB2A5477FFA8A10">
+    <w:name w:val="9E81BE0D8E4BCD499CB2A5477FFA8A10"/>
+    <w:rsid w:val="00D92601"/>
+  </w:style>
+  <w:style w:type="paragraph" w:customStyle="1" w:styleId="BE67D8D27DB142459236060589965E38">
+    <w:name w:val="BE67D8D27DB142459236060589965E38"/>
+    <w:rsid w:val="00D92601"/>
+  </w:style>
+  <w:style w:type="paragraph" w:customStyle="1" w:styleId="010A61F5AB8E734BB198BB2ACAF282E8">
+    <w:name w:val="010A61F5AB8E734BB198BB2ACAF282E8"/>
+    <w:rsid w:val="00D92601"/>
+  </w:style>
 </w:styles>
 </file>
 
@@ -5034,6 +5359,15 @@
 </file>
 
 <file path=customXml/item1.xml><?xml version="1.0" encoding="utf-8"?>
+<?mso-contentType ?>
+<FormTemplates xmlns="http://schemas.microsoft.com/sharepoint/v3/contenttype/forms">
+  <Display>DocumentLibraryForm</Display>
+  <Edit>DocumentLibraryForm</Edit>
+  <New>DocumentLibraryForm</New>
+</FormTemplates>
+</file>
+
+<file path=customXml/item2.xml><?xml version="1.0" encoding="utf-8"?>
 <ct:contentTypeSchema xmlns:ct="http://schemas.microsoft.com/office/2006/metadata/contentType" xmlns:ma="http://schemas.microsoft.com/office/2006/metadata/properties/metaAttributes" ct:_="" ma:_="" ma:contentTypeName="Document" ma:contentTypeID="0x01010079F111ED35F8CC479449609E8A0923A6" ma:contentTypeVersion="12" ma:contentTypeDescription="Create a new document." ma:contentTypeScope="" ma:versionID="fa6e671f1cd7e4d96ff9652be322dd5e">
   <xsd:schema xmlns:xsd="http://www.w3.org/2001/XMLSchema" xmlns:xs="http://www.w3.org/2001/XMLSchema" xmlns:p="http://schemas.microsoft.com/office/2006/metadata/properties" xmlns:ns2="71af3243-3dd4-4a8d-8c0d-dd76da1f02a5" xmlns:ns3="16c05727-aa75-4e4a-9b5f-8a80a1165891" targetNamespace="http://schemas.microsoft.com/office/2006/metadata/properties" ma:root="true" ma:fieldsID="4e2496f70b101db0b8013f30a071bbf7" ns2:_="" ns3:_="">
     <xsd:import namespace="71af3243-3dd4-4a8d-8c0d-dd76da1f02a5"/>
@@ -5254,15 +5588,6 @@
 </ct:contentTypeSchema>
 </file>
 
-<file path=customXml/item2.xml><?xml version="1.0" encoding="utf-8"?>
-<?mso-contentType ?>
-<FormTemplates xmlns="http://schemas.microsoft.com/sharepoint/v3/contenttype/forms">
-  <Display>DocumentLibraryForm</Display>
-  <Edit>DocumentLibraryForm</Edit>
-  <New>DocumentLibraryForm</New>
-</FormTemplates>
-</file>
-
 <file path=customXml/item3.xml><?xml version="1.0" encoding="utf-8"?>
 <p:properties xmlns:p="http://schemas.microsoft.com/office/2006/metadata/properties" xmlns:xsi="http://www.w3.org/2001/XMLSchema-instance" xmlns:pc="http://schemas.microsoft.com/office/infopath/2007/PartnerControls">
   <documentManagement>
@@ -5273,6 +5598,14 @@
 </file>
 
 <file path=customXml/itemProps1.xml><?xml version="1.0" encoding="utf-8"?>
+<ds:datastoreItem xmlns:ds="http://schemas.openxmlformats.org/officeDocument/2006/customXml" ds:itemID="{C3ED917E-6B3F-4995-8090-FD9CFEE66038}">
+  <ds:schemaRefs>
+    <ds:schemaRef ds:uri="http://schemas.microsoft.com/sharepoint/v3/contenttype/forms"/>
+  </ds:schemaRefs>
+</ds:datastoreItem>
+</file>
+
+<file path=customXml/itemProps2.xml><?xml version="1.0" encoding="utf-8"?>
 <ds:datastoreItem xmlns:ds="http://schemas.openxmlformats.org/officeDocument/2006/customXml" ds:itemID="{647FEFD4-54E2-43C2-B579-757DDE7F1A35}">
   <ds:schemaRefs>
     <ds:schemaRef ds:uri="http://schemas.microsoft.com/office/2006/metadata/contentType"/>
@@ -5291,14 +5624,6 @@
 </ds:datastoreItem>
 </file>
 
-<file path=customXml/itemProps2.xml><?xml version="1.0" encoding="utf-8"?>
-<ds:datastoreItem xmlns:ds="http://schemas.openxmlformats.org/officeDocument/2006/customXml" ds:itemID="{C3ED917E-6B3F-4995-8090-FD9CFEE66038}">
-  <ds:schemaRefs>
-    <ds:schemaRef ds:uri="http://schemas.microsoft.com/sharepoint/v3/contenttype/forms"/>
-  </ds:schemaRefs>
-</ds:datastoreItem>
-</file>
-
 <file path=customXml/itemProps3.xml><?xml version="1.0" encoding="utf-8"?>
 <ds:datastoreItem xmlns:ds="http://schemas.openxmlformats.org/officeDocument/2006/customXml" ds:itemID="{F1735428-6F95-4096-840F-2DD96B16B624}">
   <ds:schemaRefs>

</xml_diff>

<commit_message>
Updated tagline; tweaked skills and adjusted job details
</commit_message>
<xml_diff>
--- a/Resume_Berry_Current.docx
+++ b/Resume_Berry_Current.docx
@@ -92,63 +92,21 @@
                 <w:sz w:val="24"/>
                 <w:szCs w:val="24"/>
               </w:rPr>
-              <w:t>Linguist</w:t>
+              <w:t>Language Scientist.</w:t>
             </w:r>
             <w:r>
               <w:rPr>
                 <w:sz w:val="24"/>
                 <w:szCs w:val="24"/>
               </w:rPr>
-              <w:t>.</w:t>
+              <w:t>Polymath</w:t>
             </w:r>
             <w:r>
               <w:rPr>
                 <w:sz w:val="24"/>
                 <w:szCs w:val="24"/>
               </w:rPr>
-              <w:t xml:space="preserve"> </w:t>
-            </w:r>
-            <w:r>
-              <w:rPr>
-                <w:sz w:val="24"/>
-                <w:szCs w:val="24"/>
-              </w:rPr>
-              <w:t>Researcher</w:t>
-            </w:r>
-            <w:r>
-              <w:rPr>
-                <w:sz w:val="24"/>
-                <w:szCs w:val="24"/>
-              </w:rPr>
-              <w:t>.</w:t>
-            </w:r>
-            <w:r>
-              <w:rPr>
-                <w:sz w:val="24"/>
-                <w:szCs w:val="24"/>
-              </w:rPr>
-              <w:t xml:space="preserve"> </w:t>
-            </w:r>
-            <w:r>
-              <w:rPr>
-                <w:sz w:val="24"/>
-                <w:szCs w:val="24"/>
-              </w:rPr>
-              <w:t>problem solver</w:t>
-            </w:r>
-            <w:r>
-              <w:rPr>
-                <w:sz w:val="24"/>
-                <w:szCs w:val="24"/>
-              </w:rPr>
-              <w:t>.</w:t>
-            </w:r>
-            <w:r>
-              <w:rPr>
-                <w:sz w:val="24"/>
-                <w:szCs w:val="24"/>
-              </w:rPr>
-              <w:t xml:space="preserve"> Stress Baker.</w:t>
+              <w:t>.Data Expert.Cat Lover.</w:t>
             </w:r>
           </w:p>
         </w:tc>
@@ -854,18 +812,24 @@
               </w:numPr>
               <w:spacing w:line="240" w:lineRule="auto"/>
               <w:jc w:val="both"/>
-            </w:pPr>
-            <w:r>
+              <w:rPr>
+                <w:sz w:val="20"/>
+                <w:szCs w:val="20"/>
+              </w:rPr>
+            </w:pPr>
+            <w:r>
+              <w:rPr>
+                <w:sz w:val="20"/>
+                <w:szCs w:val="20"/>
+              </w:rPr>
               <w:t>Develop</w:t>
             </w:r>
             <w:r>
-              <w:t xml:space="preserve"> and teach linguistics, cognitive science, AI, and Spanish</w:t>
-            </w:r>
-            <w:r>
-              <w:t xml:space="preserve"> courses</w:t>
-            </w:r>
-            <w:r>
-              <w:t xml:space="preserve"> </w:t>
+              <w:rPr>
+                <w:sz w:val="20"/>
+                <w:szCs w:val="20"/>
+              </w:rPr>
+              <w:t xml:space="preserve"> and teach linguistics, cognitive science, AI, and Spanish courses </w:t>
             </w:r>
           </w:p>
           <w:p>
@@ -877,24 +841,66 @@
               </w:numPr>
               <w:spacing w:line="240" w:lineRule="auto"/>
               <w:jc w:val="both"/>
-            </w:pPr>
-            <w:r>
+              <w:rPr>
+                <w:sz w:val="20"/>
+                <w:szCs w:val="20"/>
+              </w:rPr>
+            </w:pPr>
+            <w:r>
+              <w:rPr>
+                <w:sz w:val="20"/>
+                <w:szCs w:val="20"/>
+              </w:rPr>
               <w:t xml:space="preserve">Advance an </w:t>
             </w:r>
             <w:r>
-              <w:t>independent research program</w:t>
-            </w:r>
-            <w:r>
-              <w:t xml:space="preserve"> </w:t>
-            </w:r>
-            <w:r>
+              <w:rPr>
+                <w:sz w:val="20"/>
+                <w:szCs w:val="20"/>
+              </w:rPr>
+              <w:t xml:space="preserve">independent research program </w:t>
+            </w:r>
+            <w:r>
+              <w:rPr>
+                <w:sz w:val="20"/>
+                <w:szCs w:val="20"/>
+              </w:rPr>
               <w:t>on</w:t>
             </w:r>
             <w:r>
+              <w:rPr>
+                <w:sz w:val="20"/>
+                <w:szCs w:val="20"/>
+              </w:rPr>
               <w:t xml:space="preserve"> individual differences in language use</w:t>
             </w:r>
             <w:r>
-              <w:t>, cognitive processing, and adaptation</w:t>
+              <w:rPr>
+                <w:sz w:val="20"/>
+                <w:szCs w:val="20"/>
+              </w:rPr>
+              <w:t xml:space="preserve">, cognitive processing, and </w:t>
+            </w:r>
+            <w:r>
+              <w:rPr>
+                <w:sz w:val="20"/>
+                <w:szCs w:val="20"/>
+              </w:rPr>
+              <w:t xml:space="preserve">human </w:t>
+            </w:r>
+            <w:r>
+              <w:rPr>
+                <w:sz w:val="20"/>
+                <w:szCs w:val="20"/>
+              </w:rPr>
+              <w:t>adaptation</w:t>
+            </w:r>
+            <w:r>
+              <w:rPr>
+                <w:sz w:val="20"/>
+                <w:szCs w:val="20"/>
+              </w:rPr>
+              <w:t xml:space="preserve"> to change</w:t>
             </w:r>
           </w:p>
           <w:p>
@@ -906,9 +912,59 @@
               </w:numPr>
               <w:spacing w:line="240" w:lineRule="auto"/>
               <w:jc w:val="both"/>
-            </w:pPr>
-            <w:r>
-              <w:t>Publish results of quantitative experiments in high-impact journals</w:t>
+              <w:rPr>
+                <w:sz w:val="20"/>
+                <w:szCs w:val="20"/>
+              </w:rPr>
+            </w:pPr>
+            <w:r>
+              <w:rPr>
+                <w:sz w:val="20"/>
+                <w:szCs w:val="20"/>
+              </w:rPr>
+              <w:t xml:space="preserve">Publish results of quantitative </w:t>
+            </w:r>
+            <w:r>
+              <w:rPr>
+                <w:sz w:val="20"/>
+                <w:szCs w:val="20"/>
+              </w:rPr>
+              <w:t>studies</w:t>
+            </w:r>
+            <w:r>
+              <w:rPr>
+                <w:sz w:val="20"/>
+                <w:szCs w:val="20"/>
+              </w:rPr>
+              <w:t xml:space="preserve"> in </w:t>
+            </w:r>
+            <w:r>
+              <w:rPr>
+                <w:sz w:val="20"/>
+                <w:szCs w:val="20"/>
+              </w:rPr>
+              <w:t xml:space="preserve">4 </w:t>
+            </w:r>
+            <w:r>
+              <w:rPr>
+                <w:sz w:val="20"/>
+                <w:szCs w:val="20"/>
+              </w:rPr>
+              <w:t xml:space="preserve">high-impact </w:t>
+            </w:r>
+            <w:r>
+              <w:rPr>
+                <w:sz w:val="20"/>
+                <w:szCs w:val="20"/>
+              </w:rPr>
+              <w:t xml:space="preserve">academic </w:t>
+            </w:r>
+            <w:r>
+              <w:rPr>
+                <w:sz w:val="20"/>
+                <w:szCs w:val="20"/>
+              </w:rPr>
+              <w:t>journals</w:t>
             </w:r>
           </w:p>
           <w:p>
@@ -920,11 +976,44 @@
               </w:numPr>
               <w:spacing w:line="240" w:lineRule="auto"/>
               <w:jc w:val="both"/>
-            </w:pPr>
-            <w:r>
+              <w:rPr>
+                <w:sz w:val="20"/>
+                <w:szCs w:val="20"/>
+              </w:rPr>
+            </w:pPr>
+            <w:r>
+              <w:rPr>
+                <w:sz w:val="20"/>
+                <w:szCs w:val="20"/>
+              </w:rPr>
               <w:t xml:space="preserve">Mentor </w:t>
             </w:r>
             <w:r>
+              <w:rPr>
+                <w:sz w:val="20"/>
+                <w:szCs w:val="20"/>
+              </w:rPr>
+              <w:t>&gt;2</w:t>
+            </w:r>
+            <w:r>
+              <w:rPr>
+                <w:sz w:val="20"/>
+                <w:szCs w:val="20"/>
+              </w:rPr>
+              <w:t>0</w:t>
+            </w:r>
+            <w:r>
+              <w:rPr>
+                <w:sz w:val="20"/>
+                <w:szCs w:val="20"/>
+              </w:rPr>
+              <w:t xml:space="preserve"> </w:t>
+            </w:r>
+            <w:r>
+              <w:rPr>
+                <w:sz w:val="20"/>
+                <w:szCs w:val="20"/>
+              </w:rPr>
               <w:t>undergraduate researchers in Language Use and Variation Lab</w:t>
             </w:r>
           </w:p>
@@ -937,12 +1026,123 @@
               </w:numPr>
               <w:spacing w:line="240" w:lineRule="auto"/>
               <w:jc w:val="both"/>
-            </w:pPr>
-            <w:r>
-              <w:t xml:space="preserve">Employ </w:t>
-            </w:r>
-            <w:r>
-              <w:t>advanced statistical methods to model language data at scale</w:t>
+              <w:rPr>
+                <w:sz w:val="20"/>
+                <w:szCs w:val="20"/>
+              </w:rPr>
+            </w:pPr>
+            <w:r>
+              <w:rPr>
+                <w:sz w:val="20"/>
+                <w:szCs w:val="20"/>
+              </w:rPr>
+              <w:t>Statistical m</w:t>
+            </w:r>
+            <w:r>
+              <w:rPr>
+                <w:sz w:val="20"/>
+                <w:szCs w:val="20"/>
+              </w:rPr>
+              <w:t>odel</w:t>
+            </w:r>
+            <w:r>
+              <w:rPr>
+                <w:sz w:val="20"/>
+                <w:szCs w:val="20"/>
+              </w:rPr>
+              <w:t>ing</w:t>
+            </w:r>
+            <w:r>
+              <w:rPr>
+                <w:sz w:val="20"/>
+                <w:szCs w:val="20"/>
+              </w:rPr>
+              <w:t xml:space="preserve"> </w:t>
+            </w:r>
+            <w:r>
+              <w:rPr>
+                <w:sz w:val="20"/>
+                <w:szCs w:val="20"/>
+              </w:rPr>
+              <w:t xml:space="preserve">of multimodal </w:t>
+            </w:r>
+            <w:r>
+              <w:rPr>
+                <w:sz w:val="20"/>
+                <w:szCs w:val="20"/>
+              </w:rPr>
+              <w:t>language data at scale</w:t>
+            </w:r>
+            <w:r>
+              <w:rPr>
+                <w:sz w:val="20"/>
+                <w:szCs w:val="20"/>
+              </w:rPr>
+              <w:t xml:space="preserve"> in R and Python</w:t>
+            </w:r>
+          </w:p>
+          <w:p>
+            <w:pPr>
+              <w:pStyle w:val="Text"/>
+              <w:numPr>
+                <w:ilvl w:val="0"/>
+                <w:numId w:val="12"/>
+              </w:numPr>
+              <w:spacing w:line="240" w:lineRule="auto"/>
+              <w:jc w:val="both"/>
+              <w:rPr>
+                <w:sz w:val="20"/>
+                <w:szCs w:val="20"/>
+              </w:rPr>
+            </w:pPr>
+            <w:r>
+              <w:rPr>
+                <w:sz w:val="20"/>
+                <w:szCs w:val="20"/>
+              </w:rPr>
+              <w:t xml:space="preserve">Write </w:t>
+            </w:r>
+            <w:r>
+              <w:rPr>
+                <w:sz w:val="20"/>
+                <w:szCs w:val="20"/>
+              </w:rPr>
+              <w:t>coherent, persuasive</w:t>
+            </w:r>
+            <w:r>
+              <w:rPr>
+                <w:sz w:val="20"/>
+                <w:szCs w:val="20"/>
+              </w:rPr>
+              <w:t xml:space="preserve"> grant proposals to secure</w:t>
+            </w:r>
+            <w:r>
+              <w:rPr>
+                <w:sz w:val="20"/>
+                <w:szCs w:val="20"/>
+              </w:rPr>
+              <w:t xml:space="preserve"> </w:t>
+            </w:r>
+            <w:r>
+              <w:rPr>
+                <w:sz w:val="20"/>
+                <w:szCs w:val="20"/>
+              </w:rPr>
+              <w:t xml:space="preserve">&gt;$50k in </w:t>
+            </w:r>
+            <w:r>
+              <w:rPr>
+                <w:sz w:val="20"/>
+                <w:szCs w:val="20"/>
+              </w:rPr>
+              <w:t xml:space="preserve">research </w:t>
+            </w:r>
+            <w:r>
+              <w:rPr>
+                <w:sz w:val="20"/>
+                <w:szCs w:val="20"/>
+              </w:rPr>
+              <w:t>funding</w:t>
             </w:r>
           </w:p>
           <w:p>
@@ -1023,17 +1223,37 @@
               </w:numPr>
               <w:spacing w:line="240" w:lineRule="auto"/>
               <w:jc w:val="both"/>
-            </w:pPr>
-            <w:r>
-              <w:t xml:space="preserve">Reviewed </w:t>
-            </w:r>
-            <w:r>
-              <w:t xml:space="preserve">data quality program for </w:t>
-            </w:r>
-            <w:r>
+              <w:rPr>
+                <w:sz w:val="20"/>
+                <w:szCs w:val="20"/>
+              </w:rPr>
+            </w:pPr>
+            <w:r>
+              <w:rPr>
+                <w:sz w:val="20"/>
+                <w:szCs w:val="20"/>
+              </w:rPr>
+              <w:t>Audited</w:t>
+            </w:r>
+            <w:r>
+              <w:rPr>
+                <w:sz w:val="20"/>
+                <w:szCs w:val="20"/>
+              </w:rPr>
+              <w:t xml:space="preserve"> data quality program for </w:t>
+            </w:r>
+            <w:r>
+              <w:rPr>
+                <w:sz w:val="20"/>
+                <w:szCs w:val="20"/>
+              </w:rPr>
               <w:t>Prime Video</w:t>
             </w:r>
             <w:r>
+              <w:rPr>
+                <w:sz w:val="20"/>
+                <w:szCs w:val="20"/>
+              </w:rPr>
               <w:t xml:space="preserve"> subtitle localization </w:t>
             </w:r>
           </w:p>
@@ -1046,12 +1266,17 @@
               </w:numPr>
               <w:spacing w:line="240" w:lineRule="auto"/>
               <w:jc w:val="both"/>
-            </w:pPr>
-            <w:r>
-              <w:t xml:space="preserve">Collaborated with international colleagues to develop proprietary human-in-the-loop localization software with verbosity and style </w:t>
-            </w:r>
-            <w:r>
-              <w:t>personalization</w:t>
+              <w:rPr>
+                <w:sz w:val="20"/>
+                <w:szCs w:val="20"/>
+              </w:rPr>
+            </w:pPr>
+            <w:r>
+              <w:rPr>
+                <w:sz w:val="20"/>
+                <w:szCs w:val="20"/>
+              </w:rPr>
+              <w:t>Collaborated with international colleagues to develop proprietary human-in-the-loop localization software with verbosity and style personalization</w:t>
             </w:r>
           </w:p>
           <w:p>
@@ -1065,13 +1290,11 @@
               <w:jc w:val="both"/>
             </w:pPr>
             <w:r>
-              <w:t>Published collaborative paper at COLING</w:t>
-            </w:r>
-            <w:r>
-              <w:t xml:space="preserve"> </w:t>
-            </w:r>
-            <w:r>
-              <w:t>2022 conference</w:t>
+              <w:rPr>
+                <w:sz w:val="20"/>
+                <w:szCs w:val="20"/>
+              </w:rPr>
+              <w:t>Published collaborative paper at COLING 2022 conference</w:t>
             </w:r>
           </w:p>
           <w:p>
@@ -1167,35 +1390,72 @@
               </w:numPr>
               <w:spacing w:line="240" w:lineRule="auto"/>
               <w:jc w:val="both"/>
-            </w:pPr>
-            <w:r>
+              <w:rPr>
+                <w:sz w:val="20"/>
+                <w:szCs w:val="20"/>
+              </w:rPr>
+            </w:pPr>
+            <w:r>
+              <w:rPr>
+                <w:sz w:val="20"/>
+                <w:szCs w:val="20"/>
+              </w:rPr>
               <w:t>Owned</w:t>
             </w:r>
             <w:r>
-              <w:t xml:space="preserve"> </w:t>
-            </w:r>
-            <w:r>
-              <w:t xml:space="preserve">a data quality program </w:t>
-            </w:r>
-            <w:r>
+              <w:rPr>
+                <w:sz w:val="20"/>
+                <w:szCs w:val="20"/>
+              </w:rPr>
+              <w:t xml:space="preserve"> a data quality program </w:t>
+            </w:r>
+            <w:r>
+              <w:rPr>
+                <w:sz w:val="20"/>
+                <w:szCs w:val="20"/>
+              </w:rPr>
               <w:t>to support</w:t>
             </w:r>
             <w:r>
+              <w:rPr>
+                <w:sz w:val="20"/>
+                <w:szCs w:val="20"/>
+              </w:rPr>
               <w:t xml:space="preserve"> sourcing language data </w:t>
             </w:r>
             <w:r>
+              <w:rPr>
+                <w:sz w:val="20"/>
+                <w:szCs w:val="20"/>
+              </w:rPr>
               <w:t xml:space="preserve">and </w:t>
             </w:r>
             <w:r>
+              <w:rPr>
+                <w:sz w:val="20"/>
+                <w:szCs w:val="20"/>
+              </w:rPr>
               <w:t xml:space="preserve">building large language models </w:t>
             </w:r>
             <w:r>
+              <w:rPr>
+                <w:sz w:val="20"/>
+                <w:szCs w:val="20"/>
+              </w:rPr>
               <w:t>for</w:t>
             </w:r>
             <w:r>
+              <w:rPr>
+                <w:sz w:val="20"/>
+                <w:szCs w:val="20"/>
+              </w:rPr>
               <w:t xml:space="preserve"> natural language </w:t>
             </w:r>
             <w:r>
+              <w:rPr>
+                <w:sz w:val="20"/>
+                <w:szCs w:val="20"/>
+              </w:rPr>
               <w:t>processing</w:t>
             </w:r>
           </w:p>
@@ -1208,16 +1468,69 @@
               </w:numPr>
               <w:spacing w:line="240" w:lineRule="auto"/>
               <w:jc w:val="both"/>
-            </w:pPr>
-            <w:r>
-              <w:t>Created and monitored</w:t>
-            </w:r>
-            <w:r>
+              <w:rPr>
+                <w:sz w:val="20"/>
+                <w:szCs w:val="20"/>
+              </w:rPr>
+            </w:pPr>
+            <w:r>
+              <w:rPr>
+                <w:sz w:val="20"/>
+                <w:szCs w:val="20"/>
+              </w:rPr>
+              <w:t>Specified</w:t>
+            </w:r>
+            <w:r>
+              <w:rPr>
+                <w:sz w:val="20"/>
+                <w:szCs w:val="20"/>
+              </w:rPr>
+              <w:t xml:space="preserve"> and monitor</w:t>
+            </w:r>
+            <w:r>
+              <w:rPr>
+                <w:sz w:val="20"/>
+                <w:szCs w:val="20"/>
+              </w:rPr>
+              <w:t>ed</w:t>
+            </w:r>
+            <w:r>
+              <w:rPr>
+                <w:sz w:val="20"/>
+                <w:szCs w:val="20"/>
+              </w:rPr>
               <w:t xml:space="preserve"> data quality alarms </w:t>
             </w:r>
             <w:r>
-              <w:t>in AWS</w:t>
-            </w:r>
+              <w:rPr>
+                <w:sz w:val="20"/>
+                <w:szCs w:val="20"/>
+              </w:rPr>
+              <w:t>using</w:t>
+            </w:r>
+            <w:r>
+              <w:rPr>
+                <w:sz w:val="20"/>
+                <w:szCs w:val="20"/>
+              </w:rPr>
+              <w:t xml:space="preserve"> AWS</w:t>
+            </w:r>
+            <w:r>
+              <w:rPr>
+                <w:sz w:val="20"/>
+                <w:szCs w:val="20"/>
+              </w:rPr>
+              <w:t xml:space="preserve"> </w:t>
+            </w:r>
+            <w:proofErr w:type="spellStart"/>
+            <w:r>
+              <w:rPr>
+                <w:sz w:val="20"/>
+                <w:szCs w:val="20"/>
+              </w:rPr>
+              <w:t>Cloudwatch</w:t>
+            </w:r>
+            <w:proofErr w:type="spellEnd"/>
           </w:p>
           <w:p>
             <w:pPr>
@@ -1228,120 +1541,24 @@
               </w:numPr>
               <w:spacing w:line="240" w:lineRule="auto"/>
               <w:jc w:val="both"/>
-            </w:pPr>
-            <w:r>
-              <w:t>Reported</w:t>
-            </w:r>
-            <w:r>
-              <w:t xml:space="preserve"> quality </w:t>
-            </w:r>
-            <w:r>
-              <w:t>metrics</w:t>
-            </w:r>
-            <w:r>
-              <w:t xml:space="preserve"> to executives and stakeholders</w:t>
-            </w:r>
-            <w:r>
-              <w:t xml:space="preserve"> weekly</w:t>
-            </w:r>
-          </w:p>
-          <w:p>
-            <w:pPr>
-              <w:pStyle w:val="Text"/>
-              <w:spacing w:line="240" w:lineRule="auto"/>
-              <w:ind w:left="173" w:right="115"/>
-              <w:contextualSpacing/>
-              <w:jc w:val="both"/>
-              <w:rPr>
-                <w:sz w:val="12"/>
-                <w:szCs w:val="12"/>
-              </w:rPr>
-            </w:pPr>
-          </w:p>
-          <w:p>
-            <w:pPr>
-              <w:pStyle w:val="Dates"/>
-              <w:jc w:val="both"/>
-            </w:pPr>
-            <w:r>
-              <w:t>2018-2019</w:t>
-            </w:r>
-          </w:p>
-          <w:p>
-            <w:pPr>
-              <w:pStyle w:val="Text"/>
-              <w:jc w:val="both"/>
-              <w:rPr>
-                <w:b/>
-                <w:bCs/>
-              </w:rPr>
-            </w:pPr>
-            <w:r>
-              <w:rPr>
-                <w:b/>
-                <w:bCs/>
-              </w:rPr>
-              <w:t>Language Engineer</w:t>
-            </w:r>
-            <w:r>
-              <w:rPr>
-                <w:b/>
-                <w:bCs/>
-              </w:rPr>
-              <w:t xml:space="preserve"> II</w:t>
-            </w:r>
-            <w:r>
-              <w:rPr>
-                <w:b/>
-                <w:bCs/>
-              </w:rPr>
-              <w:t xml:space="preserve"> </w:t>
-            </w:r>
-            <w:r>
-              <w:rPr>
-                <w:b/>
-                <w:bCs/>
-              </w:rPr>
-              <w:t xml:space="preserve">| </w:t>
-            </w:r>
-            <w:r>
-              <w:rPr>
-                <w:b/>
-                <w:bCs/>
-              </w:rPr>
-              <w:t xml:space="preserve">Amazon </w:t>
-            </w:r>
-            <w:r>
-              <w:rPr>
-                <w:b/>
-                <w:bCs/>
-                <w:i/>
-                <w:iCs/>
-              </w:rPr>
-              <w:t>Alexa</w:t>
-            </w:r>
-            <w:r>
-              <w:rPr>
-                <w:b/>
-                <w:bCs/>
-              </w:rPr>
-              <w:t xml:space="preserve"> </w:t>
-            </w:r>
-            <w:r>
-              <w:rPr>
-                <w:b/>
-                <w:bCs/>
-                <w:i/>
-                <w:iCs/>
-              </w:rPr>
-              <w:t>Household Organization</w:t>
-            </w:r>
-            <w:r>
-              <w:rPr>
-                <w:b/>
-                <w:bCs/>
-              </w:rPr>
-              <w:t xml:space="preserve"> </w:t>
+              <w:rPr>
+                <w:sz w:val="20"/>
+                <w:szCs w:val="20"/>
+              </w:rPr>
+            </w:pPr>
+            <w:r>
+              <w:rPr>
+                <w:sz w:val="20"/>
+                <w:szCs w:val="20"/>
+              </w:rPr>
+              <w:t>Forecasted data collection</w:t>
+            </w:r>
+            <w:r>
+              <w:rPr>
+                <w:sz w:val="20"/>
+                <w:szCs w:val="20"/>
+              </w:rPr>
+              <w:t xml:space="preserve"> using generalized additive modeling</w:t>
             </w:r>
           </w:p>
           <w:p>
@@ -1353,9 +1570,144 @@
               </w:numPr>
               <w:spacing w:line="240" w:lineRule="auto"/>
               <w:jc w:val="both"/>
-            </w:pPr>
-            <w:r>
-              <w:t>Created ontologies and phrase maps for developing new features for home and personal use cases (e.g., timers, reminders, recipes)</w:t>
+              <w:rPr>
+                <w:sz w:val="20"/>
+                <w:szCs w:val="20"/>
+              </w:rPr>
+            </w:pPr>
+            <w:r>
+              <w:rPr>
+                <w:sz w:val="20"/>
+                <w:szCs w:val="20"/>
+              </w:rPr>
+              <w:t>Reported</w:t>
+            </w:r>
+            <w:r>
+              <w:rPr>
+                <w:sz w:val="20"/>
+                <w:szCs w:val="20"/>
+              </w:rPr>
+              <w:t xml:space="preserve"> quality </w:t>
+            </w:r>
+            <w:r>
+              <w:rPr>
+                <w:sz w:val="20"/>
+                <w:szCs w:val="20"/>
+              </w:rPr>
+              <w:t>metrics</w:t>
+            </w:r>
+            <w:r>
+              <w:rPr>
+                <w:sz w:val="20"/>
+                <w:szCs w:val="20"/>
+              </w:rPr>
+              <w:t xml:space="preserve"> to executives and stakeholders</w:t>
+            </w:r>
+            <w:r>
+              <w:rPr>
+                <w:sz w:val="20"/>
+                <w:szCs w:val="20"/>
+              </w:rPr>
+              <w:t xml:space="preserve"> weekly</w:t>
+            </w:r>
+          </w:p>
+          <w:p>
+            <w:pPr>
+              <w:pStyle w:val="Text"/>
+              <w:spacing w:line="240" w:lineRule="auto"/>
+              <w:ind w:left="173" w:right="115"/>
+              <w:contextualSpacing/>
+              <w:jc w:val="both"/>
+              <w:rPr>
+                <w:sz w:val="12"/>
+                <w:szCs w:val="12"/>
+              </w:rPr>
+            </w:pPr>
+          </w:p>
+          <w:p>
+            <w:pPr>
+              <w:pStyle w:val="Dates"/>
+              <w:jc w:val="both"/>
+            </w:pPr>
+            <w:r>
+              <w:t>2018-2019</w:t>
+            </w:r>
+          </w:p>
+          <w:p>
+            <w:pPr>
+              <w:pStyle w:val="Text"/>
+              <w:jc w:val="both"/>
+              <w:rPr>
+                <w:b/>
+                <w:bCs/>
+              </w:rPr>
+            </w:pPr>
+            <w:r>
+              <w:rPr>
+                <w:b/>
+                <w:bCs/>
+              </w:rPr>
+              <w:t>Language Engineer</w:t>
+            </w:r>
+            <w:r>
+              <w:rPr>
+                <w:b/>
+                <w:bCs/>
+              </w:rPr>
+              <w:t xml:space="preserve"> II</w:t>
+            </w:r>
+            <w:r>
+              <w:rPr>
+                <w:b/>
+                <w:bCs/>
+              </w:rPr>
+              <w:t xml:space="preserve"> </w:t>
+            </w:r>
+            <w:r>
+              <w:rPr>
+                <w:b/>
+                <w:bCs/>
+              </w:rPr>
+              <w:t xml:space="preserve">| </w:t>
+            </w:r>
+            <w:r>
+              <w:rPr>
+                <w:b/>
+                <w:bCs/>
+              </w:rPr>
+              <w:t xml:space="preserve">Amazon </w:t>
+            </w:r>
+            <w:r>
+              <w:rPr>
+                <w:b/>
+                <w:bCs/>
+                <w:i/>
+                <w:iCs/>
+              </w:rPr>
+              <w:t>Alexa</w:t>
+            </w:r>
+            <w:r>
+              <w:rPr>
+                <w:b/>
+                <w:bCs/>
+              </w:rPr>
+              <w:t xml:space="preserve"> </w:t>
+            </w:r>
+            <w:r>
+              <w:rPr>
+                <w:b/>
+                <w:bCs/>
+                <w:i/>
+                <w:iCs/>
+              </w:rPr>
+              <w:t>Household Organization</w:t>
+            </w:r>
+            <w:r>
+              <w:rPr>
+                <w:b/>
+                <w:bCs/>
+              </w:rPr>
+              <w:t xml:space="preserve"> </w:t>
             </w:r>
           </w:p>
           <w:p>
@@ -1367,30 +1719,17 @@
               </w:numPr>
               <w:spacing w:line="240" w:lineRule="auto"/>
               <w:jc w:val="both"/>
-            </w:pPr>
-            <w:r>
-              <w:t xml:space="preserve">Developed and deployed deterministic and probabilistic </w:t>
-            </w:r>
-            <w:r>
-              <w:t>NLP</w:t>
-            </w:r>
-            <w:r>
-              <w:t xml:space="preserve"> </w:t>
-            </w:r>
-            <w:r>
-              <w:t xml:space="preserve">artifacts </w:t>
-            </w:r>
-            <w:r>
-              <w:t>using git</w:t>
-            </w:r>
-            <w:r>
-              <w:t>, FSTs,</w:t>
-            </w:r>
-            <w:r>
-              <w:t xml:space="preserve"> and virtual machines</w:t>
-            </w:r>
-            <w:r>
-              <w:t xml:space="preserve"> to production environments</w:t>
+              <w:rPr>
+                <w:sz w:val="20"/>
+                <w:szCs w:val="20"/>
+              </w:rPr>
+            </w:pPr>
+            <w:r>
+              <w:rPr>
+                <w:sz w:val="20"/>
+                <w:szCs w:val="20"/>
+              </w:rPr>
+              <w:t>Created ontologies and phrase maps for developing new features for home and personal use cases (e.g., timers, reminders, recipes)</w:t>
             </w:r>
           </w:p>
           <w:p>
@@ -1402,12 +1741,105 @@
               </w:numPr>
               <w:spacing w:line="240" w:lineRule="auto"/>
               <w:jc w:val="both"/>
-            </w:pPr>
-            <w:r>
-              <w:t xml:space="preserve">Trained junior </w:t>
-            </w:r>
-            <w:r>
-              <w:t>teammates and composed onboarding runbooks</w:t>
+              <w:rPr>
+                <w:sz w:val="20"/>
+                <w:szCs w:val="20"/>
+              </w:rPr>
+            </w:pPr>
+            <w:r>
+              <w:rPr>
+                <w:sz w:val="20"/>
+                <w:szCs w:val="20"/>
+              </w:rPr>
+              <w:t xml:space="preserve">Developed and deployed deterministic and probabilistic </w:t>
+            </w:r>
+            <w:r>
+              <w:rPr>
+                <w:sz w:val="20"/>
+                <w:szCs w:val="20"/>
+              </w:rPr>
+              <w:t>NLP</w:t>
+            </w:r>
+            <w:r>
+              <w:rPr>
+                <w:sz w:val="20"/>
+                <w:szCs w:val="20"/>
+              </w:rPr>
+              <w:t xml:space="preserve"> </w:t>
+            </w:r>
+            <w:r>
+              <w:rPr>
+                <w:sz w:val="20"/>
+                <w:szCs w:val="20"/>
+              </w:rPr>
+              <w:t xml:space="preserve">artifacts </w:t>
+            </w:r>
+            <w:r>
+              <w:rPr>
+                <w:sz w:val="20"/>
+                <w:szCs w:val="20"/>
+              </w:rPr>
+              <w:t>using git</w:t>
+            </w:r>
+            <w:r>
+              <w:rPr>
+                <w:sz w:val="20"/>
+                <w:szCs w:val="20"/>
+              </w:rPr>
+              <w:t>, FSTs,</w:t>
+            </w:r>
+            <w:r>
+              <w:rPr>
+                <w:sz w:val="20"/>
+                <w:szCs w:val="20"/>
+              </w:rPr>
+              <w:t xml:space="preserve"> and virtual machines</w:t>
+            </w:r>
+            <w:r>
+              <w:rPr>
+                <w:sz w:val="20"/>
+                <w:szCs w:val="20"/>
+              </w:rPr>
+              <w:t xml:space="preserve"> to production environments</w:t>
+            </w:r>
+          </w:p>
+          <w:p>
+            <w:pPr>
+              <w:pStyle w:val="Text"/>
+              <w:numPr>
+                <w:ilvl w:val="0"/>
+                <w:numId w:val="13"/>
+              </w:numPr>
+              <w:spacing w:line="240" w:lineRule="auto"/>
+              <w:jc w:val="both"/>
+            </w:pPr>
+            <w:r>
+              <w:rPr>
+                <w:sz w:val="20"/>
+                <w:szCs w:val="20"/>
+              </w:rPr>
+              <w:t>C</w:t>
+            </w:r>
+            <w:r>
+              <w:rPr>
+                <w:sz w:val="20"/>
+                <w:szCs w:val="20"/>
+              </w:rPr>
+              <w:t>omposed onboarding runbooks</w:t>
+            </w:r>
+            <w:r>
+              <w:rPr>
+                <w:sz w:val="20"/>
+                <w:szCs w:val="20"/>
+              </w:rPr>
+              <w:t xml:space="preserve"> and </w:t>
+            </w:r>
+            <w:r>
+              <w:rPr>
+                <w:sz w:val="20"/>
+                <w:szCs w:val="20"/>
+              </w:rPr>
+              <w:t>trained 6 new teammates</w:t>
             </w:r>
           </w:p>
         </w:tc>
@@ -1440,7 +1872,17 @@
               <w:t>2018</w:t>
             </w:r>
             <w:r>
-              <w:t xml:space="preserve"> PhD Language Science</w:t>
+              <w:t xml:space="preserve"> </w:t>
+            </w:r>
+            <w:r>
+              <w:rPr>
+                <w:b/>
+                <w:bCs/>
+              </w:rPr>
+              <w:t>PhD</w:t>
+            </w:r>
+            <w:r>
+              <w:t xml:space="preserve"> Language Science</w:t>
             </w:r>
           </w:p>
           <w:p>
@@ -1457,7 +1899,14 @@
               <w:t xml:space="preserve">2014 </w:t>
             </w:r>
             <w:r>
-              <w:t>MA Spanish Linguistics</w:t>
+              <w:rPr>
+                <w:b/>
+                <w:bCs/>
+              </w:rPr>
+              <w:t>MA</w:t>
+            </w:r>
+            <w:r>
+              <w:t xml:space="preserve"> Spanish Linguistics</w:t>
             </w:r>
           </w:p>
           <w:p>
@@ -1473,7 +1922,17 @@
               <w:t>2010</w:t>
             </w:r>
             <w:r>
-              <w:t xml:space="preserve"> BS Mathematics</w:t>
+              <w:t xml:space="preserve"> </w:t>
+            </w:r>
+            <w:r>
+              <w:rPr>
+                <w:b/>
+                <w:bCs/>
+              </w:rPr>
+              <w:t>BS</w:t>
+            </w:r>
+            <w:r>
+              <w:t xml:space="preserve"> Mathematics</w:t>
             </w:r>
           </w:p>
           <w:p>
@@ -1489,7 +1948,17 @@
               <w:t>2010</w:t>
             </w:r>
             <w:r>
-              <w:t xml:space="preserve"> BA Spanish</w:t>
+              <w:t xml:space="preserve"> </w:t>
+            </w:r>
+            <w:r>
+              <w:rPr>
+                <w:b/>
+                <w:bCs/>
+              </w:rPr>
+              <w:t>BA</w:t>
+            </w:r>
+            <w:r>
+              <w:t xml:space="preserve"> Spanish</w:t>
             </w:r>
           </w:p>
           <w:p>
@@ -1673,6 +2142,10 @@
               <w:t xml:space="preserve"> </w:t>
             </w:r>
             <w:r>
+              <w:rPr>
+                <w:b/>
+                <w:bCs/>
+              </w:rPr>
               <w:t>NSF</w:t>
             </w:r>
             <w:r>
@@ -1695,7 +2168,14 @@
               <w:t xml:space="preserve">2011 </w:t>
             </w:r>
             <w:r>
-              <w:t xml:space="preserve">Fulbright </w:t>
+              <w:rPr>
+                <w:b/>
+                <w:bCs/>
+              </w:rPr>
+              <w:t>Fulbright</w:t>
+            </w:r>
+            <w:r>
+              <w:t xml:space="preserve"> </w:t>
             </w:r>
             <w:r>
               <w:t>Grant</w:t>
@@ -1841,7 +2321,21 @@
                 <w:sz w:val="22"/>
                 <w:szCs w:val="22"/>
               </w:rPr>
-              <w:t>; data pipelines</w:t>
+              <w:t xml:space="preserve">; </w:t>
+            </w:r>
+            <w:r>
+              <w:rPr>
+                <w:sz w:val="22"/>
+                <w:szCs w:val="22"/>
+              </w:rPr>
+              <w:t>D</w:t>
+            </w:r>
+            <w:r>
+              <w:rPr>
+                <w:sz w:val="22"/>
+                <w:szCs w:val="22"/>
+              </w:rPr>
+              <w:t>ata pipelines</w:t>
             </w:r>
           </w:p>
           <w:p>
@@ -2608,12 +3102,14 @@
             <w:pPr>
               <w:pStyle w:val="Text"/>
               <w:rPr>
-                <w:szCs w:val="22"/>
-              </w:rPr>
-            </w:pPr>
-            <w:r>
-              <w:rPr>
-                <w:szCs w:val="22"/>
+                <w:sz w:val="20"/>
+                <w:szCs w:val="20"/>
+              </w:rPr>
+            </w:pPr>
+            <w:r>
+              <w:rPr>
+                <w:sz w:val="20"/>
+                <w:szCs w:val="20"/>
               </w:rPr>
               <w:t xml:space="preserve">Gotta have </w:t>
             </w:r>
@@ -2622,14 +3118,16 @@
               <w:rPr>
                 <w:i/>
                 <w:iCs/>
-                <w:szCs w:val="22"/>
+                <w:sz w:val="20"/>
+                <w:szCs w:val="20"/>
               </w:rPr>
               <w:t>rizz</w:t>
             </w:r>
             <w:proofErr w:type="spellEnd"/>
             <w:r>
               <w:rPr>
-                <w:szCs w:val="22"/>
+                <w:sz w:val="20"/>
+                <w:szCs w:val="20"/>
               </w:rPr>
               <w:t xml:space="preserve"> to </w:t>
             </w:r>
@@ -2637,13 +3135,15 @@
               <w:rPr>
                 <w:i/>
                 <w:iCs/>
-                <w:szCs w:val="22"/>
+                <w:sz w:val="20"/>
+                <w:szCs w:val="20"/>
               </w:rPr>
               <w:t>slay</w:t>
             </w:r>
             <w:r>
               <w:rPr>
-                <w:szCs w:val="22"/>
+                <w:sz w:val="20"/>
+                <w:szCs w:val="20"/>
               </w:rPr>
               <w:t xml:space="preserve">: Oxford’s Word of the Year | </w:t>
             </w:r>
@@ -2651,7 +3151,8 @@
               <w:rPr>
                 <w:i/>
                 <w:iCs/>
-                <w:szCs w:val="22"/>
+                <w:sz w:val="20"/>
+                <w:szCs w:val="20"/>
               </w:rPr>
               <w:t>KYW News Radio</w:t>
             </w:r>
@@ -2660,12 +3161,14 @@
             <w:pPr>
               <w:pStyle w:val="Text"/>
               <w:rPr>
-                <w:szCs w:val="22"/>
-              </w:rPr>
-            </w:pPr>
-            <w:r>
-              <w:rPr>
-                <w:szCs w:val="22"/>
+                <w:sz w:val="20"/>
+                <w:szCs w:val="20"/>
+              </w:rPr>
+            </w:pPr>
+            <w:r>
+              <w:rPr>
+                <w:sz w:val="20"/>
+                <w:szCs w:val="20"/>
               </w:rPr>
               <w:t xml:space="preserve">Alexa, how do you work? | </w:t>
             </w:r>
@@ -2673,7 +3176,8 @@
               <w:rPr>
                 <w:i/>
                 <w:iCs/>
-                <w:szCs w:val="22"/>
+                <w:sz w:val="20"/>
+                <w:szCs w:val="20"/>
               </w:rPr>
               <w:t>Villanova Magazine</w:t>
             </w:r>
@@ -2693,8 +3197,7 @@
                 <w:b w:val="0"/>
                 <w:bCs/>
                 <w:color w:val="404040" w:themeColor="text1" w:themeTint="BF"/>
-                <w:sz w:val="22"/>
-                <w:szCs w:val="22"/>
+                <w:szCs w:val="20"/>
               </w:rPr>
               <w:t xml:space="preserve">Does Elmo have a Philly Accent? | </w:t>
             </w:r>
@@ -2705,8 +3208,7 @@
                 <w:i/>
                 <w:iCs/>
                 <w:color w:val="404040" w:themeColor="text1" w:themeTint="BF"/>
-                <w:sz w:val="22"/>
-                <w:szCs w:val="22"/>
+                <w:szCs w:val="20"/>
               </w:rPr>
               <w:t>Philadelphia Magazine</w:t>
             </w:r>
@@ -2814,16 +3316,14 @@
               <w:outlineLvl w:val="0"/>
               <w:rPr>
                 <w:color w:val="404040"/>
-                <w:sz w:val="22"/>
-                <w:szCs w:val="22"/>
+                <w:szCs w:val="20"/>
               </w:rPr>
             </w:pPr>
             <w:proofErr w:type="spellStart"/>
             <w:r>
               <w:rPr>
                 <w:color w:val="404040"/>
-                <w:sz w:val="22"/>
-                <w:szCs w:val="22"/>
+                <w:szCs w:val="20"/>
               </w:rPr>
               <w:t>Patchell</w:t>
             </w:r>
@@ -2831,24 +3331,21 @@
             <w:r>
               <w:rPr>
                 <w:color w:val="404040"/>
-                <w:sz w:val="22"/>
-                <w:szCs w:val="22"/>
+                <w:szCs w:val="20"/>
               </w:rPr>
               <w:t>, A.</w:t>
             </w:r>
             <w:r>
               <w:rPr>
                 <w:color w:val="404040"/>
-                <w:sz w:val="22"/>
-                <w:szCs w:val="22"/>
+                <w:szCs w:val="20"/>
               </w:rPr>
               <w:t>*</w:t>
             </w:r>
             <w:r>
               <w:rPr>
                 <w:color w:val="404040"/>
-                <w:sz w:val="22"/>
-                <w:szCs w:val="22"/>
+                <w:szCs w:val="20"/>
               </w:rPr>
               <w:t xml:space="preserve">, &amp; </w:t>
             </w:r>
@@ -2857,16 +3354,14 @@
                 <w:b/>
                 <w:bCs/>
                 <w:color w:val="404040"/>
-                <w:sz w:val="22"/>
-                <w:szCs w:val="22"/>
+                <w:szCs w:val="20"/>
               </w:rPr>
               <w:t>Berry, G.M.</w:t>
             </w:r>
             <w:r>
               <w:rPr>
                 <w:color w:val="404040"/>
-                <w:sz w:val="22"/>
-                <w:szCs w:val="22"/>
+                <w:szCs w:val="20"/>
               </w:rPr>
               <w:t xml:space="preserve"> (2024). TH-stopping in Philadelphia Puerto Rican English. </w:t>
             </w:r>
@@ -2875,36 +3370,81 @@
                 <w:i/>
                 <w:iCs/>
                 <w:color w:val="404040"/>
-                <w:sz w:val="22"/>
-                <w:szCs w:val="22"/>
+                <w:szCs w:val="20"/>
               </w:rPr>
               <w:t>Language Variation and Change</w:t>
             </w:r>
             <w:r>
               <w:rPr>
                 <w:color w:val="404040"/>
-                <w:sz w:val="22"/>
-                <w:szCs w:val="22"/>
-              </w:rPr>
-              <w:t xml:space="preserve">, </w:t>
+                <w:szCs w:val="20"/>
+              </w:rPr>
+              <w:t>.</w:t>
+            </w:r>
+          </w:p>
+          <w:p>
+            <w:pPr>
+              <w:ind w:left="541" w:hanging="360"/>
+              <w:contextualSpacing/>
+              <w:rPr>
+                <w:color w:val="404040"/>
+                <w:szCs w:val="20"/>
+              </w:rPr>
+            </w:pPr>
+            <w:r>
+              <w:rPr>
+                <w:color w:val="404040"/>
+                <w:szCs w:val="20"/>
+              </w:rPr>
+              <w:t xml:space="preserve">Gupta, P., </w:t>
+            </w:r>
+            <w:proofErr w:type="spellStart"/>
+            <w:r>
+              <w:rPr>
+                <w:color w:val="404040"/>
+                <w:szCs w:val="20"/>
+              </w:rPr>
+              <w:t>Nelakanti</w:t>
+            </w:r>
+            <w:proofErr w:type="spellEnd"/>
+            <w:r>
+              <w:rPr>
+                <w:color w:val="404040"/>
+                <w:szCs w:val="20"/>
+              </w:rPr>
+              <w:t xml:space="preserve">, A., </w:t>
+            </w:r>
+            <w:r>
+              <w:rPr>
+                <w:b/>
+                <w:bCs/>
+                <w:color w:val="404040"/>
+                <w:szCs w:val="20"/>
+              </w:rPr>
+              <w:t>Berry, G.M.</w:t>
+            </w:r>
+            <w:r>
+              <w:rPr>
+                <w:color w:val="404040"/>
+                <w:szCs w:val="20"/>
+              </w:rPr>
+              <w:t xml:space="preserve">, &amp; Sharma, A. (2022). Interactive post-editing for verbosity-controlled translation. Proceedings of </w:t>
             </w:r>
             <w:r>
               <w:rPr>
                 <w:i/>
                 <w:iCs/>
                 <w:color w:val="404040"/>
-                <w:sz w:val="22"/>
-                <w:szCs w:val="22"/>
-              </w:rPr>
-              <w:t>36</w:t>
+                <w:szCs w:val="20"/>
+              </w:rPr>
+              <w:t>COLING</w:t>
             </w:r>
             <w:r>
               <w:rPr>
                 <w:color w:val="404040"/>
-                <w:sz w:val="22"/>
-                <w:szCs w:val="22"/>
-              </w:rPr>
-              <w:t>(1), 73-93.</w:t>
+                <w:szCs w:val="20"/>
+              </w:rPr>
+              <w:t xml:space="preserve"> 2022.</w:t>
             </w:r>
           </w:p>
           <w:p>
@@ -2913,186 +3453,130 @@
               <w:contextualSpacing/>
               <w:rPr>
                 <w:color w:val="404040"/>
-                <w:sz w:val="22"/>
-                <w:szCs w:val="22"/>
-              </w:rPr>
-            </w:pPr>
-            <w:r>
+                <w:szCs w:val="20"/>
+              </w:rPr>
+            </w:pPr>
+            <w:proofErr w:type="spellStart"/>
+            <w:r>
+              <w:rPr>
+                <w:szCs w:val="20"/>
+              </w:rPr>
+              <w:t>Requena</w:t>
+            </w:r>
+            <w:proofErr w:type="spellEnd"/>
+            <w:r>
+              <w:rPr>
+                <w:szCs w:val="20"/>
+              </w:rPr>
+              <w:t xml:space="preserve">, P.E., &amp; </w:t>
+            </w:r>
+            <w:r>
+              <w:rPr>
+                <w:b/>
+                <w:bCs/>
+                <w:szCs w:val="20"/>
+              </w:rPr>
+              <w:t xml:space="preserve">Berry, G.M. </w:t>
+            </w:r>
+            <w:r>
+              <w:rPr>
+                <w:szCs w:val="20"/>
+              </w:rPr>
+              <w:t xml:space="preserve">(2021). Cross-linguistic influence in L1 processing of morphosyntactic variation: Evidence from L2 learners. </w:t>
+            </w:r>
+            <w:r>
+              <w:rPr>
+                <w:i/>
+                <w:iCs/>
+                <w:szCs w:val="20"/>
+              </w:rPr>
+              <w:t xml:space="preserve">Applied Psycholinguistics </w:t>
+            </w:r>
+          </w:p>
+          <w:p>
+            <w:pPr>
+              <w:ind w:left="541" w:hanging="360"/>
+              <w:contextualSpacing/>
               <w:rPr>
                 <w:color w:val="404040"/>
-                <w:sz w:val="22"/>
-                <w:szCs w:val="22"/>
-              </w:rPr>
-              <w:t xml:space="preserve">Gupta, P., </w:t>
+                <w:szCs w:val="20"/>
+              </w:rPr>
+            </w:pPr>
+            <w:r>
+              <w:rPr>
+                <w:b/>
+                <w:bCs/>
+                <w:color w:val="404040"/>
+                <w:szCs w:val="20"/>
+              </w:rPr>
+              <w:t>Berry, G.M.</w:t>
+            </w:r>
+            <w:r>
+              <w:rPr>
+                <w:color w:val="404040"/>
+                <w:szCs w:val="20"/>
+              </w:rPr>
+              <w:t xml:space="preserve">, &amp; </w:t>
             </w:r>
             <w:proofErr w:type="spellStart"/>
             <w:r>
               <w:rPr>
                 <w:color w:val="404040"/>
-                <w:sz w:val="22"/>
-                <w:szCs w:val="22"/>
-              </w:rPr>
-              <w:t>Nelakanti</w:t>
+                <w:szCs w:val="20"/>
+              </w:rPr>
+              <w:t>Ernestus</w:t>
             </w:r>
             <w:proofErr w:type="spellEnd"/>
             <w:r>
               <w:rPr>
                 <w:color w:val="404040"/>
-                <w:sz w:val="22"/>
-                <w:szCs w:val="22"/>
-              </w:rPr>
-              <w:t xml:space="preserve">, A., </w:t>
-            </w:r>
-            <w:r>
-              <w:rPr>
-                <w:b/>
-                <w:bCs/>
-                <w:color w:val="404040"/>
-                <w:sz w:val="22"/>
-                <w:szCs w:val="22"/>
-              </w:rPr>
-              <w:t>Berry, G.M.</w:t>
-            </w:r>
-            <w:r>
-              <w:rPr>
-                <w:color w:val="404040"/>
-                <w:sz w:val="22"/>
-                <w:szCs w:val="22"/>
-              </w:rPr>
-              <w:t xml:space="preserve">, &amp; Sharma, A. (2022). Interactive post-editing for verbosity-controlled translation. Proceedings of </w:t>
+                <w:szCs w:val="20"/>
+              </w:rPr>
+              <w:t xml:space="preserve">, M. (2018). Phonetic alignment in English as a </w:t>
             </w:r>
             <w:r>
               <w:rPr>
                 <w:i/>
                 <w:iCs/>
                 <w:color w:val="404040"/>
-                <w:sz w:val="22"/>
-                <w:szCs w:val="22"/>
-              </w:rPr>
-              <w:t>COLING</w:t>
+                <w:szCs w:val="20"/>
+              </w:rPr>
+              <w:t>lingua franca</w:t>
             </w:r>
             <w:r>
               <w:rPr>
                 <w:color w:val="404040"/>
-                <w:sz w:val="22"/>
-                <w:szCs w:val="22"/>
-              </w:rPr>
-              <w:t xml:space="preserve"> 2022.</w:t>
-            </w:r>
-          </w:p>
-          <w:p>
-            <w:pPr>
-              <w:ind w:left="541" w:hanging="360"/>
-              <w:contextualSpacing/>
-              <w:rPr>
-                <w:color w:val="404040"/>
-                <w:sz w:val="22"/>
-                <w:szCs w:val="22"/>
-              </w:rPr>
-            </w:pPr>
-            <w:r>
-              <w:rPr>
-                <w:b/>
-                <w:bCs/>
-                <w:color w:val="404040"/>
-                <w:sz w:val="22"/>
-                <w:szCs w:val="22"/>
-              </w:rPr>
-              <w:t>Berry, G.M.</w:t>
-            </w:r>
-            <w:r>
-              <w:rPr>
-                <w:color w:val="404040"/>
-                <w:sz w:val="22"/>
-                <w:szCs w:val="22"/>
-              </w:rPr>
-              <w:t xml:space="preserve">, &amp; </w:t>
-            </w:r>
-            <w:proofErr w:type="spellStart"/>
-            <w:r>
-              <w:rPr>
-                <w:color w:val="404040"/>
-                <w:sz w:val="22"/>
-                <w:szCs w:val="22"/>
-              </w:rPr>
-              <w:t>Ernestus</w:t>
-            </w:r>
-            <w:proofErr w:type="spellEnd"/>
-            <w:r>
-              <w:rPr>
-                <w:color w:val="404040"/>
-                <w:sz w:val="22"/>
-                <w:szCs w:val="22"/>
-              </w:rPr>
-              <w:t xml:space="preserve">, M. (2018). Phonetic alignment in English as a </w:t>
+                <w:szCs w:val="20"/>
+              </w:rPr>
+              <w:t xml:space="preserve">: Coming together while splitting apart. </w:t>
             </w:r>
             <w:r>
               <w:rPr>
                 <w:i/>
                 <w:iCs/>
                 <w:color w:val="404040"/>
-                <w:sz w:val="22"/>
-                <w:szCs w:val="22"/>
-              </w:rPr>
-              <w:t>lingua franca</w:t>
+                <w:szCs w:val="20"/>
+              </w:rPr>
+              <w:t>Second Language Research</w:t>
             </w:r>
             <w:r>
               <w:rPr>
                 <w:color w:val="404040"/>
-                <w:sz w:val="22"/>
-                <w:szCs w:val="22"/>
-              </w:rPr>
-              <w:t xml:space="preserve">: Coming together while splitting apart. </w:t>
-            </w:r>
-            <w:r>
-              <w:rPr>
-                <w:i/>
-                <w:iCs/>
-                <w:color w:val="404040"/>
-                <w:sz w:val="22"/>
-                <w:szCs w:val="22"/>
-              </w:rPr>
-              <w:t>Second Language Research</w:t>
-            </w:r>
-            <w:r>
-              <w:rPr>
-                <w:color w:val="404040"/>
-                <w:sz w:val="22"/>
-                <w:szCs w:val="22"/>
-              </w:rPr>
-              <w:t xml:space="preserve">, </w:t>
-            </w:r>
-            <w:r>
-              <w:rPr>
-                <w:i/>
-                <w:iCs/>
-                <w:color w:val="404040"/>
-                <w:sz w:val="22"/>
-                <w:szCs w:val="22"/>
-              </w:rPr>
-              <w:t>34</w:t>
-            </w:r>
-            <w:r>
-              <w:rPr>
-                <w:color w:val="404040"/>
-                <w:sz w:val="22"/>
-                <w:szCs w:val="22"/>
-              </w:rPr>
-              <w:t>(3), 343-370.</w:t>
-            </w:r>
-          </w:p>
-          <w:p>
-            <w:pPr>
-              <w:pStyle w:val="Text"/>
-            </w:pPr>
-            <w:r>
-              <w:t>Full list: [</w:t>
-            </w:r>
-            <w:r>
-              <w:t>https://scholar.google.com/citations?user=Hf8ez5EAAAAJ&amp;h</w:t>
-            </w:r>
-            <w:r>
-              <w:t>l]</w:t>
+                <w:szCs w:val="20"/>
+              </w:rPr>
+              <w:t>.</w:t>
+            </w:r>
+          </w:p>
+          <w:p>
+            <w:pPr>
+              <w:ind w:left="541" w:hanging="360"/>
+              <w:contextualSpacing/>
+            </w:pPr>
+            <w:r>
+              <w:rPr>
+                <w:szCs w:val="20"/>
+              </w:rPr>
+              <w:t>Full list: [https://scholar.google.com/citations?user=Hf8ez5EAAAAJ&amp;hl]</w:t>
             </w:r>
           </w:p>
         </w:tc>
@@ -3215,19 +3699,7 @@
       <w:rPr>
         <w:sz w:val="24"/>
       </w:rPr>
-      <w:t>23</w:t>
-    </w:r>
-    <w:r>
-      <w:rPr>
-        <w:sz w:val="24"/>
-      </w:rPr>
-      <w:t>-</w:t>
-    </w:r>
-    <w:r>
-      <w:rPr>
-        <w:sz w:val="24"/>
-      </w:rPr>
-      <w:t>May</w:t>
+      <w:t>19-Jun</w:t>
     </w:r>
     <w:r>
       <w:rPr>
@@ -4668,6 +5140,19 @@
       <w:shd w:val="clear" w:color="auto" w:fill="E1DFDD"/>
     </w:rPr>
   </w:style>
+  <w:style w:type="paragraph" w:customStyle="1" w:styleId="Default">
+    <w:name w:val="Default"/>
+    <w:rsid w:val="00357470"/>
+    <w:pPr>
+      <w:autoSpaceDE w:val="0"/>
+      <w:autoSpaceDN w:val="0"/>
+      <w:adjustRightInd w:val="0"/>
+    </w:pPr>
+    <w:rPr>
+      <w:rFonts w:ascii="Garamond" w:hAnsi="Garamond" w:cs="Garamond"/>
+      <w:color w:val="000000"/>
+    </w:rPr>
+  </w:style>
 </w:styles>
 </file>
 
@@ -4751,7 +5236,7 @@
     <w:charset w:val="00"/>
     <w:family w:val="swiss"/>
     <w:pitch w:val="variable"/>
-    <w:sig w:usb0="E0002EFF" w:usb1="C000785B" w:usb2="00000009" w:usb3="00000000" w:csb0="000001FF" w:csb1="00000000"/>
+    <w:sig w:usb0="E0002EFF" w:usb1="C0007843" w:usb2="00000009" w:usb3="00000000" w:csb0="000001FF" w:csb1="00000000"/>
   </w:font>
   <w:font w:name="Courier New">
     <w:panose1 w:val="02070309020205020404"/>
@@ -4796,6 +5281,14 @@
     <w:family w:val="roman"/>
     <w:notTrueType/>
     <w:pitch w:val="default"/>
+  </w:font>
+  <w:font w:name="Garamond">
+    <w:altName w:val="Garamond"/>
+    <w:panose1 w:val="02020404030301010803"/>
+    <w:charset w:val="00"/>
+    <w:family w:val="roman"/>
+    <w:pitch w:val="variable"/>
+    <w:sig w:usb0="00000287" w:usb1="00000002" w:usb2="00000000" w:usb3="00000000" w:csb0="0000009F" w:csb1="00000000"/>
   </w:font>
   <w:font w:name="Aptos">
     <w:panose1 w:val="020B0004020202020204"/>
@@ -4954,6 +5447,7 @@
     <w:rsidRoot w:val="009B4637"/>
     <w:rsid w:val="00053188"/>
     <w:rsid w:val="0021516F"/>
+    <w:rsid w:val="00451CD6"/>
     <w:rsid w:val="00521DD2"/>
     <w:rsid w:val="008622CB"/>
     <w:rsid w:val="00871EE3"/>
@@ -5656,6 +6150,15 @@
 </file>
 
 <file path=customXml/item1.xml><?xml version="1.0" encoding="utf-8"?>
+<p:properties xmlns:p="http://schemas.microsoft.com/office/2006/metadata/properties" xmlns:xsi="http://www.w3.org/2001/XMLSchema-instance" xmlns:pc="http://schemas.microsoft.com/office/infopath/2007/PartnerControls">
+  <documentManagement>
+    <MediaServiceKeyPoints xmlns="71af3243-3dd4-4a8d-8c0d-dd76da1f02a5" xsi:nil="true"/>
+    <Status xmlns="71af3243-3dd4-4a8d-8c0d-dd76da1f02a5">Not started</Status>
+  </documentManagement>
+</p:properties>
+</file>
+
+<file path=customXml/item2.xml><?xml version="1.0" encoding="utf-8"?>
 <ct:contentTypeSchema xmlns:ct="http://schemas.microsoft.com/office/2006/metadata/contentType" xmlns:ma="http://schemas.microsoft.com/office/2006/metadata/properties/metaAttributes" ct:_="" ma:_="" ma:contentTypeName="Document" ma:contentTypeID="0x01010079F111ED35F8CC479449609E8A0923A6" ma:contentTypeVersion="12" ma:contentTypeDescription="Create a new document." ma:contentTypeScope="" ma:versionID="fa6e671f1cd7e4d96ff9652be322dd5e">
   <xsd:schema xmlns:xsd="http://www.w3.org/2001/XMLSchema" xmlns:xs="http://www.w3.org/2001/XMLSchema" xmlns:p="http://schemas.microsoft.com/office/2006/metadata/properties" xmlns:ns2="71af3243-3dd4-4a8d-8c0d-dd76da1f02a5" xmlns:ns3="16c05727-aa75-4e4a-9b5f-8a80a1165891" targetNamespace="http://schemas.microsoft.com/office/2006/metadata/properties" ma:root="true" ma:fieldsID="4e2496f70b101db0b8013f30a071bbf7" ns2:_="" ns3:_="">
     <xsd:import namespace="71af3243-3dd4-4a8d-8c0d-dd76da1f02a5"/>
@@ -5876,15 +6379,6 @@
 </ct:contentTypeSchema>
 </file>
 
-<file path=customXml/item2.xml><?xml version="1.0" encoding="utf-8"?>
-<p:properties xmlns:p="http://schemas.microsoft.com/office/2006/metadata/properties" xmlns:xsi="http://www.w3.org/2001/XMLSchema-instance" xmlns:pc="http://schemas.microsoft.com/office/infopath/2007/PartnerControls">
-  <documentManagement>
-    <MediaServiceKeyPoints xmlns="71af3243-3dd4-4a8d-8c0d-dd76da1f02a5" xsi:nil="true"/>
-    <Status xmlns="71af3243-3dd4-4a8d-8c0d-dd76da1f02a5">Not started</Status>
-  </documentManagement>
-</p:properties>
-</file>
-
 <file path=customXml/item3.xml><?xml version="1.0" encoding="utf-8"?>
 <?mso-contentType ?>
 <FormTemplates xmlns="http://schemas.microsoft.com/sharepoint/v3/contenttype/forms">
@@ -5895,6 +6389,16 @@
 </file>
 
 <file path=customXml/itemProps1.xml><?xml version="1.0" encoding="utf-8"?>
+<ds:datastoreItem xmlns:ds="http://schemas.openxmlformats.org/officeDocument/2006/customXml" ds:itemID="{F1735428-6F95-4096-840F-2DD96B16B624}">
+  <ds:schemaRefs>
+    <ds:schemaRef ds:uri="http://schemas.microsoft.com/office/2006/metadata/properties"/>
+    <ds:schemaRef ds:uri="http://schemas.microsoft.com/office/infopath/2007/PartnerControls"/>
+    <ds:schemaRef ds:uri="71af3243-3dd4-4a8d-8c0d-dd76da1f02a5"/>
+  </ds:schemaRefs>
+</ds:datastoreItem>
+</file>
+
+<file path=customXml/itemProps2.xml><?xml version="1.0" encoding="utf-8"?>
 <ds:datastoreItem xmlns:ds="http://schemas.openxmlformats.org/officeDocument/2006/customXml" ds:itemID="{647FEFD4-54E2-43C2-B579-757DDE7F1A35}">
   <ds:schemaRefs>
     <ds:schemaRef ds:uri="http://schemas.microsoft.com/office/2006/metadata/contentType"/>
@@ -5913,16 +6417,6 @@
 </ds:datastoreItem>
 </file>
 
-<file path=customXml/itemProps2.xml><?xml version="1.0" encoding="utf-8"?>
-<ds:datastoreItem xmlns:ds="http://schemas.openxmlformats.org/officeDocument/2006/customXml" ds:itemID="{F1735428-6F95-4096-840F-2DD96B16B624}">
-  <ds:schemaRefs>
-    <ds:schemaRef ds:uri="http://schemas.microsoft.com/office/2006/metadata/properties"/>
-    <ds:schemaRef ds:uri="http://schemas.microsoft.com/office/infopath/2007/PartnerControls"/>
-    <ds:schemaRef ds:uri="71af3243-3dd4-4a8d-8c0d-dd76da1f02a5"/>
-  </ds:schemaRefs>
-</ds:datastoreItem>
-</file>
-
 <file path=customXml/itemProps3.xml><?xml version="1.0" encoding="utf-8"?>
 <ds:datastoreItem xmlns:ds="http://schemas.openxmlformats.org/officeDocument/2006/customXml" ds:itemID="{C3ED917E-6B3F-4995-8090-FD9CFEE66038}">
   <ds:schemaRefs>

</xml_diff>

<commit_message>
Changed subtitle line; Edited responsibility descriptions
</commit_message>
<xml_diff>
--- a/Resume_Berry_Current.docx
+++ b/Resume_Berry_Current.docx
@@ -99,14 +99,28 @@
                 <w:sz w:val="24"/>
                 <w:szCs w:val="24"/>
               </w:rPr>
-              <w:t>Polymath</w:t>
+              <w:t xml:space="preserve"> ML/</w:t>
             </w:r>
             <w:r>
               <w:rPr>
                 <w:sz w:val="24"/>
                 <w:szCs w:val="24"/>
               </w:rPr>
-              <w:t>.Data Expert.Cat Lover.</w:t>
+              <w:t>Data Expert.</w:t>
+            </w:r>
+            <w:r>
+              <w:rPr>
+                <w:sz w:val="24"/>
+                <w:szCs w:val="24"/>
+              </w:rPr>
+              <w:t>Stress Baker</w:t>
+            </w:r>
+            <w:r>
+              <w:rPr>
+                <w:sz w:val="24"/>
+                <w:szCs w:val="24"/>
+              </w:rPr>
+              <w:t>.</w:t>
             </w:r>
           </w:p>
         </w:tc>
@@ -802,6 +816,15 @@
               </w:rPr>
               <w:t>Villanova U</w:t>
             </w:r>
+            <w:r>
+              <w:rPr>
+                <w:b/>
+                <w:bCs/>
+                <w:i/>
+                <w:iCs/>
+              </w:rPr>
+              <w:t>niversity</w:t>
+            </w:r>
           </w:p>
           <w:p>
             <w:pPr>
@@ -822,14 +845,56 @@
                 <w:sz w:val="20"/>
                 <w:szCs w:val="20"/>
               </w:rPr>
-              <w:t>Develop</w:t>
-            </w:r>
-            <w:r>
-              <w:rPr>
-                <w:sz w:val="20"/>
-                <w:szCs w:val="20"/>
-              </w:rPr>
-              <w:t xml:space="preserve"> and teach linguistics, cognitive science, AI, and Spanish courses </w:t>
+              <w:t>Design</w:t>
+            </w:r>
+            <w:r>
+              <w:rPr>
+                <w:sz w:val="20"/>
+                <w:szCs w:val="20"/>
+              </w:rPr>
+              <w:t xml:space="preserve"> </w:t>
+            </w:r>
+            <w:r>
+              <w:rPr>
+                <w:sz w:val="20"/>
+                <w:szCs w:val="20"/>
+              </w:rPr>
+              <w:t>course</w:t>
+            </w:r>
+            <w:r>
+              <w:rPr>
+                <w:sz w:val="20"/>
+                <w:szCs w:val="20"/>
+              </w:rPr>
+              <w:t>s</w:t>
+            </w:r>
+            <w:r>
+              <w:rPr>
+                <w:sz w:val="20"/>
+                <w:szCs w:val="20"/>
+              </w:rPr>
+              <w:t xml:space="preserve"> </w:t>
+            </w:r>
+            <w:r>
+              <w:rPr>
+                <w:sz w:val="20"/>
+                <w:szCs w:val="20"/>
+              </w:rPr>
+              <w:t xml:space="preserve">and instruct undergrads on </w:t>
+            </w:r>
+            <w:r>
+              <w:rPr>
+                <w:sz w:val="20"/>
+                <w:szCs w:val="20"/>
+              </w:rPr>
+              <w:t xml:space="preserve">linguistics, cognitive science, </w:t>
+            </w:r>
+            <w:r>
+              <w:rPr>
+                <w:sz w:val="20"/>
+                <w:szCs w:val="20"/>
+              </w:rPr>
+              <w:t>and AI</w:t>
             </w:r>
           </w:p>
           <w:p>
@@ -851,7 +916,14 @@
                 <w:sz w:val="20"/>
                 <w:szCs w:val="20"/>
               </w:rPr>
-              <w:t xml:space="preserve">Advance an </w:t>
+              <w:t>Build an interdisciplinary,</w:t>
+            </w:r>
+            <w:r>
+              <w:rPr>
+                <w:sz w:val="20"/>
+                <w:szCs w:val="20"/>
+              </w:rPr>
+              <w:t xml:space="preserve"> </w:t>
             </w:r>
             <w:r>
               <w:rPr>
@@ -865,14 +937,21 @@
                 <w:sz w:val="20"/>
                 <w:szCs w:val="20"/>
               </w:rPr>
-              <w:t>on</w:t>
-            </w:r>
-            <w:r>
-              <w:rPr>
-                <w:sz w:val="20"/>
-                <w:szCs w:val="20"/>
-              </w:rPr>
-              <w:t xml:space="preserve"> individual differences in language use</w:t>
+              <w:t>focused on</w:t>
+            </w:r>
+            <w:r>
+              <w:rPr>
+                <w:sz w:val="20"/>
+                <w:szCs w:val="20"/>
+              </w:rPr>
+              <w:t xml:space="preserve"> </w:t>
+            </w:r>
+            <w:r>
+              <w:rPr>
+                <w:sz w:val="20"/>
+                <w:szCs w:val="20"/>
+              </w:rPr>
+              <w:t>language use</w:t>
             </w:r>
             <w:r>
               <w:rPr>
@@ -886,21 +965,42 @@
                 <w:sz w:val="20"/>
                 <w:szCs w:val="20"/>
               </w:rPr>
-              <w:t xml:space="preserve">human </w:t>
-            </w:r>
-            <w:r>
-              <w:rPr>
-                <w:sz w:val="20"/>
-                <w:szCs w:val="20"/>
-              </w:rPr>
-              <w:t>adaptation</w:t>
-            </w:r>
-            <w:r>
-              <w:rPr>
-                <w:sz w:val="20"/>
-                <w:szCs w:val="20"/>
-              </w:rPr>
-              <w:t xml:space="preserve"> to change</w:t>
+              <w:t xml:space="preserve">the </w:t>
+            </w:r>
+            <w:r>
+              <w:rPr>
+                <w:sz w:val="20"/>
+                <w:szCs w:val="20"/>
+              </w:rPr>
+              <w:t>human</w:t>
+            </w:r>
+            <w:r>
+              <w:rPr>
+                <w:sz w:val="20"/>
+                <w:szCs w:val="20"/>
+              </w:rPr>
+              <w:t xml:space="preserve"> ability to</w:t>
+            </w:r>
+            <w:r>
+              <w:rPr>
+                <w:sz w:val="20"/>
+                <w:szCs w:val="20"/>
+              </w:rPr>
+              <w:t xml:space="preserve"> </w:t>
+            </w:r>
+            <w:r>
+              <w:rPr>
+                <w:sz w:val="20"/>
+                <w:szCs w:val="20"/>
+              </w:rPr>
+              <w:t xml:space="preserve">adapt </w:t>
+            </w:r>
+            <w:r>
+              <w:rPr>
+                <w:sz w:val="20"/>
+                <w:szCs w:val="20"/>
+              </w:rPr>
+              <w:t>to change</w:t>
             </w:r>
           </w:p>
           <w:p>
@@ -929,7 +1029,7 @@
                 <w:sz w:val="20"/>
                 <w:szCs w:val="20"/>
               </w:rPr>
-              <w:t>studies</w:t>
+              <w:t>research</w:t>
             </w:r>
             <w:r>
               <w:rPr>
@@ -993,7 +1093,14 @@
                 <w:sz w:val="20"/>
                 <w:szCs w:val="20"/>
               </w:rPr>
-              <w:t>&gt;2</w:t>
+              <w:t xml:space="preserve">over </w:t>
+            </w:r>
+            <w:r>
+              <w:rPr>
+                <w:sz w:val="20"/>
+                <w:szCs w:val="20"/>
+              </w:rPr>
+              <w:t>2</w:t>
             </w:r>
             <w:r>
               <w:rPr>
@@ -1014,7 +1121,14 @@
                 <w:sz w:val="20"/>
                 <w:szCs w:val="20"/>
               </w:rPr>
-              <w:t>undergraduate researchers in Language Use and Variation Lab</w:t>
+              <w:t xml:space="preserve">undergraduate researchers </w:t>
+            </w:r>
+            <w:r>
+              <w:rPr>
+                <w:sz w:val="20"/>
+                <w:szCs w:val="20"/>
+              </w:rPr>
+              <w:t>as principal investigator of LUV Lab</w:t>
             </w:r>
           </w:p>
           <w:p>
@@ -1107,14 +1221,14 @@
                 <w:sz w:val="20"/>
                 <w:szCs w:val="20"/>
               </w:rPr>
-              <w:t>coherent, persuasive</w:t>
-            </w:r>
-            <w:r>
-              <w:rPr>
-                <w:sz w:val="20"/>
-                <w:szCs w:val="20"/>
-              </w:rPr>
-              <w:t xml:space="preserve"> grant proposals to secure</w:t>
+              <w:t xml:space="preserve">technical </w:t>
+            </w:r>
+            <w:r>
+              <w:rPr>
+                <w:sz w:val="20"/>
+                <w:szCs w:val="20"/>
+              </w:rPr>
+              <w:t>grant proposals to secure</w:t>
             </w:r>
             <w:r>
               <w:rPr>
@@ -1128,7 +1242,14 @@
                 <w:sz w:val="20"/>
                 <w:szCs w:val="20"/>
               </w:rPr>
-              <w:t xml:space="preserve">&gt;$50k in </w:t>
+              <w:t xml:space="preserve">over </w:t>
+            </w:r>
+            <w:r>
+              <w:rPr>
+                <w:sz w:val="20"/>
+                <w:szCs w:val="20"/>
+              </w:rPr>
+              <w:t xml:space="preserve">$50k in </w:t>
             </w:r>
             <w:r>
               <w:rPr>
@@ -1202,16 +1323,7 @@
                 <w:b/>
                 <w:bCs/>
               </w:rPr>
-              <w:t xml:space="preserve">Amazon </w:t>
-            </w:r>
-            <w:r>
-              <w:rPr>
-                <w:b/>
-                <w:bCs/>
-                <w:i/>
-                <w:iCs/>
-              </w:rPr>
-              <w:t>Localization Tech</w:t>
+              <w:t>Amazon</w:t>
             </w:r>
           </w:p>
           <w:p>
@@ -1233,7 +1345,7 @@
                 <w:sz w:val="20"/>
                 <w:szCs w:val="20"/>
               </w:rPr>
-              <w:t>Audited</w:t>
+              <w:t>Fine-tuned a</w:t>
             </w:r>
             <w:r>
               <w:rPr>
@@ -1334,7 +1446,14 @@
                 <w:b/>
                 <w:bCs/>
               </w:rPr>
-              <w:t>Technical Program Mgr.</w:t>
+              <w:t>Technical Program M</w:t>
+            </w:r>
+            <w:r>
+              <w:rPr>
+                <w:b/>
+                <w:bCs/>
+              </w:rPr>
+              <w:t>anager</w:t>
             </w:r>
             <w:r>
               <w:rPr>
@@ -1363,22 +1482,6 @@
                 <w:bCs/>
               </w:rPr>
               <w:t xml:space="preserve"> Amazon</w:t>
-            </w:r>
-            <w:r>
-              <w:rPr>
-                <w:b/>
-                <w:bCs/>
-              </w:rPr>
-              <w:t xml:space="preserve"> </w:t>
-            </w:r>
-            <w:r>
-              <w:rPr>
-                <w:b/>
-                <w:bCs/>
-                <w:i/>
-                <w:iCs/>
-              </w:rPr>
-              <w:t>Applied Modeling &amp; Data Science</w:t>
             </w:r>
           </w:p>
           <w:p>
@@ -1400,7 +1503,7 @@
                 <w:sz w:val="20"/>
                 <w:szCs w:val="20"/>
               </w:rPr>
-              <w:t>Owned</w:t>
+              <w:t>Created and managed</w:t>
             </w:r>
             <w:r>
               <w:rPr>
@@ -1428,20 +1531,6 @@
                 <w:sz w:val="20"/>
                 <w:szCs w:val="20"/>
               </w:rPr>
-              <w:t xml:space="preserve">and </w:t>
-            </w:r>
-            <w:r>
-              <w:rPr>
-                <w:sz w:val="20"/>
-                <w:szCs w:val="20"/>
-              </w:rPr>
-              <w:t xml:space="preserve">building large language models </w:t>
-            </w:r>
-            <w:r>
-              <w:rPr>
-                <w:sz w:val="20"/>
-                <w:szCs w:val="20"/>
-              </w:rPr>
               <w:t>for</w:t>
             </w:r>
             <w:r>
@@ -1449,14 +1538,44 @@
                 <w:sz w:val="20"/>
                 <w:szCs w:val="20"/>
               </w:rPr>
-              <w:t xml:space="preserve"> natural language </w:t>
-            </w:r>
-            <w:r>
-              <w:rPr>
-                <w:sz w:val="20"/>
-                <w:szCs w:val="20"/>
-              </w:rPr>
-              <w:t>processing</w:t>
+              <w:t xml:space="preserve"> </w:t>
+            </w:r>
+            <w:r>
+              <w:rPr>
+                <w:sz w:val="20"/>
+                <w:szCs w:val="20"/>
+              </w:rPr>
+              <w:t>internationalizing</w:t>
+            </w:r>
+            <w:r>
+              <w:rPr>
+                <w:sz w:val="20"/>
+                <w:szCs w:val="20"/>
+              </w:rPr>
+              <w:t xml:space="preserve"> large language models </w:t>
+            </w:r>
+            <w:r>
+              <w:rPr>
+                <w:sz w:val="20"/>
+                <w:szCs w:val="20"/>
+              </w:rPr>
+              <w:t xml:space="preserve">using </w:t>
+            </w:r>
+            <w:proofErr w:type="spellStart"/>
+            <w:r>
+              <w:rPr>
+                <w:sz w:val="20"/>
+                <w:szCs w:val="20"/>
+              </w:rPr>
+              <w:t>MTurk</w:t>
+            </w:r>
+            <w:proofErr w:type="spellEnd"/>
+            <w:r>
+              <w:rPr>
+                <w:sz w:val="20"/>
+                <w:szCs w:val="20"/>
+              </w:rPr>
+              <w:t>, SQL, and Tableau</w:t>
             </w:r>
           </w:p>
           <w:p>
@@ -1485,21 +1604,35 @@
                 <w:sz w:val="20"/>
                 <w:szCs w:val="20"/>
               </w:rPr>
-              <w:t xml:space="preserve"> and monitor</w:t>
-            </w:r>
-            <w:r>
-              <w:rPr>
-                <w:sz w:val="20"/>
-                <w:szCs w:val="20"/>
-              </w:rPr>
-              <w:t>ed</w:t>
-            </w:r>
-            <w:r>
-              <w:rPr>
-                <w:sz w:val="20"/>
-                <w:szCs w:val="20"/>
-              </w:rPr>
-              <w:t xml:space="preserve"> data quality alarms </w:t>
+              <w:t xml:space="preserve"> </w:t>
+            </w:r>
+            <w:r>
+              <w:rPr>
+                <w:sz w:val="20"/>
+                <w:szCs w:val="20"/>
+              </w:rPr>
+              <w:t xml:space="preserve">KPIs </w:t>
+            </w:r>
+            <w:r>
+              <w:rPr>
+                <w:sz w:val="20"/>
+                <w:szCs w:val="20"/>
+              </w:rPr>
+              <w:t xml:space="preserve">and </w:t>
+            </w:r>
+            <w:r>
+              <w:rPr>
+                <w:sz w:val="20"/>
+                <w:szCs w:val="20"/>
+              </w:rPr>
+              <w:t xml:space="preserve">created automated </w:t>
+            </w:r>
+            <w:r>
+              <w:rPr>
+                <w:sz w:val="20"/>
+                <w:szCs w:val="20"/>
+              </w:rPr>
+              <w:t xml:space="preserve">alarms </w:t>
             </w:r>
             <w:r>
               <w:rPr>
@@ -1551,14 +1684,21 @@
                 <w:sz w:val="20"/>
                 <w:szCs w:val="20"/>
               </w:rPr>
-              <w:t>Forecasted data collection</w:t>
-            </w:r>
-            <w:r>
-              <w:rPr>
-                <w:sz w:val="20"/>
-                <w:szCs w:val="20"/>
-              </w:rPr>
-              <w:t xml:space="preserve"> using generalized additive modeling</w:t>
+              <w:t xml:space="preserve">Forecasted data </w:t>
+            </w:r>
+            <w:r>
+              <w:rPr>
+                <w:sz w:val="20"/>
+                <w:szCs w:val="20"/>
+              </w:rPr>
+              <w:t xml:space="preserve">throughput </w:t>
+            </w:r>
+            <w:r>
+              <w:rPr>
+                <w:sz w:val="20"/>
+                <w:szCs w:val="20"/>
+              </w:rPr>
+              <w:t>using generalized additive modeling</w:t>
             </w:r>
           </w:p>
           <w:p>
@@ -1580,14 +1720,14 @@
                 <w:sz w:val="20"/>
                 <w:szCs w:val="20"/>
               </w:rPr>
-              <w:t>Reported</w:t>
-            </w:r>
-            <w:r>
-              <w:rPr>
-                <w:sz w:val="20"/>
-                <w:szCs w:val="20"/>
-              </w:rPr>
-              <w:t xml:space="preserve"> quality </w:t>
+              <w:t xml:space="preserve">Compiled </w:t>
+            </w:r>
+            <w:r>
+              <w:rPr>
+                <w:sz w:val="20"/>
+                <w:szCs w:val="20"/>
+              </w:rPr>
+              <w:t xml:space="preserve">quality </w:t>
             </w:r>
             <w:r>
               <w:rPr>
@@ -1601,7 +1741,42 @@
                 <w:sz w:val="20"/>
                 <w:szCs w:val="20"/>
               </w:rPr>
-              <w:t xml:space="preserve"> to executives and stakeholders</w:t>
+              <w:t xml:space="preserve"> </w:t>
+            </w:r>
+            <w:r>
+              <w:rPr>
+                <w:sz w:val="20"/>
+                <w:szCs w:val="20"/>
+              </w:rPr>
+              <w:t xml:space="preserve">and </w:t>
+            </w:r>
+            <w:r>
+              <w:rPr>
+                <w:sz w:val="20"/>
+                <w:szCs w:val="20"/>
+              </w:rPr>
+              <w:t>reports</w:t>
+            </w:r>
+            <w:r>
+              <w:rPr>
+                <w:sz w:val="20"/>
+                <w:szCs w:val="20"/>
+              </w:rPr>
+              <w:t xml:space="preserve"> </w:t>
+            </w:r>
+            <w:r>
+              <w:rPr>
+                <w:sz w:val="20"/>
+                <w:szCs w:val="20"/>
+              </w:rPr>
+              <w:t xml:space="preserve">for </w:t>
+            </w:r>
+            <w:r>
+              <w:rPr>
+                <w:sz w:val="20"/>
+                <w:szCs w:val="20"/>
+              </w:rPr>
+              <w:t>executives and stakeholders</w:t>
             </w:r>
             <w:r>
               <w:rPr>
@@ -1675,39 +1850,7 @@
                 <w:b/>
                 <w:bCs/>
               </w:rPr>
-              <w:t xml:space="preserve">Amazon </w:t>
-            </w:r>
-            <w:r>
-              <w:rPr>
-                <w:b/>
-                <w:bCs/>
-                <w:i/>
-                <w:iCs/>
-              </w:rPr>
-              <w:t>Alexa</w:t>
-            </w:r>
-            <w:r>
-              <w:rPr>
-                <w:b/>
-                <w:bCs/>
-              </w:rPr>
-              <w:t xml:space="preserve"> </w:t>
-            </w:r>
-            <w:r>
-              <w:rPr>
-                <w:b/>
-                <w:bCs/>
-                <w:i/>
-                <w:iCs/>
-              </w:rPr>
-              <w:t>Household Organization</w:t>
-            </w:r>
-            <w:r>
-              <w:rPr>
-                <w:b/>
-                <w:bCs/>
-              </w:rPr>
-              <w:t xml:space="preserve"> </w:t>
+              <w:t>Amazon</w:t>
             </w:r>
           </w:p>
           <w:p>
@@ -1779,6 +1922,13 @@
                 <w:sz w:val="20"/>
                 <w:szCs w:val="20"/>
               </w:rPr>
+              <w:t xml:space="preserve">to production environments </w:t>
+            </w:r>
+            <w:r>
+              <w:rPr>
+                <w:sz w:val="20"/>
+                <w:szCs w:val="20"/>
+              </w:rPr>
               <w:t>using git</w:t>
             </w:r>
             <w:r>
@@ -1794,13 +1944,6 @@
                 <w:szCs w:val="20"/>
               </w:rPr>
               <w:t xml:space="preserve"> and virtual machines</w:t>
-            </w:r>
-            <w:r>
-              <w:rPr>
-                <w:sz w:val="20"/>
-                <w:szCs w:val="20"/>
-              </w:rPr>
-              <w:t xml:space="preserve"> to production environments</w:t>
             </w:r>
           </w:p>
           <w:p>
@@ -3056,6 +3199,9 @@
             <w:pPr>
               <w:pStyle w:val="Heading3"/>
             </w:pPr>
+            <w:r>
+              <w:t xml:space="preserve">Selected </w:t>
+            </w:r>
             <w:r>
               <w:t>Media</w:t>
             </w:r>
@@ -3699,7 +3845,7 @@
       <w:rPr>
         <w:sz w:val="24"/>
       </w:rPr>
-      <w:t>19-Jun</w:t>
+      <w:t>11-July</w:t>
     </w:r>
     <w:r>
       <w:rPr>
@@ -5236,7 +5382,7 @@
     <w:charset w:val="00"/>
     <w:family w:val="swiss"/>
     <w:pitch w:val="variable"/>
-    <w:sig w:usb0="E0002EFF" w:usb1="C0007843" w:usb2="00000009" w:usb3="00000000" w:csb0="000001FF" w:csb1="00000000"/>
+    <w:sig w:usb0="E0002EFF" w:usb1="C000785B" w:usb2="00000009" w:usb3="00000000" w:csb0="000001FF" w:csb1="00000000"/>
   </w:font>
   <w:font w:name="Courier New">
     <w:panose1 w:val="02070309020205020404"/>
@@ -5267,9 +5413,8 @@
     <w:pitch w:val="default"/>
   </w:font>
   <w:font w:name="Gill Sans MT">
-    <w:altName w:val="Segoe UI"/>
     <w:panose1 w:val="020B0502020104020203"/>
-    <w:charset w:val="00"/>
+    <w:charset w:val="4D"/>
     <w:family w:val="swiss"/>
     <w:pitch w:val="variable"/>
     <w:sig w:usb0="00000003" w:usb1="00000000" w:usb2="00000000" w:usb3="00000000" w:csb0="00000003" w:csb1="00000000"/>
@@ -5283,7 +5428,6 @@
     <w:pitch w:val="default"/>
   </w:font>
   <w:font w:name="Garamond">
-    <w:altName w:val="Garamond"/>
     <w:panose1 w:val="02020404030301010803"/>
     <w:charset w:val="00"/>
     <w:family w:val="roman"/>
@@ -5457,6 +5601,7 @@
     <w:rsid w:val="00A0279E"/>
     <w:rsid w:val="00A707B6"/>
     <w:rsid w:val="00A77E75"/>
+    <w:rsid w:val="00B521B0"/>
     <w:rsid w:val="00D92601"/>
   </w:rsids>
   <m:mathPr>
@@ -6150,6 +6295,15 @@
 </file>
 
 <file path=customXml/item1.xml><?xml version="1.0" encoding="utf-8"?>
+<?mso-contentType ?>
+<FormTemplates xmlns="http://schemas.microsoft.com/sharepoint/v3/contenttype/forms">
+  <Display>DocumentLibraryForm</Display>
+  <Edit>DocumentLibraryForm</Edit>
+  <New>DocumentLibraryForm</New>
+</FormTemplates>
+</file>
+
+<file path=customXml/item2.xml><?xml version="1.0" encoding="utf-8"?>
 <p:properties xmlns:p="http://schemas.microsoft.com/office/2006/metadata/properties" xmlns:xsi="http://www.w3.org/2001/XMLSchema-instance" xmlns:pc="http://schemas.microsoft.com/office/infopath/2007/PartnerControls">
   <documentManagement>
     <MediaServiceKeyPoints xmlns="71af3243-3dd4-4a8d-8c0d-dd76da1f02a5" xsi:nil="true"/>
@@ -6158,7 +6312,7 @@
 </p:properties>
 </file>
 
-<file path=customXml/item2.xml><?xml version="1.0" encoding="utf-8"?>
+<file path=customXml/item3.xml><?xml version="1.0" encoding="utf-8"?>
 <ct:contentTypeSchema xmlns:ct="http://schemas.microsoft.com/office/2006/metadata/contentType" xmlns:ma="http://schemas.microsoft.com/office/2006/metadata/properties/metaAttributes" ct:_="" ma:_="" ma:contentTypeName="Document" ma:contentTypeID="0x01010079F111ED35F8CC479449609E8A0923A6" ma:contentTypeVersion="12" ma:contentTypeDescription="Create a new document." ma:contentTypeScope="" ma:versionID="fa6e671f1cd7e4d96ff9652be322dd5e">
   <xsd:schema xmlns:xsd="http://www.w3.org/2001/XMLSchema" xmlns:xs="http://www.w3.org/2001/XMLSchema" xmlns:p="http://schemas.microsoft.com/office/2006/metadata/properties" xmlns:ns2="71af3243-3dd4-4a8d-8c0d-dd76da1f02a5" xmlns:ns3="16c05727-aa75-4e4a-9b5f-8a80a1165891" targetNamespace="http://schemas.microsoft.com/office/2006/metadata/properties" ma:root="true" ma:fieldsID="4e2496f70b101db0b8013f30a071bbf7" ns2:_="" ns3:_="">
     <xsd:import namespace="71af3243-3dd4-4a8d-8c0d-dd76da1f02a5"/>
@@ -6379,16 +6533,15 @@
 </ct:contentTypeSchema>
 </file>
 
-<file path=customXml/item3.xml><?xml version="1.0" encoding="utf-8"?>
-<?mso-contentType ?>
-<FormTemplates xmlns="http://schemas.microsoft.com/sharepoint/v3/contenttype/forms">
-  <Display>DocumentLibraryForm</Display>
-  <Edit>DocumentLibraryForm</Edit>
-  <New>DocumentLibraryForm</New>
-</FormTemplates>
+<file path=customXml/itemProps1.xml><?xml version="1.0" encoding="utf-8"?>
+<ds:datastoreItem xmlns:ds="http://schemas.openxmlformats.org/officeDocument/2006/customXml" ds:itemID="{C3ED917E-6B3F-4995-8090-FD9CFEE66038}">
+  <ds:schemaRefs>
+    <ds:schemaRef ds:uri="http://schemas.microsoft.com/sharepoint/v3/contenttype/forms"/>
+  </ds:schemaRefs>
+</ds:datastoreItem>
 </file>
 
-<file path=customXml/itemProps1.xml><?xml version="1.0" encoding="utf-8"?>
+<file path=customXml/itemProps2.xml><?xml version="1.0" encoding="utf-8"?>
 <ds:datastoreItem xmlns:ds="http://schemas.openxmlformats.org/officeDocument/2006/customXml" ds:itemID="{F1735428-6F95-4096-840F-2DD96B16B624}">
   <ds:schemaRefs>
     <ds:schemaRef ds:uri="http://schemas.microsoft.com/office/2006/metadata/properties"/>
@@ -6398,7 +6551,7 @@
 </ds:datastoreItem>
 </file>
 
-<file path=customXml/itemProps2.xml><?xml version="1.0" encoding="utf-8"?>
+<file path=customXml/itemProps3.xml><?xml version="1.0" encoding="utf-8"?>
 <ds:datastoreItem xmlns:ds="http://schemas.openxmlformats.org/officeDocument/2006/customXml" ds:itemID="{647FEFD4-54E2-43C2-B579-757DDE7F1A35}">
   <ds:schemaRefs>
     <ds:schemaRef ds:uri="http://schemas.microsoft.com/office/2006/metadata/contentType"/>
@@ -6415,12 +6568,4 @@
     <ds:schemaRef ds:uri="http://schemas.microsoft.com/internal/obd"/>
   </ds:schemaRefs>
 </ds:datastoreItem>
-</file>
-
-<file path=customXml/itemProps3.xml><?xml version="1.0" encoding="utf-8"?>
-<ds:datastoreItem xmlns:ds="http://schemas.openxmlformats.org/officeDocument/2006/customXml" ds:itemID="{C3ED917E-6B3F-4995-8090-FD9CFEE66038}">
-  <ds:schemaRefs>
-    <ds:schemaRef ds:uri="http://schemas.microsoft.com/sharepoint/v3/contenttype/forms"/>
-  </ds:schemaRefs>
-</ds:datastoreItem>
 </file>
</xml_diff>

<commit_message>
refresh for computational social sciences
</commit_message>
<xml_diff>
--- a/Resume_Berry_Current.docx
+++ b/Resume_Berry_Current.docx
@@ -42,9 +42,9 @@
         <w:gridCol w:w="142"/>
         <w:gridCol w:w="317"/>
         <w:gridCol w:w="142"/>
-        <w:gridCol w:w="1348"/>
-        <w:gridCol w:w="26"/>
-        <w:gridCol w:w="712"/>
+        <w:gridCol w:w="1392"/>
+        <w:gridCol w:w="90"/>
+        <w:gridCol w:w="604"/>
         <w:gridCol w:w="142"/>
         <w:gridCol w:w="317"/>
         <w:gridCol w:w="142"/>
@@ -92,58 +92,35 @@
                 <w:sz w:val="24"/>
                 <w:szCs w:val="24"/>
               </w:rPr>
-              <w:t xml:space="preserve">Linguist </w:t>
+              <w:t xml:space="preserve">Computational </w:t>
             </w:r>
             <w:r>
               <w:rPr>
                 <w:sz w:val="24"/>
                 <w:szCs w:val="24"/>
-                <w:lang w:val="x-none"/>
-              </w:rPr>
-              <w:t>|</w:t>
+              </w:rPr>
+              <w:t>Socio</w:t>
             </w:r>
             <w:r>
               <w:rPr>
                 <w:sz w:val="24"/>
                 <w:szCs w:val="24"/>
               </w:rPr>
-              <w:t xml:space="preserve"> </w:t>
+              <w:t>Linguist</w:t>
             </w:r>
             <w:r>
               <w:rPr>
                 <w:sz w:val="24"/>
                 <w:szCs w:val="24"/>
               </w:rPr>
-              <w:t>Data Analytics Specialist</w:t>
+              <w:t xml:space="preserve"> </w:t>
             </w:r>
             <w:r>
               <w:rPr>
                 <w:sz w:val="24"/>
                 <w:szCs w:val="24"/>
               </w:rPr>
-              <w:t xml:space="preserve"> </w:t>
-            </w:r>
-            <w:r>
-              <w:rPr>
-                <w:sz w:val="24"/>
-                <w:szCs w:val="24"/>
-                <w:lang w:val="x-none"/>
-              </w:rPr>
-              <w:t>|</w:t>
-            </w:r>
-            <w:r>
-              <w:rPr>
-                <w:sz w:val="24"/>
-                <w:szCs w:val="24"/>
-              </w:rPr>
-              <w:t xml:space="preserve"> </w:t>
-            </w:r>
-            <w:r>
-              <w:rPr>
-                <w:sz w:val="24"/>
-                <w:szCs w:val="24"/>
-              </w:rPr>
-              <w:t>Stress Baker</w:t>
+              <w:t>| Cognitive scientist</w:t>
             </w:r>
           </w:p>
         </w:tc>
@@ -479,21 +456,7 @@
                 <w:sz w:val="18"/>
                 <w:szCs w:val="18"/>
               </w:rPr>
-              <w:t>2740 Latona St</w:t>
-            </w:r>
-            <w:r>
-              <w:rPr>
-                <w:sz w:val="18"/>
-                <w:szCs w:val="18"/>
-              </w:rPr>
-              <w:t xml:space="preserve">reet </w:t>
-            </w:r>
-            <w:r>
-              <w:rPr>
-                <w:sz w:val="18"/>
-                <w:szCs w:val="18"/>
-              </w:rPr>
-              <w:t>Philadelphia, PA 19146</w:t>
+              <w:t>Philadelphia, PA</w:t>
             </w:r>
           </w:p>
         </w:tc>
@@ -631,7 +594,7 @@
         </w:trPr>
         <w:tc>
           <w:tcPr>
-            <w:tcW w:w="7786" w:type="dxa"/>
+            <w:tcW w:w="7830" w:type="dxa"/>
             <w:gridSpan w:val="12"/>
             <w:vMerge w:val="restart"/>
             <w:tcBorders>
@@ -664,7 +627,7 @@
         </w:tc>
         <w:tc>
           <w:tcPr>
-            <w:tcW w:w="26" w:type="dxa"/>
+            <w:tcW w:w="90" w:type="dxa"/>
             <w:vMerge w:val="restart"/>
             <w:tcBorders>
               <w:top w:val="single" w:sz="24" w:space="0" w:color="CADEE5" w:themeColor="background2"/>
@@ -675,7 +638,7 @@
         </w:tc>
         <w:tc>
           <w:tcPr>
-            <w:tcW w:w="3760" w:type="dxa"/>
+            <w:tcW w:w="3652" w:type="dxa"/>
             <w:gridSpan w:val="6"/>
             <w:tcBorders>
               <w:top w:val="single" w:sz="24" w:space="0" w:color="CADEE5" w:themeColor="background2"/>
@@ -691,7 +654,7 @@
         </w:trPr>
         <w:tc>
           <w:tcPr>
-            <w:tcW w:w="7786" w:type="dxa"/>
+            <w:tcW w:w="7830" w:type="dxa"/>
             <w:gridSpan w:val="12"/>
             <w:vMerge/>
             <w:tcBorders>
@@ -707,7 +670,7 @@
         </w:tc>
         <w:tc>
           <w:tcPr>
-            <w:tcW w:w="26" w:type="dxa"/>
+            <w:tcW w:w="90" w:type="dxa"/>
             <w:vMerge/>
             <w:vAlign w:val="bottom"/>
           </w:tcPr>
@@ -715,7 +678,7 @@
         </w:tc>
         <w:tc>
           <w:tcPr>
-            <w:tcW w:w="3760" w:type="dxa"/>
+            <w:tcW w:w="3652" w:type="dxa"/>
             <w:gridSpan w:val="6"/>
             <w:shd w:val="clear" w:color="auto" w:fill="CADEE5" w:themeFill="background2"/>
             <w:vAlign w:val="bottom"/>
@@ -750,7 +713,7 @@
         </w:trPr>
         <w:tc>
           <w:tcPr>
-            <w:tcW w:w="7786" w:type="dxa"/>
+            <w:tcW w:w="7830" w:type="dxa"/>
             <w:gridSpan w:val="12"/>
             <w:tcBorders>
               <w:top w:val="single" w:sz="8" w:space="0" w:color="2C3B57" w:themeColor="text2"/>
@@ -780,30 +743,16 @@
               <w:spacing w:line="240" w:lineRule="auto"/>
               <w:jc w:val="both"/>
               <w:rPr>
+                <w:i/>
+                <w:iCs/>
+              </w:rPr>
+            </w:pPr>
+            <w:r>
+              <w:rPr>
                 <w:b/>
                 <w:bCs/>
               </w:rPr>
-            </w:pPr>
-            <w:r>
-              <w:rPr>
-                <w:b/>
-                <w:bCs/>
-              </w:rPr>
-              <w:t>Assistant Professor</w:t>
-            </w:r>
-            <w:r>
-              <w:rPr>
-                <w:b/>
-                <w:bCs/>
-              </w:rPr>
-              <w:t xml:space="preserve"> (Cognitive Science)</w:t>
-            </w:r>
-            <w:r>
-              <w:rPr>
-                <w:b/>
-                <w:bCs/>
-              </w:rPr>
-              <w:t xml:space="preserve"> | </w:t>
+              <w:t xml:space="preserve">Assistant Professor | </w:t>
             </w:r>
             <w:r>
               <w:rPr>
@@ -822,6 +771,20 @@
                 <w:iCs/>
               </w:rPr>
               <w:t>niversity</w:t>
+            </w:r>
+            <w:r>
+              <w:rPr>
+                <w:b/>
+                <w:bCs/>
+              </w:rPr>
+              <w:t xml:space="preserve"> </w:t>
+            </w:r>
+            <w:r>
+              <w:rPr>
+                <w:i/>
+                <w:iCs/>
+              </w:rPr>
+              <w:t>Villanova, PA</w:t>
             </w:r>
           </w:p>
           <w:p>
@@ -843,56 +806,28 @@
                 <w:sz w:val="20"/>
                 <w:szCs w:val="20"/>
               </w:rPr>
-              <w:t>Design</w:t>
-            </w:r>
-            <w:r>
-              <w:rPr>
-                <w:sz w:val="20"/>
-                <w:szCs w:val="20"/>
-              </w:rPr>
-              <w:t xml:space="preserve"> </w:t>
-            </w:r>
-            <w:r>
-              <w:rPr>
-                <w:sz w:val="20"/>
-                <w:szCs w:val="20"/>
-              </w:rPr>
-              <w:t>course</w:t>
-            </w:r>
-            <w:r>
-              <w:rPr>
-                <w:sz w:val="20"/>
-                <w:szCs w:val="20"/>
-              </w:rPr>
-              <w:t>s</w:t>
-            </w:r>
-            <w:r>
-              <w:rPr>
-                <w:sz w:val="20"/>
-                <w:szCs w:val="20"/>
-              </w:rPr>
-              <w:t xml:space="preserve"> </w:t>
-            </w:r>
-            <w:r>
-              <w:rPr>
-                <w:sz w:val="20"/>
-                <w:szCs w:val="20"/>
-              </w:rPr>
-              <w:t xml:space="preserve">and instruct undergrads on </w:t>
-            </w:r>
-            <w:r>
-              <w:rPr>
-                <w:sz w:val="20"/>
-                <w:szCs w:val="20"/>
-              </w:rPr>
-              <w:t xml:space="preserve">linguistics, cognitive science, </w:t>
-            </w:r>
-            <w:r>
-              <w:rPr>
-                <w:sz w:val="20"/>
-                <w:szCs w:val="20"/>
-              </w:rPr>
-              <w:t>and AI</w:t>
+              <w:t xml:space="preserve">Teach </w:t>
+            </w:r>
+            <w:r>
+              <w:rPr>
+                <w:sz w:val="20"/>
+                <w:szCs w:val="20"/>
+              </w:rPr>
+              <w:t xml:space="preserve">data-centric </w:t>
+            </w:r>
+            <w:r>
+              <w:rPr>
+                <w:sz w:val="20"/>
+                <w:szCs w:val="20"/>
+              </w:rPr>
+              <w:t xml:space="preserve">courses on fairness in AI, </w:t>
+            </w:r>
+            <w:r>
+              <w:rPr>
+                <w:sz w:val="20"/>
+                <w:szCs w:val="20"/>
+              </w:rPr>
+              <w:t>language in society, and cognition</w:t>
             </w:r>
           </w:p>
           <w:p>
@@ -914,7 +849,7 @@
                 <w:sz w:val="20"/>
                 <w:szCs w:val="20"/>
               </w:rPr>
-              <w:t>Build an interdisciplinary,</w:t>
+              <w:t>Lead</w:t>
             </w:r>
             <w:r>
               <w:rPr>
@@ -928,91 +863,35 @@
                 <w:sz w:val="20"/>
                 <w:szCs w:val="20"/>
               </w:rPr>
-              <w:t xml:space="preserve">independent research program </w:t>
-            </w:r>
-            <w:r>
-              <w:rPr>
-                <w:sz w:val="20"/>
-                <w:szCs w:val="20"/>
-              </w:rPr>
-              <w:t>focused on</w:t>
-            </w:r>
-            <w:r>
-              <w:rPr>
-                <w:sz w:val="20"/>
-                <w:szCs w:val="20"/>
-              </w:rPr>
-              <w:t xml:space="preserve"> </w:t>
-            </w:r>
-            <w:r>
-              <w:rPr>
-                <w:sz w:val="20"/>
-                <w:szCs w:val="20"/>
-              </w:rPr>
-              <w:t>language use</w:t>
-            </w:r>
-            <w:r>
-              <w:rPr>
-                <w:sz w:val="20"/>
-                <w:szCs w:val="20"/>
-              </w:rPr>
-              <w:t>, cognitive processing,</w:t>
-            </w:r>
-            <w:r>
-              <w:rPr>
-                <w:sz w:val="20"/>
-                <w:szCs w:val="20"/>
-              </w:rPr>
-              <w:t xml:space="preserve"> </w:t>
-            </w:r>
-            <w:r>
-              <w:rPr>
-                <w:sz w:val="20"/>
-                <w:szCs w:val="20"/>
-              </w:rPr>
-              <w:t xml:space="preserve">and </w:t>
-            </w:r>
-            <w:r>
-              <w:rPr>
-                <w:sz w:val="20"/>
-                <w:szCs w:val="20"/>
-              </w:rPr>
-              <w:t xml:space="preserve">the </w:t>
-            </w:r>
-            <w:r>
-              <w:rPr>
-                <w:sz w:val="20"/>
-                <w:szCs w:val="20"/>
-              </w:rPr>
-              <w:t>human</w:t>
-            </w:r>
-            <w:r>
-              <w:rPr>
-                <w:sz w:val="20"/>
-                <w:szCs w:val="20"/>
-              </w:rPr>
-              <w:t xml:space="preserve"> ability to</w:t>
-            </w:r>
-            <w:r>
-              <w:rPr>
-                <w:sz w:val="20"/>
-                <w:szCs w:val="20"/>
-              </w:rPr>
-              <w:t xml:space="preserve"> </w:t>
-            </w:r>
-            <w:r>
-              <w:rPr>
-                <w:sz w:val="20"/>
-                <w:szCs w:val="20"/>
-              </w:rPr>
-              <w:t xml:space="preserve">adapt </w:t>
-            </w:r>
-            <w:r>
-              <w:rPr>
-                <w:sz w:val="20"/>
-                <w:szCs w:val="20"/>
-              </w:rPr>
-              <w:t>to change</w:t>
+              <w:t xml:space="preserve">team investigating relationships </w:t>
+            </w:r>
+            <w:r>
+              <w:rPr>
+                <w:sz w:val="20"/>
+                <w:szCs w:val="20"/>
+              </w:rPr>
+              <w:t>among</w:t>
+            </w:r>
+            <w:r>
+              <w:rPr>
+                <w:sz w:val="20"/>
+                <w:szCs w:val="20"/>
+              </w:rPr>
+              <w:t xml:space="preserve"> behavioral</w:t>
+            </w:r>
+            <w:r>
+              <w:rPr>
+                <w:sz w:val="20"/>
+                <w:szCs w:val="20"/>
+              </w:rPr>
+              <w:t xml:space="preserve">, acoustic, </w:t>
+            </w:r>
+            <w:r>
+              <w:rPr>
+                <w:sz w:val="20"/>
+                <w:szCs w:val="20"/>
+              </w:rPr>
+              <w:t>and neural data</w:t>
             </w:r>
           </w:p>
           <w:p>
@@ -1034,49 +913,7 @@
                 <w:sz w:val="20"/>
                 <w:szCs w:val="20"/>
               </w:rPr>
-              <w:t xml:space="preserve">Publish results of quantitative </w:t>
-            </w:r>
-            <w:r>
-              <w:rPr>
-                <w:sz w:val="20"/>
-                <w:szCs w:val="20"/>
-              </w:rPr>
-              <w:t>research</w:t>
-            </w:r>
-            <w:r>
-              <w:rPr>
-                <w:sz w:val="20"/>
-                <w:szCs w:val="20"/>
-              </w:rPr>
-              <w:t xml:space="preserve"> in </w:t>
-            </w:r>
-            <w:r>
-              <w:rPr>
-                <w:sz w:val="20"/>
-                <w:szCs w:val="20"/>
-              </w:rPr>
-              <w:t xml:space="preserve">4 </w:t>
-            </w:r>
-            <w:r>
-              <w:rPr>
-                <w:sz w:val="20"/>
-                <w:szCs w:val="20"/>
-              </w:rPr>
-              <w:t xml:space="preserve">high-impact </w:t>
-            </w:r>
-            <w:r>
-              <w:rPr>
-                <w:sz w:val="20"/>
-                <w:szCs w:val="20"/>
-              </w:rPr>
-              <w:t xml:space="preserve">academic </w:t>
-            </w:r>
-            <w:r>
-              <w:rPr>
-                <w:sz w:val="20"/>
-                <w:szCs w:val="20"/>
-              </w:rPr>
-              <w:t>journals</w:t>
+              <w:t>Publish peer-reviewed research and present at high-visibility international venues</w:t>
             </w:r>
           </w:p>
           <w:p>
@@ -1098,49 +935,42 @@
                 <w:sz w:val="20"/>
                 <w:szCs w:val="20"/>
               </w:rPr>
-              <w:t xml:space="preserve">Mentor </w:t>
-            </w:r>
-            <w:r>
-              <w:rPr>
-                <w:sz w:val="20"/>
-                <w:szCs w:val="20"/>
-              </w:rPr>
-              <w:t xml:space="preserve">over </w:t>
-            </w:r>
-            <w:r>
-              <w:rPr>
-                <w:sz w:val="20"/>
-                <w:szCs w:val="20"/>
-              </w:rPr>
-              <w:t>2</w:t>
-            </w:r>
-            <w:r>
-              <w:rPr>
-                <w:sz w:val="20"/>
-                <w:szCs w:val="20"/>
-              </w:rPr>
-              <w:t>0</w:t>
-            </w:r>
-            <w:r>
-              <w:rPr>
-                <w:sz w:val="20"/>
-                <w:szCs w:val="20"/>
-              </w:rPr>
-              <w:t xml:space="preserve"> </w:t>
-            </w:r>
-            <w:r>
-              <w:rPr>
-                <w:sz w:val="20"/>
-                <w:szCs w:val="20"/>
-              </w:rPr>
-              <w:t xml:space="preserve">undergraduate researchers </w:t>
-            </w:r>
-            <w:r>
-              <w:rPr>
-                <w:sz w:val="20"/>
-                <w:szCs w:val="20"/>
-              </w:rPr>
-              <w:t>as principal investigator of LUV Lab</w:t>
+              <w:t>Analyzed enrollment data</w:t>
+            </w:r>
+            <w:r>
+              <w:rPr>
+                <w:sz w:val="20"/>
+                <w:szCs w:val="20"/>
+              </w:rPr>
+              <w:t xml:space="preserve"> to </w:t>
+            </w:r>
+            <w:r>
+              <w:rPr>
+                <w:sz w:val="20"/>
+                <w:szCs w:val="20"/>
+              </w:rPr>
+              <w:t>motivate</w:t>
+            </w:r>
+            <w:r>
+              <w:rPr>
+                <w:sz w:val="20"/>
+                <w:szCs w:val="20"/>
+              </w:rPr>
+              <w:t xml:space="preserve"> curriculum </w:t>
+            </w:r>
+            <w:r>
+              <w:rPr>
+                <w:sz w:val="20"/>
+                <w:szCs w:val="20"/>
+              </w:rPr>
+              <w:t>change</w:t>
+            </w:r>
+            <w:r>
+              <w:rPr>
+                <w:sz w:val="20"/>
+                <w:szCs w:val="20"/>
+              </w:rPr>
+              <w:t>s in my department</w:t>
             </w:r>
           </w:p>
           <w:p>
@@ -1162,120 +992,89 @@
                 <w:sz w:val="20"/>
                 <w:szCs w:val="20"/>
               </w:rPr>
-              <w:t>Statistical m</w:t>
-            </w:r>
-            <w:r>
-              <w:rPr>
-                <w:sz w:val="20"/>
-                <w:szCs w:val="20"/>
-              </w:rPr>
-              <w:t>odel</w:t>
-            </w:r>
-            <w:r>
-              <w:rPr>
-                <w:sz w:val="20"/>
-                <w:szCs w:val="20"/>
-              </w:rPr>
-              <w:t>ing</w:t>
-            </w:r>
-            <w:r>
-              <w:rPr>
+              <w:t>Analysis</w:t>
+            </w:r>
+            <w:r>
+              <w:rPr>
+                <w:sz w:val="20"/>
+                <w:szCs w:val="20"/>
+              </w:rPr>
+              <w:t xml:space="preserve"> of </w:t>
+            </w:r>
+            <w:r>
+              <w:rPr>
+                <w:sz w:val="20"/>
+                <w:szCs w:val="20"/>
+              </w:rPr>
+              <w:t>high-dimensional experimental</w:t>
+            </w:r>
+            <w:r>
+              <w:rPr>
+                <w:sz w:val="20"/>
+                <w:szCs w:val="20"/>
+              </w:rPr>
+              <w:t xml:space="preserve"> and database data using R and Python</w:t>
+            </w:r>
+            <w:r>
+              <w:rPr>
+                <w:sz w:val="20"/>
+                <w:szCs w:val="20"/>
+              </w:rPr>
+              <w:br/>
+            </w:r>
+            <w:r>
+              <w:rPr>
+                <w:i/>
+                <w:iCs/>
+                <w:sz w:val="20"/>
+                <w:szCs w:val="20"/>
+              </w:rPr>
+              <w:t>Skills</w:t>
+            </w:r>
+            <w:r>
+              <w:rPr>
+                <w:i/>
+                <w:iCs/>
+                <w:sz w:val="20"/>
+                <w:szCs w:val="20"/>
+              </w:rPr>
+              <w:t xml:space="preserve">: GAMs, Regression, </w:t>
+            </w:r>
+            <w:r>
+              <w:rPr>
+                <w:i/>
+                <w:iCs/>
+                <w:sz w:val="20"/>
+                <w:szCs w:val="20"/>
+              </w:rPr>
+              <w:t>Dimension Reduction</w:t>
+            </w:r>
+            <w:r>
+              <w:rPr>
+                <w:i/>
+                <w:iCs/>
+                <w:sz w:val="20"/>
+                <w:szCs w:val="20"/>
+              </w:rPr>
+              <w:t>,</w:t>
+            </w:r>
+            <w:r>
+              <w:rPr>
+                <w:i/>
+                <w:iCs/>
+                <w:sz w:val="20"/>
+                <w:szCs w:val="20"/>
+              </w:rPr>
+              <w:t xml:space="preserve"> Social Network Analysis, TTS</w:t>
+            </w:r>
+            <w:r>
+              <w:rPr>
+                <w:i/>
+                <w:iCs/>
                 <w:sz w:val="20"/>
                 <w:szCs w:val="20"/>
               </w:rPr>
               <w:t xml:space="preserve"> </w:t>
-            </w:r>
-            <w:r>
-              <w:rPr>
-                <w:sz w:val="20"/>
-                <w:szCs w:val="20"/>
-              </w:rPr>
-              <w:t xml:space="preserve">of multimodal </w:t>
-            </w:r>
-            <w:r>
-              <w:rPr>
-                <w:sz w:val="20"/>
-                <w:szCs w:val="20"/>
-              </w:rPr>
-              <w:t>language data at scale</w:t>
-            </w:r>
-            <w:r>
-              <w:rPr>
-                <w:sz w:val="20"/>
-                <w:szCs w:val="20"/>
-              </w:rPr>
-              <w:t xml:space="preserve"> in R and Python</w:t>
-            </w:r>
-          </w:p>
-          <w:p>
-            <w:pPr>
-              <w:pStyle w:val="Text"/>
-              <w:numPr>
-                <w:ilvl w:val="0"/>
-                <w:numId w:val="12"/>
-              </w:numPr>
-              <w:spacing w:line="240" w:lineRule="auto"/>
-              <w:jc w:val="both"/>
-              <w:rPr>
-                <w:sz w:val="20"/>
-                <w:szCs w:val="20"/>
-              </w:rPr>
-            </w:pPr>
-            <w:r>
-              <w:rPr>
-                <w:sz w:val="20"/>
-                <w:szCs w:val="20"/>
-              </w:rPr>
-              <w:t xml:space="preserve">Write </w:t>
-            </w:r>
-            <w:r>
-              <w:rPr>
-                <w:sz w:val="20"/>
-                <w:szCs w:val="20"/>
-              </w:rPr>
-              <w:t xml:space="preserve">technical </w:t>
-            </w:r>
-            <w:r>
-              <w:rPr>
-                <w:sz w:val="20"/>
-                <w:szCs w:val="20"/>
-              </w:rPr>
-              <w:t>grant proposals to secure</w:t>
-            </w:r>
-            <w:r>
-              <w:rPr>
-                <w:sz w:val="20"/>
-                <w:szCs w:val="20"/>
-              </w:rPr>
-              <w:t xml:space="preserve"> </w:t>
-            </w:r>
-            <w:r>
-              <w:rPr>
-                <w:sz w:val="20"/>
-                <w:szCs w:val="20"/>
-              </w:rPr>
-              <w:t xml:space="preserve">over </w:t>
-            </w:r>
-            <w:r>
-              <w:rPr>
-                <w:sz w:val="20"/>
-                <w:szCs w:val="20"/>
-              </w:rPr>
-              <w:t xml:space="preserve">$50k in </w:t>
-            </w:r>
-            <w:r>
-              <w:rPr>
-                <w:sz w:val="20"/>
-                <w:szCs w:val="20"/>
-              </w:rPr>
-              <w:t xml:space="preserve">research </w:t>
-            </w:r>
-            <w:r>
-              <w:rPr>
-                <w:sz w:val="20"/>
-                <w:szCs w:val="20"/>
-              </w:rPr>
-              <w:t>funding</w:t>
             </w:r>
           </w:p>
           <w:p>
@@ -1303,39 +1102,58 @@
               <w:spacing w:line="240" w:lineRule="auto"/>
               <w:jc w:val="both"/>
               <w:rPr>
+                <w:i/>
+                <w:iCs/>
+              </w:rPr>
+            </w:pPr>
+            <w:r>
+              <w:rPr>
                 <w:b/>
                 <w:bCs/>
+              </w:rPr>
+              <w:t>Applied Scientist</w:t>
+            </w:r>
+            <w:r>
+              <w:rPr>
+                <w:b/>
+                <w:bCs/>
+              </w:rPr>
+              <w:t xml:space="preserve"> II </w:t>
+            </w:r>
+            <w:r>
+              <w:rPr>
+                <w:b/>
+                <w:bCs/>
+              </w:rPr>
+              <w:t xml:space="preserve">| </w:t>
+            </w:r>
+            <w:r>
+              <w:rPr>
+                <w:b/>
+                <w:bCs/>
+              </w:rPr>
+              <w:t xml:space="preserve">Amazon </w:t>
+            </w:r>
+            <w:r>
+              <w:rPr>
+                <w:b/>
+                <w:bCs/>
+              </w:rPr>
+              <w:t>Prime Video</w:t>
+            </w:r>
+            <w:r>
+              <w:rPr>
+                <w:b/>
+                <w:bCs/>
+              </w:rPr>
+              <w:t xml:space="preserve"> </w:t>
+            </w:r>
+            <w:r>
+              <w:rPr>
                 <w:i/>
                 <w:iCs/>
               </w:rPr>
-            </w:pPr>
-            <w:r>
-              <w:rPr>
-                <w:b/>
-                <w:bCs/>
-              </w:rPr>
-              <w:t>Applied Scientist</w:t>
-            </w:r>
-            <w:r>
-              <w:rPr>
-                <w:b/>
-                <w:bCs/>
-              </w:rPr>
-              <w:t xml:space="preserve"> II </w:t>
-            </w:r>
-            <w:r>
-              <w:rPr>
-                <w:b/>
-                <w:bCs/>
-              </w:rPr>
-              <w:t xml:space="preserve">| </w:t>
-            </w:r>
-            <w:r>
-              <w:rPr>
-                <w:b/>
-                <w:bCs/>
-              </w:rPr>
-              <w:t>Amazon</w:t>
+              <w:t>Remote</w:t>
             </w:r>
           </w:p>
           <w:p>
@@ -1357,28 +1175,49 @@
                 <w:sz w:val="20"/>
                 <w:szCs w:val="20"/>
               </w:rPr>
-              <w:t>Fine-tuned</w:t>
-            </w:r>
-            <w:r>
-              <w:rPr>
-                <w:sz w:val="20"/>
-                <w:szCs w:val="20"/>
-              </w:rPr>
-              <w:t xml:space="preserve"> data quality program for </w:t>
-            </w:r>
-            <w:r>
-              <w:rPr>
-                <w:sz w:val="20"/>
-                <w:szCs w:val="20"/>
-              </w:rPr>
-              <w:t>Prime Video</w:t>
-            </w:r>
-            <w:r>
-              <w:rPr>
-                <w:sz w:val="20"/>
-                <w:szCs w:val="20"/>
-              </w:rPr>
-              <w:t xml:space="preserve"> subtitle localization </w:t>
+              <w:t>Leverage</w:t>
+            </w:r>
+            <w:r>
+              <w:rPr>
+                <w:sz w:val="20"/>
+                <w:szCs w:val="20"/>
+              </w:rPr>
+              <w:t>d</w:t>
+            </w:r>
+            <w:r>
+              <w:rPr>
+                <w:sz w:val="20"/>
+                <w:szCs w:val="20"/>
+              </w:rPr>
+              <w:t xml:space="preserve"> insights from</w:t>
+            </w:r>
+            <w:r>
+              <w:rPr>
+                <w:sz w:val="20"/>
+                <w:szCs w:val="20"/>
+              </w:rPr>
+              <w:t xml:space="preserve"> </w:t>
+            </w:r>
+            <w:r>
+              <w:rPr>
+                <w:sz w:val="20"/>
+                <w:szCs w:val="20"/>
+              </w:rPr>
+              <w:t xml:space="preserve">global subtitle data </w:t>
+            </w:r>
+            <w:r>
+              <w:rPr>
+                <w:sz w:val="20"/>
+                <w:szCs w:val="20"/>
+              </w:rPr>
+              <w:t>to improve</w:t>
+            </w:r>
+            <w:r>
+              <w:rPr>
+                <w:sz w:val="20"/>
+                <w:szCs w:val="20"/>
+              </w:rPr>
+              <w:t xml:space="preserve"> localization quality</w:t>
             </w:r>
           </w:p>
           <w:p>
@@ -1400,7 +1239,28 @@
                 <w:sz w:val="20"/>
                 <w:szCs w:val="20"/>
               </w:rPr>
-              <w:t>Collaborated with international colleagues to develop proprietary human-in-the-loop localization software with verbosity and style personalization</w:t>
+              <w:t>D</w:t>
+            </w:r>
+            <w:r>
+              <w:rPr>
+                <w:sz w:val="20"/>
+                <w:szCs w:val="20"/>
+              </w:rPr>
+              <w:t>evelop</w:t>
+            </w:r>
+            <w:r>
+              <w:rPr>
+                <w:sz w:val="20"/>
+                <w:szCs w:val="20"/>
+              </w:rPr>
+              <w:t>ed</w:t>
+            </w:r>
+            <w:r>
+              <w:rPr>
+                <w:sz w:val="20"/>
+                <w:szCs w:val="20"/>
+              </w:rPr>
+              <w:t xml:space="preserve"> localization software with verbosity and style personalization</w:t>
             </w:r>
           </w:p>
           <w:p>
@@ -1425,20 +1285,48 @@
             <w:pPr>
               <w:pStyle w:val="Text"/>
               <w:spacing w:line="240" w:lineRule="auto"/>
+              <w:ind w:left="530"/>
               <w:jc w:val="both"/>
               <w:rPr>
-                <w:sz w:val="12"/>
-                <w:szCs w:val="12"/>
-              </w:rPr>
-            </w:pPr>
-          </w:p>
-          <w:p>
-            <w:pPr>
-              <w:pStyle w:val="Dates"/>
-              <w:jc w:val="both"/>
-            </w:pPr>
-            <w:r>
-              <w:t>2019-2020</w:t>
+                <w:i/>
+                <w:iCs/>
+              </w:rPr>
+            </w:pPr>
+            <w:r>
+              <w:rPr>
+                <w:i/>
+                <w:iCs/>
+                <w:sz w:val="20"/>
+                <w:szCs w:val="20"/>
+              </w:rPr>
+              <w:t>Skills</w:t>
+            </w:r>
+            <w:r>
+              <w:rPr>
+                <w:i/>
+                <w:iCs/>
+                <w:sz w:val="20"/>
+                <w:szCs w:val="20"/>
+              </w:rPr>
+              <w:t xml:space="preserve">: </w:t>
+            </w:r>
+            <w:r>
+              <w:rPr>
+                <w:i/>
+                <w:iCs/>
+                <w:sz w:val="20"/>
+                <w:szCs w:val="20"/>
+              </w:rPr>
+              <w:t>Regression, Text Analysis, Data Mining</w:t>
+            </w:r>
+            <w:r>
+              <w:rPr>
+                <w:i/>
+                <w:iCs/>
+                <w:sz w:val="20"/>
+                <w:szCs w:val="20"/>
+              </w:rPr>
+              <w:t>, Machine Learning</w:t>
             </w:r>
           </w:p>
           <w:p>
@@ -1447,53 +1335,92 @@
               <w:spacing w:line="240" w:lineRule="auto"/>
               <w:jc w:val="both"/>
               <w:rPr>
+                <w:sz w:val="12"/>
+                <w:szCs w:val="12"/>
+              </w:rPr>
+            </w:pPr>
+          </w:p>
+          <w:p>
+            <w:pPr>
+              <w:pStyle w:val="Dates"/>
+              <w:jc w:val="both"/>
+            </w:pPr>
+            <w:r>
+              <w:t>2019-2020</w:t>
+            </w:r>
+          </w:p>
+          <w:p>
+            <w:pPr>
+              <w:pStyle w:val="Text"/>
+              <w:spacing w:line="240" w:lineRule="auto"/>
+              <w:jc w:val="both"/>
+              <w:rPr>
+                <w:i/>
+                <w:iCs/>
+              </w:rPr>
+            </w:pPr>
+            <w:r>
+              <w:rPr>
                 <w:b/>
                 <w:bCs/>
+              </w:rPr>
+              <w:t>Technical Program M</w:t>
+            </w:r>
+            <w:r>
+              <w:rPr>
+                <w:b/>
+                <w:bCs/>
+              </w:rPr>
+              <w:t>anager</w:t>
+            </w:r>
+            <w:r>
+              <w:rPr>
+                <w:b/>
+                <w:bCs/>
+              </w:rPr>
+              <w:t xml:space="preserve"> II</w:t>
+            </w:r>
+            <w:r>
+              <w:rPr>
+                <w:b/>
+                <w:bCs/>
+              </w:rPr>
+              <w:t xml:space="preserve"> </w:t>
+            </w:r>
+            <w:r>
+              <w:rPr>
+                <w:b/>
+                <w:bCs/>
+              </w:rPr>
+              <w:t>|</w:t>
+            </w:r>
+            <w:r>
+              <w:rPr>
+                <w:b/>
+                <w:bCs/>
+              </w:rPr>
+              <w:t xml:space="preserve"> Amazon</w:t>
+            </w:r>
+            <w:r>
+              <w:rPr>
+                <w:b/>
+                <w:bCs/>
+              </w:rPr>
+              <w:t xml:space="preserve"> Alexa</w:t>
+            </w:r>
+            <w:r>
+              <w:rPr>
+                <w:b/>
+                <w:bCs/>
+              </w:rPr>
+              <w:t xml:space="preserve"> </w:t>
+            </w:r>
+            <w:r>
+              <w:rPr>
                 <w:i/>
                 <w:iCs/>
               </w:rPr>
-            </w:pPr>
-            <w:r>
-              <w:rPr>
-                <w:b/>
-                <w:bCs/>
-              </w:rPr>
-              <w:t>Technical Program M</w:t>
-            </w:r>
-            <w:r>
-              <w:rPr>
-                <w:b/>
-                <w:bCs/>
-              </w:rPr>
-              <w:t>anager</w:t>
-            </w:r>
-            <w:r>
-              <w:rPr>
-                <w:b/>
-                <w:bCs/>
-              </w:rPr>
-              <w:t xml:space="preserve"> II</w:t>
-            </w:r>
-            <w:r>
-              <w:rPr>
-                <w:b/>
-                <w:bCs/>
-              </w:rPr>
-              <w:t xml:space="preserve"> </w:t>
-            </w:r>
-            <w:r>
-              <w:rPr>
-                <w:b/>
-                <w:bCs/>
-              </w:rPr>
-              <w:t>|</w:t>
-            </w:r>
-            <w:r>
-              <w:rPr>
-                <w:b/>
-                <w:bCs/>
-              </w:rPr>
-              <w:t xml:space="preserve"> Amazon</w:t>
+              <w:t>Cambridge, MA</w:t>
             </w:r>
           </w:p>
           <w:p>
@@ -1515,7 +1442,7 @@
                 <w:sz w:val="20"/>
                 <w:szCs w:val="20"/>
               </w:rPr>
-              <w:t>Created and managed</w:t>
+              <w:t>Curated</w:t>
             </w:r>
             <w:r>
               <w:rPr>
@@ -1536,20 +1463,6 @@
                 <w:sz w:val="20"/>
                 <w:szCs w:val="20"/>
               </w:rPr>
-              <w:t xml:space="preserve"> sourcing language data </w:t>
-            </w:r>
-            <w:r>
-              <w:rPr>
-                <w:sz w:val="20"/>
-                <w:szCs w:val="20"/>
-              </w:rPr>
-              <w:t>for</w:t>
-            </w:r>
-            <w:r>
-              <w:rPr>
-                <w:sz w:val="20"/>
-                <w:szCs w:val="20"/>
-              </w:rPr>
               <w:t xml:space="preserve"> </w:t>
             </w:r>
             <w:r>
@@ -1557,37 +1470,21 @@
                 <w:sz w:val="20"/>
                 <w:szCs w:val="20"/>
               </w:rPr>
-              <w:t>internationalizing</w:t>
-            </w:r>
-            <w:r>
-              <w:rPr>
-                <w:sz w:val="20"/>
-                <w:szCs w:val="20"/>
-              </w:rPr>
-              <w:t xml:space="preserve"> large language models </w:t>
-            </w:r>
-            <w:r>
-              <w:rPr>
-                <w:sz w:val="20"/>
-                <w:szCs w:val="20"/>
-              </w:rPr>
-              <w:t xml:space="preserve">using </w:t>
-            </w:r>
-            <w:proofErr w:type="spellStart"/>
-            <w:r>
-              <w:rPr>
-                <w:sz w:val="20"/>
-                <w:szCs w:val="20"/>
-              </w:rPr>
-              <w:t>MTurk</w:t>
-            </w:r>
-            <w:proofErr w:type="spellEnd"/>
-            <w:r>
-              <w:rPr>
-                <w:sz w:val="20"/>
-                <w:szCs w:val="20"/>
-              </w:rPr>
-              <w:t>, SQL, and Tableau</w:t>
+              <w:t>localization of</w:t>
+            </w:r>
+            <w:r>
+              <w:rPr>
+                <w:sz w:val="20"/>
+                <w:szCs w:val="20"/>
+              </w:rPr>
+              <w:t xml:space="preserve"> language data </w:t>
+            </w:r>
+            <w:r>
+              <w:rPr>
+                <w:sz w:val="20"/>
+                <w:szCs w:val="20"/>
+              </w:rPr>
+              <w:t>at scale</w:t>
             </w:r>
           </w:p>
           <w:p>
@@ -1609,73 +1506,15 @@
                 <w:sz w:val="20"/>
                 <w:szCs w:val="20"/>
               </w:rPr>
-              <w:t>Specified</w:t>
-            </w:r>
-            <w:r>
-              <w:rPr>
-                <w:sz w:val="20"/>
-                <w:szCs w:val="20"/>
-              </w:rPr>
-              <w:t xml:space="preserve"> </w:t>
-            </w:r>
-            <w:r>
-              <w:rPr>
-                <w:sz w:val="20"/>
-                <w:szCs w:val="20"/>
-              </w:rPr>
-              <w:t xml:space="preserve">KPIs </w:t>
-            </w:r>
-            <w:r>
-              <w:rPr>
-                <w:sz w:val="20"/>
-                <w:szCs w:val="20"/>
-              </w:rPr>
-              <w:t xml:space="preserve">and </w:t>
-            </w:r>
-            <w:r>
-              <w:rPr>
-                <w:sz w:val="20"/>
-                <w:szCs w:val="20"/>
-              </w:rPr>
-              <w:t xml:space="preserve">created automated </w:t>
-            </w:r>
-            <w:r>
-              <w:rPr>
-                <w:sz w:val="20"/>
-                <w:szCs w:val="20"/>
-              </w:rPr>
-              <w:t xml:space="preserve">alarms </w:t>
-            </w:r>
-            <w:r>
-              <w:rPr>
-                <w:sz w:val="20"/>
-                <w:szCs w:val="20"/>
-              </w:rPr>
-              <w:t>using</w:t>
-            </w:r>
-            <w:r>
-              <w:rPr>
-                <w:sz w:val="20"/>
-                <w:szCs w:val="20"/>
-              </w:rPr>
-              <w:t xml:space="preserve"> AWS</w:t>
-            </w:r>
-            <w:r>
-              <w:rPr>
-                <w:sz w:val="20"/>
-                <w:szCs w:val="20"/>
-              </w:rPr>
-              <w:t xml:space="preserve"> </w:t>
-            </w:r>
-            <w:proofErr w:type="spellStart"/>
-            <w:r>
-              <w:rPr>
-                <w:sz w:val="20"/>
-                <w:szCs w:val="20"/>
-              </w:rPr>
-              <w:t>Cloudwatch</w:t>
-            </w:r>
-            <w:proofErr w:type="spellEnd"/>
+              <w:t>Facilitated data collection for international releases</w:t>
+            </w:r>
+            <w:r>
+              <w:rPr>
+                <w:sz w:val="20"/>
+                <w:szCs w:val="20"/>
+              </w:rPr>
+              <w:t xml:space="preserve"> of natural language models</w:t>
+            </w:r>
           </w:p>
           <w:p>
             <w:pPr>
@@ -1696,22 +1535,87 @@
                 <w:sz w:val="20"/>
                 <w:szCs w:val="20"/>
               </w:rPr>
-              <w:t xml:space="preserve">Forecasted data </w:t>
-            </w:r>
-            <w:r>
-              <w:rPr>
-                <w:sz w:val="20"/>
-                <w:szCs w:val="20"/>
-              </w:rPr>
-              <w:t xml:space="preserve">throughput </w:t>
-            </w:r>
-            <w:r>
-              <w:rPr>
-                <w:sz w:val="20"/>
-                <w:szCs w:val="20"/>
-              </w:rPr>
-              <w:t>using generalized additive modeling</w:t>
-            </w:r>
+              <w:t>Specified</w:t>
+            </w:r>
+            <w:r>
+              <w:rPr>
+                <w:sz w:val="20"/>
+                <w:szCs w:val="20"/>
+              </w:rPr>
+              <w:t xml:space="preserve"> </w:t>
+            </w:r>
+            <w:r>
+              <w:rPr>
+                <w:sz w:val="20"/>
+                <w:szCs w:val="20"/>
+              </w:rPr>
+              <w:t xml:space="preserve">KPIs </w:t>
+            </w:r>
+            <w:r>
+              <w:rPr>
+                <w:sz w:val="20"/>
+                <w:szCs w:val="20"/>
+              </w:rPr>
+              <w:t xml:space="preserve">and </w:t>
+            </w:r>
+            <w:r>
+              <w:rPr>
+                <w:sz w:val="20"/>
+                <w:szCs w:val="20"/>
+              </w:rPr>
+              <w:t xml:space="preserve">generated </w:t>
+            </w:r>
+            <w:r>
+              <w:rPr>
+                <w:sz w:val="20"/>
+                <w:szCs w:val="20"/>
+              </w:rPr>
+              <w:t xml:space="preserve">automated </w:t>
+            </w:r>
+            <w:r>
+              <w:rPr>
+                <w:sz w:val="20"/>
+                <w:szCs w:val="20"/>
+              </w:rPr>
+              <w:t xml:space="preserve">quality </w:t>
+            </w:r>
+            <w:r>
+              <w:rPr>
+                <w:sz w:val="20"/>
+                <w:szCs w:val="20"/>
+              </w:rPr>
+              <w:t xml:space="preserve">alarms </w:t>
+            </w:r>
+            <w:r>
+              <w:rPr>
+                <w:sz w:val="20"/>
+                <w:szCs w:val="20"/>
+              </w:rPr>
+              <w:t>with</w:t>
+            </w:r>
+            <w:r>
+              <w:rPr>
+                <w:sz w:val="20"/>
+                <w:szCs w:val="20"/>
+              </w:rPr>
+              <w:t xml:space="preserve"> AWS</w:t>
+            </w:r>
+            <w:r>
+              <w:rPr>
+                <w:sz w:val="20"/>
+                <w:szCs w:val="20"/>
+              </w:rPr>
+              <w:t xml:space="preserve"> </w:t>
+            </w:r>
+            <w:proofErr w:type="spellStart"/>
+            <w:r>
+              <w:rPr>
+                <w:sz w:val="20"/>
+                <w:szCs w:val="20"/>
+              </w:rPr>
+              <w:t>Cloudwatch</w:t>
+            </w:r>
+            <w:proofErr w:type="spellEnd"/>
           </w:p>
           <w:p>
             <w:pPr>
@@ -1732,21 +1636,21 @@
                 <w:sz w:val="20"/>
                 <w:szCs w:val="20"/>
               </w:rPr>
-              <w:t xml:space="preserve">Compiled </w:t>
-            </w:r>
-            <w:r>
-              <w:rPr>
-                <w:sz w:val="20"/>
-                <w:szCs w:val="20"/>
-              </w:rPr>
-              <w:t xml:space="preserve">quality </w:t>
-            </w:r>
-            <w:r>
-              <w:rPr>
-                <w:sz w:val="20"/>
-                <w:szCs w:val="20"/>
-              </w:rPr>
-              <w:t>metrics</w:t>
+              <w:t xml:space="preserve">Forecasted </w:t>
+            </w:r>
+            <w:r>
+              <w:rPr>
+                <w:sz w:val="20"/>
+                <w:szCs w:val="20"/>
+              </w:rPr>
+              <w:t>throughput</w:t>
+            </w:r>
+            <w:r>
+              <w:rPr>
+                <w:sz w:val="20"/>
+                <w:szCs w:val="20"/>
+              </w:rPr>
+              <w:t xml:space="preserve"> for stakeholders</w:t>
             </w:r>
             <w:r>
               <w:rPr>
@@ -1760,109 +1664,14 @@
                 <w:sz w:val="20"/>
                 <w:szCs w:val="20"/>
               </w:rPr>
-              <w:t xml:space="preserve">and </w:t>
-            </w:r>
-            <w:r>
-              <w:rPr>
-                <w:sz w:val="20"/>
-                <w:szCs w:val="20"/>
-              </w:rPr>
-              <w:t>reports</w:t>
-            </w:r>
-            <w:r>
-              <w:rPr>
-                <w:sz w:val="20"/>
-                <w:szCs w:val="20"/>
-              </w:rPr>
-              <w:t xml:space="preserve"> </w:t>
-            </w:r>
-            <w:r>
-              <w:rPr>
-                <w:sz w:val="20"/>
-                <w:szCs w:val="20"/>
-              </w:rPr>
-              <w:t xml:space="preserve">for </w:t>
-            </w:r>
-            <w:r>
-              <w:rPr>
-                <w:sz w:val="20"/>
-                <w:szCs w:val="20"/>
-              </w:rPr>
-              <w:t>executives and stakeholders</w:t>
-            </w:r>
-            <w:r>
-              <w:rPr>
-                <w:sz w:val="20"/>
-                <w:szCs w:val="20"/>
-              </w:rPr>
-              <w:t xml:space="preserve"> weekly</w:t>
-            </w:r>
-          </w:p>
-          <w:p>
-            <w:pPr>
-              <w:pStyle w:val="Text"/>
-              <w:spacing w:line="240" w:lineRule="auto"/>
-              <w:ind w:left="173" w:right="115"/>
-              <w:contextualSpacing/>
-              <w:jc w:val="both"/>
-              <w:rPr>
-                <w:sz w:val="12"/>
-                <w:szCs w:val="12"/>
-              </w:rPr>
-            </w:pPr>
-          </w:p>
-          <w:p>
-            <w:pPr>
-              <w:pStyle w:val="Dates"/>
-              <w:jc w:val="both"/>
-            </w:pPr>
-            <w:r>
-              <w:t>2018-2019</w:t>
-            </w:r>
-          </w:p>
-          <w:p>
-            <w:pPr>
-              <w:pStyle w:val="Text"/>
-              <w:jc w:val="both"/>
-              <w:rPr>
-                <w:b/>
-                <w:bCs/>
-              </w:rPr>
-            </w:pPr>
-            <w:r>
-              <w:rPr>
-                <w:b/>
-                <w:bCs/>
-              </w:rPr>
-              <w:t>Language Engineer</w:t>
-            </w:r>
-            <w:r>
-              <w:rPr>
-                <w:b/>
-                <w:bCs/>
-              </w:rPr>
-              <w:t xml:space="preserve"> II</w:t>
-            </w:r>
-            <w:r>
-              <w:rPr>
-                <w:b/>
-                <w:bCs/>
-              </w:rPr>
-              <w:t xml:space="preserve"> </w:t>
-            </w:r>
-            <w:r>
-              <w:rPr>
-                <w:b/>
-                <w:bCs/>
-              </w:rPr>
-              <w:t xml:space="preserve">| </w:t>
-            </w:r>
-            <w:r>
-              <w:rPr>
-                <w:b/>
-                <w:bCs/>
-              </w:rPr>
-              <w:t>Amazon</w:t>
+              <w:t xml:space="preserve">with </w:t>
+            </w:r>
+            <w:r>
+              <w:rPr>
+                <w:sz w:val="20"/>
+                <w:szCs w:val="20"/>
+              </w:rPr>
+              <w:t>generalized additive modeling</w:t>
             </w:r>
           </w:p>
           <w:p>
@@ -1884,7 +1693,217 @@
                 <w:sz w:val="20"/>
                 <w:szCs w:val="20"/>
               </w:rPr>
-              <w:t>Created ontologies and phrase maps for developing new features for home and personal use cases (e.g., timers, reminders, recipes)</w:t>
+              <w:t xml:space="preserve">Compiled </w:t>
+            </w:r>
+            <w:r>
+              <w:rPr>
+                <w:sz w:val="20"/>
+                <w:szCs w:val="20"/>
+              </w:rPr>
+              <w:t xml:space="preserve">quality </w:t>
+            </w:r>
+            <w:r>
+              <w:rPr>
+                <w:sz w:val="20"/>
+                <w:szCs w:val="20"/>
+              </w:rPr>
+              <w:t>metrics</w:t>
+            </w:r>
+            <w:r>
+              <w:rPr>
+                <w:sz w:val="20"/>
+                <w:szCs w:val="20"/>
+              </w:rPr>
+              <w:t xml:space="preserve"> </w:t>
+            </w:r>
+            <w:r>
+              <w:rPr>
+                <w:sz w:val="20"/>
+                <w:szCs w:val="20"/>
+              </w:rPr>
+              <w:t xml:space="preserve">and </w:t>
+            </w:r>
+            <w:r>
+              <w:rPr>
+                <w:sz w:val="20"/>
+                <w:szCs w:val="20"/>
+              </w:rPr>
+              <w:t>communicated</w:t>
+            </w:r>
+            <w:r>
+              <w:rPr>
+                <w:sz w:val="20"/>
+                <w:szCs w:val="20"/>
+              </w:rPr>
+              <w:t xml:space="preserve"> </w:t>
+            </w:r>
+            <w:r>
+              <w:rPr>
+                <w:sz w:val="20"/>
+                <w:szCs w:val="20"/>
+              </w:rPr>
+              <w:t xml:space="preserve">weekly to </w:t>
+            </w:r>
+            <w:r>
+              <w:rPr>
+                <w:sz w:val="20"/>
+                <w:szCs w:val="20"/>
+              </w:rPr>
+              <w:t>diverse audiences</w:t>
+            </w:r>
+          </w:p>
+          <w:p>
+            <w:pPr>
+              <w:pStyle w:val="Text"/>
+              <w:spacing w:line="240" w:lineRule="auto"/>
+              <w:ind w:left="530"/>
+              <w:jc w:val="both"/>
+              <w:rPr>
+                <w:sz w:val="20"/>
+                <w:szCs w:val="20"/>
+              </w:rPr>
+            </w:pPr>
+            <w:r>
+              <w:rPr>
+                <w:i/>
+                <w:iCs/>
+                <w:sz w:val="20"/>
+                <w:szCs w:val="20"/>
+              </w:rPr>
+              <w:t>Skills</w:t>
+            </w:r>
+            <w:r>
+              <w:rPr>
+                <w:i/>
+                <w:iCs/>
+                <w:sz w:val="20"/>
+                <w:szCs w:val="20"/>
+              </w:rPr>
+              <w:t xml:space="preserve">: SQL, R, </w:t>
+            </w:r>
+            <w:r>
+              <w:rPr>
+                <w:i/>
+                <w:iCs/>
+                <w:sz w:val="20"/>
+                <w:szCs w:val="20"/>
+              </w:rPr>
+              <w:t>Python</w:t>
+            </w:r>
+            <w:r>
+              <w:rPr>
+                <w:i/>
+                <w:iCs/>
+                <w:sz w:val="20"/>
+                <w:szCs w:val="20"/>
+              </w:rPr>
+              <w:t xml:space="preserve">, Regression, </w:t>
+            </w:r>
+            <w:r>
+              <w:rPr>
+                <w:i/>
+                <w:iCs/>
+                <w:sz w:val="20"/>
+                <w:szCs w:val="20"/>
+              </w:rPr>
+              <w:t>Machine Learning</w:t>
+            </w:r>
+            <w:r>
+              <w:rPr>
+                <w:i/>
+                <w:iCs/>
+                <w:sz w:val="20"/>
+                <w:szCs w:val="20"/>
+              </w:rPr>
+              <w:t>, Time Series Analysis</w:t>
+            </w:r>
+          </w:p>
+          <w:p>
+            <w:pPr>
+              <w:pStyle w:val="Text"/>
+              <w:spacing w:line="240" w:lineRule="auto"/>
+              <w:ind w:left="173" w:right="115"/>
+              <w:contextualSpacing/>
+              <w:jc w:val="both"/>
+              <w:rPr>
+                <w:sz w:val="12"/>
+                <w:szCs w:val="12"/>
+              </w:rPr>
+            </w:pPr>
+          </w:p>
+          <w:p>
+            <w:pPr>
+              <w:pStyle w:val="Dates"/>
+              <w:jc w:val="both"/>
+            </w:pPr>
+            <w:r>
+              <w:t>2018-2019</w:t>
+            </w:r>
+          </w:p>
+          <w:p>
+            <w:pPr>
+              <w:pStyle w:val="Text"/>
+              <w:jc w:val="both"/>
+              <w:rPr>
+                <w:i/>
+                <w:iCs/>
+              </w:rPr>
+            </w:pPr>
+            <w:r>
+              <w:rPr>
+                <w:b/>
+                <w:bCs/>
+              </w:rPr>
+              <w:t>Language Engineer</w:t>
+            </w:r>
+            <w:r>
+              <w:rPr>
+                <w:b/>
+                <w:bCs/>
+              </w:rPr>
+              <w:t xml:space="preserve"> II</w:t>
+            </w:r>
+            <w:r>
+              <w:rPr>
+                <w:b/>
+                <w:bCs/>
+              </w:rPr>
+              <w:t xml:space="preserve"> </w:t>
+            </w:r>
+            <w:r>
+              <w:rPr>
+                <w:b/>
+                <w:bCs/>
+              </w:rPr>
+              <w:t xml:space="preserve">| </w:t>
+            </w:r>
+            <w:r>
+              <w:rPr>
+                <w:b/>
+                <w:bCs/>
+              </w:rPr>
+              <w:t>Amazon</w:t>
+            </w:r>
+            <w:r>
+              <w:rPr>
+                <w:b/>
+                <w:bCs/>
+              </w:rPr>
+              <w:t xml:space="preserve"> Alexa</w:t>
+            </w:r>
+            <w:r>
+              <w:rPr>
+                <w:b/>
+                <w:bCs/>
+              </w:rPr>
+              <w:t xml:space="preserve"> </w:t>
+            </w:r>
+            <w:r>
+              <w:rPr>
+                <w:i/>
+                <w:iCs/>
+              </w:rPr>
+              <w:t>Vancouver, BC</w:t>
             </w:r>
           </w:p>
           <w:p>
@@ -1906,56 +1925,28 @@
                 <w:sz w:val="20"/>
                 <w:szCs w:val="20"/>
               </w:rPr>
-              <w:t xml:space="preserve">Developed and deployed deterministic and probabilistic </w:t>
-            </w:r>
-            <w:r>
-              <w:rPr>
-                <w:sz w:val="20"/>
-                <w:szCs w:val="20"/>
-              </w:rPr>
-              <w:t>NLP</w:t>
-            </w:r>
-            <w:r>
-              <w:rPr>
-                <w:sz w:val="20"/>
-                <w:szCs w:val="20"/>
-              </w:rPr>
-              <w:t xml:space="preserve"> </w:t>
-            </w:r>
-            <w:r>
-              <w:rPr>
-                <w:sz w:val="20"/>
-                <w:szCs w:val="20"/>
-              </w:rPr>
-              <w:t xml:space="preserve">artifacts </w:t>
-            </w:r>
-            <w:r>
-              <w:rPr>
-                <w:sz w:val="20"/>
-                <w:szCs w:val="20"/>
-              </w:rPr>
-              <w:t xml:space="preserve">to production environments </w:t>
-            </w:r>
-            <w:r>
-              <w:rPr>
-                <w:sz w:val="20"/>
-                <w:szCs w:val="20"/>
-              </w:rPr>
-              <w:t>using git</w:t>
-            </w:r>
-            <w:r>
-              <w:rPr>
-                <w:sz w:val="20"/>
-                <w:szCs w:val="20"/>
-              </w:rPr>
-              <w:t>, FSTs,</w:t>
-            </w:r>
-            <w:r>
-              <w:rPr>
-                <w:sz w:val="20"/>
-                <w:szCs w:val="20"/>
-              </w:rPr>
-              <w:t xml:space="preserve"> and virtual machines</w:t>
+              <w:t xml:space="preserve">Created ontologies and phrase maps for </w:t>
+            </w:r>
+            <w:r>
+              <w:rPr>
+                <w:sz w:val="20"/>
+                <w:szCs w:val="20"/>
+              </w:rPr>
+              <w:t xml:space="preserve">feature development </w:t>
+            </w:r>
+            <w:r>
+              <w:rPr>
+                <w:sz w:val="20"/>
+                <w:szCs w:val="20"/>
+              </w:rPr>
+              <w:t xml:space="preserve">in </w:t>
+            </w:r>
+            <w:r>
+              <w:rPr>
+                <w:sz w:val="20"/>
+                <w:szCs w:val="20"/>
+              </w:rPr>
+              <w:t>home and personal use cases (e.g., timers, reminders, recipes)</w:t>
             </w:r>
           </w:p>
           <w:p>
@@ -1967,6 +1958,63 @@
               </w:numPr>
               <w:spacing w:line="240" w:lineRule="auto"/>
               <w:jc w:val="both"/>
+              <w:rPr>
+                <w:sz w:val="20"/>
+                <w:szCs w:val="20"/>
+              </w:rPr>
+            </w:pPr>
+            <w:r>
+              <w:rPr>
+                <w:sz w:val="20"/>
+                <w:szCs w:val="20"/>
+              </w:rPr>
+              <w:t>Deployed</w:t>
+            </w:r>
+            <w:r>
+              <w:rPr>
+                <w:sz w:val="20"/>
+                <w:szCs w:val="20"/>
+              </w:rPr>
+              <w:t xml:space="preserve"> deterministic and probabilistic </w:t>
+            </w:r>
+            <w:r>
+              <w:rPr>
+                <w:sz w:val="20"/>
+                <w:szCs w:val="20"/>
+              </w:rPr>
+              <w:t>NLP</w:t>
+            </w:r>
+            <w:r>
+              <w:rPr>
+                <w:sz w:val="20"/>
+                <w:szCs w:val="20"/>
+              </w:rPr>
+              <w:t xml:space="preserve"> </w:t>
+            </w:r>
+            <w:r>
+              <w:rPr>
+                <w:sz w:val="20"/>
+                <w:szCs w:val="20"/>
+              </w:rPr>
+              <w:t xml:space="preserve">artifacts </w:t>
+            </w:r>
+            <w:r>
+              <w:rPr>
+                <w:sz w:val="20"/>
+                <w:szCs w:val="20"/>
+              </w:rPr>
+              <w:t>to production environments</w:t>
+            </w:r>
+          </w:p>
+          <w:p>
+            <w:pPr>
+              <w:pStyle w:val="Text"/>
+              <w:numPr>
+                <w:ilvl w:val="0"/>
+                <w:numId w:val="13"/>
+              </w:numPr>
+              <w:spacing w:line="240" w:lineRule="auto"/>
+              <w:jc w:val="both"/>
             </w:pPr>
             <w:r>
               <w:rPr>
@@ -1995,12 +2043,96 @@
                 <w:szCs w:val="20"/>
               </w:rPr>
               <w:t>trained 6 new teammates</w:t>
+            </w:r>
+          </w:p>
+          <w:p>
+            <w:pPr>
+              <w:pStyle w:val="Text"/>
+              <w:spacing w:line="240" w:lineRule="auto"/>
+              <w:ind w:left="530"/>
+              <w:jc w:val="both"/>
+              <w:rPr>
+                <w:i/>
+                <w:iCs/>
+              </w:rPr>
+            </w:pPr>
+            <w:r>
+              <w:rPr>
+                <w:i/>
+                <w:iCs/>
+                <w:sz w:val="20"/>
+                <w:szCs w:val="20"/>
+              </w:rPr>
+              <w:t>Skills</w:t>
+            </w:r>
+            <w:r>
+              <w:rPr>
+                <w:i/>
+                <w:iCs/>
+                <w:sz w:val="20"/>
+                <w:szCs w:val="20"/>
+              </w:rPr>
+              <w:t xml:space="preserve">: </w:t>
+            </w:r>
+            <w:r>
+              <w:rPr>
+                <w:i/>
+                <w:iCs/>
+                <w:sz w:val="20"/>
+                <w:szCs w:val="20"/>
+              </w:rPr>
+              <w:t>Git</w:t>
+            </w:r>
+            <w:r>
+              <w:rPr>
+                <w:i/>
+                <w:iCs/>
+                <w:sz w:val="20"/>
+                <w:szCs w:val="20"/>
+              </w:rPr>
+              <w:t>,</w:t>
+            </w:r>
+            <w:r>
+              <w:rPr>
+                <w:i/>
+                <w:iCs/>
+                <w:sz w:val="20"/>
+                <w:szCs w:val="20"/>
+              </w:rPr>
+              <w:t xml:space="preserve"> Python,</w:t>
+            </w:r>
+            <w:r>
+              <w:rPr>
+                <w:i/>
+                <w:iCs/>
+                <w:sz w:val="20"/>
+                <w:szCs w:val="20"/>
+              </w:rPr>
+              <w:t xml:space="preserve"> </w:t>
+            </w:r>
+            <w:r>
+              <w:rPr>
+                <w:i/>
+                <w:iCs/>
+                <w:sz w:val="20"/>
+                <w:szCs w:val="20"/>
+              </w:rPr>
+              <w:t xml:space="preserve">FSTs, Regression, Bash, </w:t>
+            </w:r>
+            <w:r>
+              <w:rPr>
+                <w:i/>
+                <w:iCs/>
+                <w:sz w:val="20"/>
+                <w:szCs w:val="20"/>
+              </w:rPr>
+              <w:t>Language Modeling</w:t>
             </w:r>
           </w:p>
         </w:tc>
         <w:tc>
           <w:tcPr>
-            <w:tcW w:w="26" w:type="dxa"/>
+            <w:tcW w:w="90" w:type="dxa"/>
             <w:vMerge w:val="restart"/>
             <w:vAlign w:val="center"/>
           </w:tcPr>
@@ -2008,7 +2140,7 @@
         </w:tc>
         <w:tc>
           <w:tcPr>
-            <w:tcW w:w="3760" w:type="dxa"/>
+            <w:tcW w:w="3652" w:type="dxa"/>
             <w:gridSpan w:val="6"/>
             <w:vMerge w:val="restart"/>
             <w:shd w:val="clear" w:color="auto" w:fill="CADEE5" w:themeFill="background2"/>
@@ -2024,20 +2156,16 @@
                 <w:b/>
                 <w:bCs/>
               </w:rPr>
-              <w:t>2018</w:t>
+              <w:t>PhD</w:t>
             </w:r>
             <w:r>
               <w:t xml:space="preserve"> </w:t>
             </w:r>
             <w:r>
-              <w:rPr>
-                <w:b/>
-                <w:bCs/>
-              </w:rPr>
-              <w:t>PhD</w:t>
-            </w:r>
-            <w:r>
-              <w:t xml:space="preserve"> Language Science</w:t>
+              <w:t xml:space="preserve">Spanish &amp; </w:t>
+            </w:r>
+            <w:r>
+              <w:t>Language Science</w:t>
             </w:r>
           </w:p>
           <w:p>
@@ -2051,17 +2179,26 @@
                 <w:b/>
                 <w:bCs/>
               </w:rPr>
-              <w:t xml:space="preserve">2014 </w:t>
-            </w:r>
+              <w:t>MA</w:t>
+            </w:r>
+            <w:r>
+              <w:t xml:space="preserve"> Spanish Linguistics</w:t>
+            </w:r>
+          </w:p>
+          <w:p>
+            <w:pPr>
+              <w:pStyle w:val="Text"/>
+              <w:spacing w:line="276" w:lineRule="auto"/>
+            </w:pPr>
             <w:r>
               <w:rPr>
                 <w:b/>
                 <w:bCs/>
               </w:rPr>
-              <w:t>MA</w:t>
-            </w:r>
-            <w:r>
-              <w:t xml:space="preserve"> Spanish Linguistics</w:t>
+              <w:t>BS</w:t>
+            </w:r>
+            <w:r>
+              <w:t xml:space="preserve"> Mathematics</w:t>
             </w:r>
           </w:p>
           <w:p>
@@ -2074,51 +2211,16 @@
                 <w:b/>
                 <w:bCs/>
               </w:rPr>
-              <w:t>2010</w:t>
-            </w:r>
-            <w:r>
-              <w:t xml:space="preserve"> </w:t>
-            </w:r>
-            <w:r>
-              <w:rPr>
-                <w:b/>
-                <w:bCs/>
-              </w:rPr>
-              <w:t>BS</w:t>
-            </w:r>
-            <w:r>
-              <w:t xml:space="preserve"> Mathematics</w:t>
+              <w:t>BA</w:t>
+            </w:r>
+            <w:r>
+              <w:t xml:space="preserve"> Spanish</w:t>
             </w:r>
           </w:p>
           <w:p>
             <w:pPr>
               <w:pStyle w:val="Text"/>
-              <w:spacing w:line="276" w:lineRule="auto"/>
-            </w:pPr>
-            <w:r>
-              <w:rPr>
-                <w:b/>
-                <w:bCs/>
-              </w:rPr>
-              <w:t>2010</w:t>
-            </w:r>
-            <w:r>
-              <w:t xml:space="preserve"> </w:t>
-            </w:r>
-            <w:r>
-              <w:rPr>
-                <w:b/>
-                <w:bCs/>
-              </w:rPr>
-              <w:t>BA</w:t>
-            </w:r>
-            <w:r>
-              <w:t xml:space="preserve"> Spanish</w:t>
-            </w:r>
-          </w:p>
-          <w:p>
-            <w:pPr>
-              <w:pStyle w:val="Text"/>
+              <w:ind w:left="0"/>
               <w:rPr>
                 <w:sz w:val="12"/>
                 <w:szCs w:val="12"/>
@@ -2137,17 +2239,7 @@
                 <w:color w:val="2C3B57" w:themeColor="text2"/>
                 <w:sz w:val="28"/>
               </w:rPr>
-              <w:t>Visiting Scholar</w:t>
-            </w:r>
-            <w:r>
-              <w:rPr>
-                <w:rFonts w:ascii="Franklin Gothic Medium" w:eastAsiaTheme="majorEastAsia" w:hAnsi="Franklin Gothic Medium" w:cs="Times New Roman (Headings CS)"/>
-                <w:b/>
-                <w:caps/>
-                <w:color w:val="2C3B57" w:themeColor="text2"/>
-                <w:sz w:val="28"/>
-              </w:rPr>
-              <w:t>ship</w:t>
+              <w:t>Selected Awards</w:t>
             </w:r>
           </w:p>
           <w:p>
@@ -2156,14 +2248,60 @@
               <w:spacing w:line="276" w:lineRule="auto"/>
             </w:pPr>
             <w:r>
+              <w:t>Research Catalyst</w:t>
+            </w:r>
+            <w:r>
+              <w:t xml:space="preserve"> Grant</w:t>
+            </w:r>
+          </w:p>
+          <w:p>
+            <w:pPr>
+              <w:pStyle w:val="Text"/>
+              <w:spacing w:line="276" w:lineRule="auto"/>
+            </w:pPr>
+            <w:r>
+              <w:t>Echo 25</w:t>
+            </w:r>
+            <w:r>
+              <w:t>:</w:t>
+            </w:r>
+            <w:r>
+              <w:t xml:space="preserve"> </w:t>
+            </w:r>
+            <w:r>
+              <w:t>25</w:t>
+            </w:r>
+            <w:r>
+              <w:t xml:space="preserve"> Alumni</w:t>
+            </w:r>
+            <w:r>
+              <w:t xml:space="preserve"> </w:t>
+            </w:r>
+            <w:r>
+              <w:t>Under 40</w:t>
+            </w:r>
+          </w:p>
+          <w:p>
+            <w:pPr>
+              <w:pStyle w:val="Text"/>
+              <w:spacing w:line="276" w:lineRule="auto"/>
+            </w:pPr>
+            <w:r>
               <w:rPr>
                 <w:b/>
                 <w:bCs/>
               </w:rPr>
-              <w:t xml:space="preserve">2024 </w:t>
-            </w:r>
-            <w:r>
-              <w:t>Radboud U</w:t>
+              <w:t xml:space="preserve">NSF </w:t>
+            </w:r>
+            <w:r>
+              <w:rPr>
+                <w:b/>
+                <w:bCs/>
+              </w:rPr>
+              <w:t xml:space="preserve">DDRI </w:t>
+            </w:r>
+            <w:r>
+              <w:t>Grant</w:t>
             </w:r>
           </w:p>
           <w:p>
@@ -2176,50 +2314,558 @@
                 <w:b/>
                 <w:bCs/>
               </w:rPr>
-              <w:t xml:space="preserve">2017 </w:t>
-            </w:r>
-            <w:r>
-              <w:t>U of Pennsylvania</w:t>
-            </w:r>
-          </w:p>
-          <w:p>
-            <w:pPr>
-              <w:pStyle w:val="Text"/>
-              <w:spacing w:line="276" w:lineRule="auto"/>
-            </w:pPr>
+              <w:t>Fulbright</w:t>
+            </w:r>
+            <w:r>
+              <w:t xml:space="preserve"> </w:t>
+            </w:r>
             <w:r>
               <w:rPr>
                 <w:b/>
                 <w:bCs/>
               </w:rPr>
-              <w:t>2015</w:t>
-            </w:r>
-            <w:r>
-              <w:t xml:space="preserve"> Max Planck Institute </w:t>
+              <w:t>ETA</w:t>
+            </w:r>
+            <w:r>
+              <w:t xml:space="preserve"> </w:t>
+            </w:r>
+            <w:r>
+              <w:t>Grant</w:t>
+            </w:r>
+            <w:r>
+              <w:t xml:space="preserve"> (Argentina)</w:t>
             </w:r>
           </w:p>
           <w:p>
             <w:pPr>
               <w:pStyle w:val="Text"/>
+              <w:rPr>
+                <w:sz w:val="12"/>
+                <w:szCs w:val="12"/>
+              </w:rPr>
+            </w:pPr>
+          </w:p>
+          <w:p>
+            <w:pPr>
+              <w:pStyle w:val="Heading3"/>
+            </w:pPr>
+            <w:r>
+              <w:rPr>
+                <w:noProof/>
+                <w:lang w:val="en-AU" w:eastAsia="en-AU"/>
+              </w:rPr>
+              <w:t>Skills</w:t>
+            </w:r>
+          </w:p>
+          <w:p>
+            <w:pPr>
               <w:spacing w:line="276" w:lineRule="auto"/>
+              <w:ind w:left="377" w:hanging="190"/>
+              <w:rPr>
+                <w:sz w:val="22"/>
+                <w:szCs w:val="22"/>
+              </w:rPr>
             </w:pPr>
             <w:r>
               <w:rPr>
                 <w:b/>
                 <w:bCs/>
-              </w:rPr>
-              <w:t xml:space="preserve">2015 </w:t>
-            </w:r>
-            <w:r>
-              <w:t>Linguistic Society</w:t>
-            </w:r>
-            <w:r>
-              <w:t xml:space="preserve"> Institute</w:t>
-            </w:r>
-          </w:p>
-          <w:p>
-            <w:pPr>
-              <w:pStyle w:val="Text"/>
+                <w:sz w:val="22"/>
+                <w:szCs w:val="22"/>
+              </w:rPr>
+              <w:t xml:space="preserve">Code: </w:t>
+            </w:r>
+            <w:r>
+              <w:rPr>
+                <w:sz w:val="22"/>
+                <w:szCs w:val="22"/>
+              </w:rPr>
+              <w:t>R;</w:t>
+            </w:r>
+            <w:r>
+              <w:rPr>
+                <w:b/>
+                <w:bCs/>
+                <w:sz w:val="22"/>
+                <w:szCs w:val="22"/>
+              </w:rPr>
+              <w:t xml:space="preserve"> </w:t>
+            </w:r>
+            <w:r>
+              <w:rPr>
+                <w:sz w:val="22"/>
+                <w:szCs w:val="22"/>
+              </w:rPr>
+              <w:t>Python; Bash; SQL</w:t>
+            </w:r>
+          </w:p>
+          <w:p>
+            <w:pPr>
+              <w:spacing w:line="276" w:lineRule="auto"/>
+              <w:ind w:left="377" w:hanging="190"/>
+              <w:rPr>
+                <w:sz w:val="10"/>
+                <w:szCs w:val="10"/>
+              </w:rPr>
+            </w:pPr>
+          </w:p>
+          <w:p>
+            <w:pPr>
+              <w:spacing w:line="276" w:lineRule="auto"/>
+              <w:ind w:left="377" w:hanging="190"/>
+              <w:rPr>
+                <w:sz w:val="22"/>
+                <w:szCs w:val="22"/>
+              </w:rPr>
+            </w:pPr>
+            <w:r>
+              <w:rPr>
+                <w:b/>
+                <w:bCs/>
+                <w:sz w:val="22"/>
+                <w:szCs w:val="22"/>
+              </w:rPr>
+              <w:t xml:space="preserve">Statistics: </w:t>
+            </w:r>
+            <w:r>
+              <w:rPr>
+                <w:sz w:val="22"/>
+                <w:szCs w:val="22"/>
+              </w:rPr>
+              <w:t xml:space="preserve">Hierarchical linear/logistic regression, </w:t>
+            </w:r>
+            <w:r>
+              <w:rPr>
+                <w:sz w:val="22"/>
+                <w:szCs w:val="22"/>
+              </w:rPr>
+              <w:t>time series analysis, PCA, t-SNE, GAMs, Bayesian statistics</w:t>
+            </w:r>
+          </w:p>
+          <w:p>
+            <w:pPr>
+              <w:spacing w:line="276" w:lineRule="auto"/>
+              <w:ind w:left="377" w:hanging="190"/>
+              <w:rPr>
+                <w:sz w:val="10"/>
+                <w:szCs w:val="10"/>
+              </w:rPr>
+            </w:pPr>
+          </w:p>
+          <w:p>
+            <w:pPr>
+              <w:spacing w:line="276" w:lineRule="auto"/>
+              <w:ind w:left="377" w:hanging="190"/>
+              <w:rPr>
+                <w:sz w:val="22"/>
+                <w:szCs w:val="22"/>
+              </w:rPr>
+            </w:pPr>
+            <w:r>
+              <w:rPr>
+                <w:b/>
+                <w:bCs/>
+                <w:sz w:val="22"/>
+                <w:szCs w:val="22"/>
+              </w:rPr>
+              <w:t xml:space="preserve">Data </w:t>
+            </w:r>
+            <w:r>
+              <w:rPr>
+                <w:b/>
+                <w:bCs/>
+                <w:sz w:val="22"/>
+                <w:szCs w:val="22"/>
+              </w:rPr>
+              <w:t>Science</w:t>
+            </w:r>
+            <w:r>
+              <w:rPr>
+                <w:sz w:val="22"/>
+                <w:szCs w:val="22"/>
+              </w:rPr>
+              <w:t xml:space="preserve">: Data </w:t>
+            </w:r>
+            <w:r>
+              <w:rPr>
+                <w:sz w:val="22"/>
+                <w:szCs w:val="22"/>
+              </w:rPr>
+              <w:t>visualization</w:t>
+            </w:r>
+            <w:r>
+              <w:rPr>
+                <w:sz w:val="22"/>
+                <w:szCs w:val="22"/>
+              </w:rPr>
+              <w:t xml:space="preserve">, </w:t>
+            </w:r>
+            <w:r>
+              <w:rPr>
+                <w:sz w:val="22"/>
+                <w:szCs w:val="22"/>
+              </w:rPr>
+              <w:t>Virtual machines</w:t>
+            </w:r>
+            <w:r>
+              <w:rPr>
+                <w:sz w:val="22"/>
+                <w:szCs w:val="22"/>
+              </w:rPr>
+              <w:t xml:space="preserve">; </w:t>
+            </w:r>
+            <w:r>
+              <w:rPr>
+                <w:sz w:val="22"/>
+                <w:szCs w:val="22"/>
+              </w:rPr>
+              <w:t>CLIs</w:t>
+            </w:r>
+            <w:r>
+              <w:rPr>
+                <w:sz w:val="22"/>
+                <w:szCs w:val="22"/>
+              </w:rPr>
+              <w:t xml:space="preserve">; </w:t>
+            </w:r>
+            <w:r>
+              <w:rPr>
+                <w:sz w:val="22"/>
+                <w:szCs w:val="22"/>
+              </w:rPr>
+              <w:t>APIs</w:t>
+            </w:r>
+            <w:r>
+              <w:rPr>
+                <w:sz w:val="22"/>
+                <w:szCs w:val="22"/>
+              </w:rPr>
+              <w:t xml:space="preserve">; </w:t>
+            </w:r>
+            <w:r>
+              <w:rPr>
+                <w:sz w:val="22"/>
+                <w:szCs w:val="22"/>
+              </w:rPr>
+              <w:t>Version tracking</w:t>
+            </w:r>
+            <w:r>
+              <w:rPr>
+                <w:sz w:val="22"/>
+                <w:szCs w:val="22"/>
+              </w:rPr>
+              <w:t xml:space="preserve"> (git</w:t>
+            </w:r>
+            <w:r>
+              <w:rPr>
+                <w:sz w:val="22"/>
+                <w:szCs w:val="22"/>
+              </w:rPr>
+              <w:t xml:space="preserve">); </w:t>
+            </w:r>
+            <w:r>
+              <w:rPr>
+                <w:sz w:val="22"/>
+                <w:szCs w:val="22"/>
+              </w:rPr>
+              <w:t>Feature selection</w:t>
+            </w:r>
+            <w:r>
+              <w:rPr>
+                <w:sz w:val="22"/>
+                <w:szCs w:val="22"/>
+              </w:rPr>
+              <w:t xml:space="preserve">; </w:t>
+            </w:r>
+            <w:r>
+              <w:rPr>
+                <w:sz w:val="22"/>
+                <w:szCs w:val="22"/>
+              </w:rPr>
+              <w:t>D</w:t>
+            </w:r>
+            <w:r>
+              <w:rPr>
+                <w:sz w:val="22"/>
+                <w:szCs w:val="22"/>
+              </w:rPr>
+              <w:t>ata pipelines</w:t>
+            </w:r>
+          </w:p>
+          <w:p>
+            <w:pPr>
+              <w:spacing w:line="276" w:lineRule="auto"/>
+              <w:ind w:left="377" w:hanging="190"/>
+              <w:rPr>
+                <w:sz w:val="10"/>
+                <w:szCs w:val="10"/>
+              </w:rPr>
+            </w:pPr>
+          </w:p>
+          <w:p>
+            <w:pPr>
+              <w:spacing w:line="276" w:lineRule="auto"/>
+              <w:ind w:left="377" w:hanging="190"/>
+              <w:rPr>
+                <w:sz w:val="22"/>
+                <w:szCs w:val="22"/>
+              </w:rPr>
+            </w:pPr>
+            <w:r>
+              <w:rPr>
+                <w:b/>
+                <w:bCs/>
+                <w:sz w:val="22"/>
+                <w:szCs w:val="22"/>
+              </w:rPr>
+              <w:t>Language Science</w:t>
+            </w:r>
+            <w:r>
+              <w:rPr>
+                <w:sz w:val="22"/>
+                <w:szCs w:val="22"/>
+              </w:rPr>
+              <w:t xml:space="preserve">: </w:t>
+            </w:r>
+            <w:r>
+              <w:rPr>
+                <w:sz w:val="22"/>
+                <w:szCs w:val="22"/>
+              </w:rPr>
+              <w:t>Generative AI</w:t>
+            </w:r>
+            <w:r>
+              <w:rPr>
+                <w:sz w:val="22"/>
+                <w:szCs w:val="22"/>
+              </w:rPr>
+              <w:t xml:space="preserve">, Prompt </w:t>
+            </w:r>
+            <w:r>
+              <w:rPr>
+                <w:sz w:val="22"/>
+                <w:szCs w:val="22"/>
+              </w:rPr>
+              <w:t>Creation</w:t>
+            </w:r>
+            <w:r>
+              <w:rPr>
+                <w:sz w:val="22"/>
+                <w:szCs w:val="22"/>
+              </w:rPr>
+              <w:t xml:space="preserve">, </w:t>
+            </w:r>
+            <w:r>
+              <w:rPr>
+                <w:sz w:val="22"/>
+                <w:szCs w:val="22"/>
+              </w:rPr>
+              <w:t>ASR</w:t>
+            </w:r>
+            <w:r>
+              <w:rPr>
+                <w:sz w:val="22"/>
+                <w:szCs w:val="22"/>
+              </w:rPr>
+              <w:t xml:space="preserve">; </w:t>
+            </w:r>
+            <w:r>
+              <w:rPr>
+                <w:sz w:val="22"/>
+                <w:szCs w:val="22"/>
+              </w:rPr>
+              <w:t>Language variation</w:t>
+            </w:r>
+            <w:r>
+              <w:rPr>
+                <w:sz w:val="22"/>
+                <w:szCs w:val="22"/>
+              </w:rPr>
+              <w:t xml:space="preserve"> and change</w:t>
+            </w:r>
+            <w:r>
+              <w:rPr>
+                <w:sz w:val="22"/>
+                <w:szCs w:val="22"/>
+              </w:rPr>
+              <w:t>; A</w:t>
+            </w:r>
+            <w:r>
+              <w:rPr>
+                <w:sz w:val="22"/>
+                <w:szCs w:val="22"/>
+              </w:rPr>
+              <w:t xml:space="preserve">mbiguity; </w:t>
+            </w:r>
+            <w:r>
+              <w:rPr>
+                <w:sz w:val="22"/>
+                <w:szCs w:val="22"/>
+              </w:rPr>
+              <w:t>Localization</w:t>
+            </w:r>
+            <w:r>
+              <w:rPr>
+                <w:sz w:val="22"/>
+                <w:szCs w:val="22"/>
+              </w:rPr>
+              <w:t xml:space="preserve">; </w:t>
+            </w:r>
+            <w:r>
+              <w:rPr>
+                <w:sz w:val="22"/>
+                <w:szCs w:val="22"/>
+              </w:rPr>
+              <w:t>Bilingualism</w:t>
+            </w:r>
+            <w:r>
+              <w:rPr>
+                <w:sz w:val="22"/>
+                <w:szCs w:val="22"/>
+              </w:rPr>
+              <w:t xml:space="preserve">; </w:t>
+            </w:r>
+            <w:r>
+              <w:rPr>
+                <w:sz w:val="22"/>
+                <w:szCs w:val="22"/>
+              </w:rPr>
+              <w:t xml:space="preserve">Speech </w:t>
+            </w:r>
+            <w:r>
+              <w:rPr>
+                <w:sz w:val="22"/>
+                <w:szCs w:val="22"/>
+              </w:rPr>
+              <w:t>acoustics</w:t>
+            </w:r>
+            <w:r>
+              <w:rPr>
+                <w:sz w:val="22"/>
+                <w:szCs w:val="22"/>
+              </w:rPr>
+              <w:t xml:space="preserve"> </w:t>
+            </w:r>
+          </w:p>
+          <w:p>
+            <w:pPr>
+              <w:spacing w:line="276" w:lineRule="auto"/>
+              <w:ind w:left="377" w:hanging="190"/>
+              <w:rPr>
+                <w:sz w:val="10"/>
+                <w:szCs w:val="10"/>
+              </w:rPr>
+            </w:pPr>
+          </w:p>
+          <w:p>
+            <w:pPr>
+              <w:spacing w:line="276" w:lineRule="auto"/>
+              <w:ind w:left="377" w:hanging="190"/>
+            </w:pPr>
+            <w:r>
+              <w:rPr>
+                <w:b/>
+                <w:bCs/>
+                <w:sz w:val="22"/>
+                <w:szCs w:val="22"/>
+              </w:rPr>
+              <w:t>Program Management</w:t>
+            </w:r>
+            <w:r>
+              <w:rPr>
+                <w:sz w:val="22"/>
+                <w:szCs w:val="22"/>
+              </w:rPr>
+              <w:t>: Effort s</w:t>
+            </w:r>
+            <w:r>
+              <w:rPr>
+                <w:sz w:val="22"/>
+                <w:szCs w:val="22"/>
+              </w:rPr>
+              <w:t>coping</w:t>
+            </w:r>
+            <w:r>
+              <w:rPr>
+                <w:sz w:val="22"/>
+                <w:szCs w:val="22"/>
+              </w:rPr>
+              <w:t>; KPI</w:t>
+            </w:r>
+            <w:r>
+              <w:rPr>
+                <w:sz w:val="22"/>
+                <w:szCs w:val="22"/>
+              </w:rPr>
+              <w:t>s</w:t>
+            </w:r>
+            <w:r>
+              <w:rPr>
+                <w:sz w:val="22"/>
+                <w:szCs w:val="22"/>
+              </w:rPr>
+              <w:t xml:space="preserve">; </w:t>
+            </w:r>
+            <w:r>
+              <w:rPr>
+                <w:sz w:val="22"/>
+                <w:szCs w:val="22"/>
+              </w:rPr>
+              <w:t>Roadmaps</w:t>
+            </w:r>
+            <w:r>
+              <w:rPr>
+                <w:sz w:val="22"/>
+                <w:szCs w:val="22"/>
+              </w:rPr>
+              <w:t xml:space="preserve">; </w:t>
+            </w:r>
+            <w:r>
+              <w:rPr>
+                <w:sz w:val="22"/>
+                <w:szCs w:val="22"/>
+              </w:rPr>
+              <w:t>Agile</w:t>
+            </w:r>
+            <w:r>
+              <w:rPr>
+                <w:sz w:val="22"/>
+                <w:szCs w:val="22"/>
+              </w:rPr>
+              <w:t>/Scrum</w:t>
+            </w:r>
+            <w:r>
+              <w:rPr>
+                <w:sz w:val="22"/>
+                <w:szCs w:val="22"/>
+              </w:rPr>
+              <w:t xml:space="preserve">; </w:t>
+            </w:r>
+            <w:r>
+              <w:rPr>
+                <w:sz w:val="22"/>
+                <w:szCs w:val="22"/>
+              </w:rPr>
+              <w:t>Knowledge translation</w:t>
+            </w:r>
+            <w:r>
+              <w:rPr>
+                <w:sz w:val="22"/>
+                <w:szCs w:val="22"/>
+              </w:rPr>
+              <w:t>; Interdisciplinary communication</w:t>
+            </w:r>
+            <w:r>
+              <w:rPr>
+                <w:sz w:val="22"/>
+                <w:szCs w:val="22"/>
+              </w:rPr>
+              <w:t xml:space="preserve"> </w:t>
+            </w:r>
+          </w:p>
+          <w:p>
+            <w:pPr>
+              <w:spacing w:line="276" w:lineRule="auto"/>
               <w:rPr>
                 <w:sz w:val="12"/>
                 <w:szCs w:val="12"/>
@@ -2228,521 +2874,109 @@
           </w:p>
           <w:p>
             <w:pPr>
-              <w:pStyle w:val="Text"/>
-            </w:pPr>
-            <w:r>
-              <w:rPr>
-                <w:rFonts w:ascii="Franklin Gothic Medium" w:eastAsiaTheme="majorEastAsia" w:hAnsi="Franklin Gothic Medium" w:cs="Times New Roman (Headings CS)"/>
-                <w:b/>
-                <w:caps/>
-                <w:color w:val="2C3B57" w:themeColor="text2"/>
-                <w:sz w:val="28"/>
-              </w:rPr>
-              <w:t>Selected Awards</w:t>
-            </w:r>
-          </w:p>
-          <w:p>
-            <w:pPr>
-              <w:pStyle w:val="Text"/>
-              <w:spacing w:line="276" w:lineRule="auto"/>
-            </w:pPr>
-            <w:r>
-              <w:rPr>
-                <w:b/>
-                <w:bCs/>
-              </w:rPr>
-              <w:t>2023</w:t>
-            </w:r>
-            <w:r>
-              <w:t xml:space="preserve"> Research Catalyst ($35k)</w:t>
-            </w:r>
-          </w:p>
-          <w:p>
-            <w:pPr>
-              <w:pStyle w:val="Text"/>
-              <w:spacing w:line="276" w:lineRule="auto"/>
-            </w:pPr>
-            <w:r>
-              <w:rPr>
-                <w:b/>
-                <w:bCs/>
-              </w:rPr>
-              <w:t xml:space="preserve">2018 </w:t>
-            </w:r>
-            <w:r>
-              <w:t xml:space="preserve">Ray </w:t>
-            </w:r>
-            <w:proofErr w:type="spellStart"/>
-            <w:r>
-              <w:t>Lombra</w:t>
-            </w:r>
-            <w:proofErr w:type="spellEnd"/>
-            <w:r>
-              <w:t xml:space="preserve"> Award</w:t>
-            </w:r>
-          </w:p>
-          <w:p>
-            <w:pPr>
-              <w:pStyle w:val="Text"/>
-              <w:spacing w:line="276" w:lineRule="auto"/>
-            </w:pPr>
-            <w:r>
-              <w:rPr>
-                <w:b/>
-                <w:bCs/>
-              </w:rPr>
-              <w:t>2017</w:t>
-            </w:r>
-            <w:r>
-              <w:t xml:space="preserve"> </w:t>
-            </w:r>
-            <w:r>
-              <w:rPr>
-                <w:b/>
-                <w:bCs/>
-              </w:rPr>
-              <w:t>NSF</w:t>
-            </w:r>
-            <w:r>
-              <w:t xml:space="preserve"> Grant</w:t>
-            </w:r>
-            <w:r>
-              <w:t xml:space="preserve"> ($18k)</w:t>
-            </w:r>
-          </w:p>
-          <w:p>
-            <w:pPr>
-              <w:pStyle w:val="Text"/>
-              <w:spacing w:line="276" w:lineRule="auto"/>
-            </w:pPr>
-            <w:r>
-              <w:rPr>
-                <w:b/>
-                <w:bCs/>
-              </w:rPr>
-              <w:t xml:space="preserve">2011 </w:t>
-            </w:r>
-            <w:r>
-              <w:rPr>
-                <w:b/>
-                <w:bCs/>
-              </w:rPr>
-              <w:t>Fulbright</w:t>
-            </w:r>
-            <w:r>
-              <w:t xml:space="preserve"> </w:t>
-            </w:r>
-            <w:r>
-              <w:t>Grant</w:t>
-            </w:r>
-            <w:r>
-              <w:t xml:space="preserve"> (Argentina)</w:t>
-            </w:r>
-          </w:p>
-          <w:p>
-            <w:pPr>
-              <w:pStyle w:val="Text"/>
-              <w:rPr>
-                <w:sz w:val="12"/>
-                <w:szCs w:val="12"/>
-              </w:rPr>
-            </w:pPr>
-          </w:p>
-          <w:p>
-            <w:pPr>
               <w:pStyle w:val="Heading3"/>
+              <w:ind w:left="0" w:firstLine="183"/>
             </w:pPr>
             <w:r>
               <w:rPr>
                 <w:noProof/>
                 <w:lang w:val="en-AU" w:eastAsia="en-AU"/>
               </w:rPr>
-              <w:t>Skills</w:t>
+              <w:t>TL; DR</w:t>
             </w:r>
           </w:p>
           <w:p>
             <w:pPr>
               <w:spacing w:line="276" w:lineRule="auto"/>
-              <w:ind w:left="377" w:hanging="190"/>
-              <w:rPr>
-                <w:sz w:val="22"/>
-                <w:szCs w:val="22"/>
-              </w:rPr>
-            </w:pPr>
-            <w:r>
-              <w:rPr>
-                <w:b/>
-                <w:bCs/>
-                <w:sz w:val="22"/>
-                <w:szCs w:val="22"/>
-              </w:rPr>
-              <w:t xml:space="preserve">Data </w:t>
-            </w:r>
-            <w:r>
-              <w:rPr>
-                <w:b/>
-                <w:bCs/>
-                <w:sz w:val="22"/>
-                <w:szCs w:val="22"/>
-              </w:rPr>
-              <w:t>Science</w:t>
-            </w:r>
-            <w:r>
-              <w:rPr>
-                <w:sz w:val="22"/>
-                <w:szCs w:val="22"/>
-              </w:rPr>
-              <w:t xml:space="preserve">: Data </w:t>
-            </w:r>
-            <w:r>
-              <w:rPr>
-                <w:sz w:val="22"/>
-                <w:szCs w:val="22"/>
-              </w:rPr>
-              <w:t>visualization</w:t>
-            </w:r>
-            <w:r>
-              <w:rPr>
-                <w:sz w:val="22"/>
-                <w:szCs w:val="22"/>
-              </w:rPr>
-              <w:t xml:space="preserve">, </w:t>
-            </w:r>
-            <w:r>
-              <w:rPr>
-                <w:sz w:val="22"/>
-                <w:szCs w:val="22"/>
-              </w:rPr>
-              <w:t>Virtual machines</w:t>
-            </w:r>
-            <w:r>
-              <w:rPr>
-                <w:sz w:val="22"/>
-                <w:szCs w:val="22"/>
-              </w:rPr>
-              <w:t xml:space="preserve">; </w:t>
-            </w:r>
-            <w:r>
-              <w:rPr>
-                <w:sz w:val="22"/>
-                <w:szCs w:val="22"/>
-              </w:rPr>
-              <w:t>CLIs</w:t>
-            </w:r>
-            <w:r>
-              <w:rPr>
-                <w:sz w:val="22"/>
-                <w:szCs w:val="22"/>
-              </w:rPr>
-              <w:t xml:space="preserve">; </w:t>
-            </w:r>
-            <w:r>
-              <w:rPr>
-                <w:sz w:val="22"/>
-                <w:szCs w:val="22"/>
-              </w:rPr>
-              <w:t>APIs</w:t>
-            </w:r>
-            <w:r>
-              <w:rPr>
-                <w:sz w:val="22"/>
-                <w:szCs w:val="22"/>
-              </w:rPr>
-              <w:t xml:space="preserve">; </w:t>
-            </w:r>
-            <w:r>
-              <w:rPr>
-                <w:sz w:val="22"/>
-                <w:szCs w:val="22"/>
-              </w:rPr>
-              <w:t>Version tracking</w:t>
-            </w:r>
-            <w:r>
-              <w:rPr>
-                <w:sz w:val="22"/>
-                <w:szCs w:val="22"/>
-              </w:rPr>
-              <w:t>; Bayesian statistics; Time series analysis</w:t>
-            </w:r>
-            <w:r>
-              <w:rPr>
-                <w:sz w:val="22"/>
-                <w:szCs w:val="22"/>
-              </w:rPr>
-              <w:t>; Feature selection</w:t>
-            </w:r>
-            <w:r>
-              <w:rPr>
-                <w:sz w:val="22"/>
-                <w:szCs w:val="22"/>
-              </w:rPr>
-              <w:t xml:space="preserve">; </w:t>
-            </w:r>
-            <w:r>
-              <w:rPr>
-                <w:sz w:val="22"/>
-                <w:szCs w:val="22"/>
-              </w:rPr>
-              <w:t>D</w:t>
-            </w:r>
-            <w:r>
-              <w:rPr>
-                <w:sz w:val="22"/>
-                <w:szCs w:val="22"/>
-              </w:rPr>
-              <w:t>ata pipelines</w:t>
-            </w:r>
-          </w:p>
-          <w:p>
-            <w:pPr>
-              <w:spacing w:line="276" w:lineRule="auto"/>
-              <w:ind w:left="377" w:hanging="190"/>
-              <w:rPr>
-                <w:sz w:val="22"/>
-                <w:szCs w:val="22"/>
-              </w:rPr>
-            </w:pPr>
-            <w:r>
-              <w:rPr>
-                <w:b/>
-                <w:bCs/>
-                <w:sz w:val="22"/>
-                <w:szCs w:val="22"/>
-              </w:rPr>
-              <w:t>Language Science</w:t>
-            </w:r>
-            <w:r>
-              <w:rPr>
-                <w:sz w:val="22"/>
-                <w:szCs w:val="22"/>
-              </w:rPr>
-              <w:t xml:space="preserve">: </w:t>
-            </w:r>
-            <w:r>
-              <w:rPr>
-                <w:sz w:val="22"/>
-                <w:szCs w:val="22"/>
-              </w:rPr>
-              <w:t>Generative AI</w:t>
-            </w:r>
-            <w:r>
-              <w:rPr>
-                <w:sz w:val="22"/>
-                <w:szCs w:val="22"/>
-              </w:rPr>
-              <w:t xml:space="preserve">, Prompt </w:t>
-            </w:r>
-            <w:r>
-              <w:rPr>
-                <w:sz w:val="22"/>
-                <w:szCs w:val="22"/>
-              </w:rPr>
-              <w:t>Generation</w:t>
-            </w:r>
-            <w:r>
-              <w:rPr>
-                <w:sz w:val="22"/>
-                <w:szCs w:val="22"/>
-              </w:rPr>
-              <w:t xml:space="preserve">, </w:t>
-            </w:r>
-            <w:r>
-              <w:rPr>
-                <w:sz w:val="22"/>
-                <w:szCs w:val="22"/>
-              </w:rPr>
-              <w:t>ASR</w:t>
-            </w:r>
-            <w:r>
-              <w:rPr>
-                <w:sz w:val="22"/>
-                <w:szCs w:val="22"/>
-              </w:rPr>
-              <w:t xml:space="preserve">; </w:t>
-            </w:r>
-            <w:r>
-              <w:rPr>
-                <w:sz w:val="22"/>
-                <w:szCs w:val="22"/>
-              </w:rPr>
-              <w:t>Language variation</w:t>
-            </w:r>
-            <w:r>
-              <w:rPr>
-                <w:sz w:val="22"/>
-                <w:szCs w:val="22"/>
-              </w:rPr>
-              <w:t>; A</w:t>
-            </w:r>
-            <w:r>
-              <w:rPr>
-                <w:sz w:val="22"/>
-                <w:szCs w:val="22"/>
-              </w:rPr>
-              <w:t xml:space="preserve">mbiguity; </w:t>
-            </w:r>
-            <w:r>
-              <w:rPr>
-                <w:sz w:val="22"/>
-                <w:szCs w:val="22"/>
-              </w:rPr>
-              <w:t>Localization</w:t>
-            </w:r>
-            <w:r>
-              <w:rPr>
-                <w:sz w:val="22"/>
-                <w:szCs w:val="22"/>
-              </w:rPr>
-              <w:t xml:space="preserve">; </w:t>
-            </w:r>
-            <w:r>
-              <w:rPr>
-                <w:sz w:val="22"/>
-                <w:szCs w:val="22"/>
-              </w:rPr>
-              <w:t xml:space="preserve">Multilingualism; </w:t>
-            </w:r>
-            <w:r>
-              <w:rPr>
-                <w:sz w:val="22"/>
-                <w:szCs w:val="22"/>
-              </w:rPr>
-              <w:t xml:space="preserve">Speech acoustics </w:t>
-            </w:r>
-          </w:p>
-          <w:p>
-            <w:pPr>
-              <w:spacing w:line="276" w:lineRule="auto"/>
-              <w:ind w:left="377" w:hanging="190"/>
-            </w:pPr>
-            <w:r>
-              <w:rPr>
-                <w:b/>
-                <w:bCs/>
-                <w:sz w:val="22"/>
-                <w:szCs w:val="22"/>
-              </w:rPr>
-              <w:t>Program Management</w:t>
-            </w:r>
-            <w:r>
-              <w:rPr>
-                <w:sz w:val="22"/>
-                <w:szCs w:val="22"/>
-              </w:rPr>
-              <w:t>: Effort s</w:t>
-            </w:r>
-            <w:r>
-              <w:rPr>
-                <w:sz w:val="22"/>
-                <w:szCs w:val="22"/>
-              </w:rPr>
-              <w:t>coping</w:t>
-            </w:r>
-            <w:r>
-              <w:rPr>
-                <w:sz w:val="22"/>
-                <w:szCs w:val="22"/>
-              </w:rPr>
-              <w:t>; KPI</w:t>
-            </w:r>
-            <w:r>
-              <w:rPr>
-                <w:sz w:val="22"/>
-                <w:szCs w:val="22"/>
-              </w:rPr>
-              <w:t>s</w:t>
-            </w:r>
-            <w:r>
-              <w:rPr>
-                <w:sz w:val="22"/>
-                <w:szCs w:val="22"/>
-              </w:rPr>
-              <w:t xml:space="preserve">; </w:t>
-            </w:r>
-            <w:proofErr w:type="spellStart"/>
-            <w:r>
-              <w:rPr>
-                <w:sz w:val="22"/>
-                <w:szCs w:val="22"/>
-              </w:rPr>
-              <w:t>Roadmapping</w:t>
-            </w:r>
-            <w:proofErr w:type="spellEnd"/>
-            <w:r>
-              <w:rPr>
-                <w:sz w:val="22"/>
-                <w:szCs w:val="22"/>
-              </w:rPr>
-              <w:t xml:space="preserve">; </w:t>
-            </w:r>
-            <w:r>
-              <w:rPr>
-                <w:sz w:val="22"/>
-                <w:szCs w:val="22"/>
-              </w:rPr>
-              <w:t>Agile</w:t>
-            </w:r>
-            <w:r>
-              <w:rPr>
-                <w:sz w:val="22"/>
-                <w:szCs w:val="22"/>
-              </w:rPr>
-              <w:t xml:space="preserve">; </w:t>
-            </w:r>
-            <w:r>
-              <w:rPr>
-                <w:sz w:val="22"/>
-                <w:szCs w:val="22"/>
-              </w:rPr>
-              <w:t>Knowledge translation</w:t>
-            </w:r>
-            <w:r>
+              <w:ind w:left="169"/>
+              <w:rPr>
+                <w:sz w:val="22"/>
+                <w:szCs w:val="22"/>
+              </w:rPr>
+            </w:pPr>
+            <w:r>
+              <w:rPr>
+                <w:sz w:val="22"/>
+                <w:szCs w:val="22"/>
+              </w:rPr>
+              <w:t xml:space="preserve">I’m </w:t>
+            </w:r>
+            <w:r>
+              <w:rPr>
+                <w:sz w:val="22"/>
+                <w:szCs w:val="22"/>
+              </w:rPr>
+              <w:t xml:space="preserve">a </w:t>
+            </w:r>
+            <w:r>
+              <w:rPr>
+                <w:sz w:val="22"/>
+                <w:szCs w:val="22"/>
+              </w:rPr>
+              <w:t>multilingual</w:t>
+            </w:r>
+            <w:r>
+              <w:rPr>
+                <w:sz w:val="22"/>
+                <w:szCs w:val="22"/>
+              </w:rPr>
+              <w:t xml:space="preserve"> computational social scientist who </w:t>
+            </w:r>
+            <w:r>
+              <w:rPr>
+                <w:sz w:val="22"/>
+                <w:szCs w:val="22"/>
+              </w:rPr>
+              <w:t xml:space="preserve">uses statistical and </w:t>
+            </w:r>
+            <w:r>
+              <w:rPr>
+                <w:sz w:val="22"/>
+                <w:szCs w:val="22"/>
+              </w:rPr>
+              <w:t>ML</w:t>
+            </w:r>
+            <w:r>
+              <w:rPr>
+                <w:sz w:val="22"/>
+                <w:szCs w:val="22"/>
+              </w:rPr>
               <w:t xml:space="preserve"> </w:t>
             </w:r>
-          </w:p>
-          <w:p>
-            <w:pPr>
-              <w:ind w:left="170"/>
-              <w:rPr>
-                <w:sz w:val="12"/>
-                <w:szCs w:val="12"/>
-              </w:rPr>
-            </w:pPr>
-          </w:p>
-          <w:p>
-            <w:pPr>
-              <w:pStyle w:val="Heading3"/>
-            </w:pPr>
-            <w:r>
-              <w:rPr>
-                <w:noProof/>
-                <w:lang w:val="en-AU" w:eastAsia="en-AU"/>
-              </w:rPr>
-              <w:t>Languages/Packages</w:t>
-            </w:r>
-          </w:p>
-          <w:p>
-            <w:pPr>
-              <w:spacing w:line="276" w:lineRule="auto"/>
-              <w:ind w:left="540" w:hanging="360"/>
-              <w:rPr>
-                <w:sz w:val="22"/>
-                <w:szCs w:val="22"/>
-              </w:rPr>
-            </w:pPr>
-            <w:r>
-              <w:rPr>
-                <w:sz w:val="22"/>
-                <w:szCs w:val="22"/>
-              </w:rPr>
-              <w:t xml:space="preserve">- </w:t>
-            </w:r>
-            <w:r>
-              <w:rPr>
-                <w:sz w:val="22"/>
-                <w:szCs w:val="22"/>
-              </w:rPr>
-              <w:t>Near-native</w:t>
+            <w:r>
+              <w:rPr>
+                <w:sz w:val="22"/>
+                <w:szCs w:val="22"/>
+              </w:rPr>
+              <w:t>techniques</w:t>
+            </w:r>
+            <w:r>
+              <w:rPr>
+                <w:sz w:val="22"/>
+                <w:szCs w:val="22"/>
+              </w:rPr>
+              <w:t xml:space="preserve"> to </w:t>
+            </w:r>
+            <w:r>
+              <w:rPr>
+                <w:sz w:val="22"/>
+                <w:szCs w:val="22"/>
+              </w:rPr>
+              <w:t xml:space="preserve">draw actionable insights </w:t>
+            </w:r>
+            <w:r>
+              <w:rPr>
+                <w:sz w:val="22"/>
+                <w:szCs w:val="22"/>
+              </w:rPr>
+              <w:t>from</w:t>
+            </w:r>
+            <w:r>
+              <w:rPr>
+                <w:sz w:val="22"/>
+                <w:szCs w:val="22"/>
+              </w:rPr>
+              <w:t xml:space="preserve"> complex,</w:t>
             </w:r>
             <w:r>
               <w:rPr>
@@ -2756,38 +2990,31 @@
                 <w:sz w:val="22"/>
                 <w:szCs w:val="22"/>
               </w:rPr>
-              <w:t xml:space="preserve">fluency in </w:t>
-            </w:r>
-            <w:r>
-              <w:rPr>
-                <w:b/>
-                <w:bCs/>
-                <w:sz w:val="22"/>
-                <w:szCs w:val="22"/>
-              </w:rPr>
-              <w:t>Spanish</w:t>
-            </w:r>
-          </w:p>
-          <w:p>
-            <w:pPr>
-              <w:spacing w:line="276" w:lineRule="auto"/>
-              <w:ind w:left="180"/>
-              <w:rPr>
-                <w:sz w:val="22"/>
-                <w:szCs w:val="22"/>
-              </w:rPr>
-            </w:pPr>
-            <w:r>
-              <w:rPr>
-                <w:sz w:val="22"/>
-                <w:szCs w:val="22"/>
-              </w:rPr>
-              <w:t>-</w:t>
-            </w:r>
-            <w:r>
-              <w:rPr>
-                <w:b/>
-                <w:bCs/>
+              <w:t>multimodal</w:t>
+            </w:r>
+            <w:r>
+              <w:rPr>
+                <w:sz w:val="22"/>
+                <w:szCs w:val="22"/>
+              </w:rPr>
+              <w:t xml:space="preserve"> data </w:t>
+            </w:r>
+            <w:r>
+              <w:rPr>
+                <w:sz w:val="22"/>
+                <w:szCs w:val="22"/>
+              </w:rPr>
+              <w:t>on</w:t>
+            </w:r>
+            <w:r>
+              <w:rPr>
+                <w:sz w:val="22"/>
+                <w:szCs w:val="22"/>
+              </w:rPr>
+              <w:t xml:space="preserve"> the interaction between human beings,</w:t>
+            </w:r>
+            <w:r>
+              <w:rPr>
                 <w:sz w:val="22"/>
                 <w:szCs w:val="22"/>
               </w:rPr>
@@ -2795,331 +3022,38 @@
             </w:r>
             <w:r>
               <w:rPr>
-                <w:b/>
-                <w:bCs/>
-                <w:sz w:val="22"/>
-                <w:szCs w:val="22"/>
-              </w:rPr>
-              <w:t>Python 3.x</w:t>
-            </w:r>
-            <w:r>
-              <w:rPr>
-                <w:sz w:val="22"/>
-                <w:szCs w:val="22"/>
-              </w:rPr>
-              <w:t xml:space="preserve">: </w:t>
-            </w:r>
-            <w:proofErr w:type="spellStart"/>
-            <w:r>
-              <w:rPr>
-                <w:sz w:val="22"/>
-                <w:szCs w:val="22"/>
-              </w:rPr>
-              <w:t>v</w:t>
-            </w:r>
-            <w:r>
-              <w:rPr>
-                <w:sz w:val="22"/>
-                <w:szCs w:val="22"/>
-              </w:rPr>
-              <w:t>scikit</w:t>
-            </w:r>
-            <w:proofErr w:type="spellEnd"/>
-            <w:r>
-              <w:rPr>
-                <w:sz w:val="22"/>
-                <w:szCs w:val="22"/>
-              </w:rPr>
-              <w:t xml:space="preserve">-learn, </w:t>
-            </w:r>
-            <w:proofErr w:type="spellStart"/>
-            <w:r>
-              <w:rPr>
-                <w:sz w:val="22"/>
-                <w:szCs w:val="22"/>
-              </w:rPr>
-              <w:t>pytorch</w:t>
-            </w:r>
-            <w:proofErr w:type="spellEnd"/>
-            <w:r>
-              <w:rPr>
-                <w:sz w:val="22"/>
-                <w:szCs w:val="22"/>
-              </w:rPr>
-              <w:t xml:space="preserve">, pandas, </w:t>
-            </w:r>
-            <w:proofErr w:type="spellStart"/>
-            <w:r>
-              <w:rPr>
-                <w:sz w:val="22"/>
-                <w:szCs w:val="22"/>
-              </w:rPr>
-              <w:t>nltk</w:t>
-            </w:r>
-            <w:proofErr w:type="spellEnd"/>
-            <w:r>
-              <w:rPr>
-                <w:sz w:val="22"/>
-                <w:szCs w:val="22"/>
-              </w:rPr>
-              <w:t xml:space="preserve">, </w:t>
-            </w:r>
-            <w:proofErr w:type="spellStart"/>
-            <w:r>
-              <w:rPr>
-                <w:sz w:val="22"/>
-                <w:szCs w:val="22"/>
-              </w:rPr>
-              <w:t>librosa</w:t>
-            </w:r>
-            <w:proofErr w:type="spellEnd"/>
-            <w:r>
-              <w:rPr>
-                <w:sz w:val="22"/>
-                <w:szCs w:val="22"/>
-              </w:rPr>
-              <w:t xml:space="preserve">, </w:t>
-            </w:r>
-            <w:proofErr w:type="spellStart"/>
-            <w:r>
-              <w:rPr>
-                <w:sz w:val="22"/>
-                <w:szCs w:val="22"/>
-              </w:rPr>
-              <w:t>huggingface</w:t>
-            </w:r>
-            <w:proofErr w:type="spellEnd"/>
-            <w:r>
-              <w:rPr>
-                <w:sz w:val="22"/>
-                <w:szCs w:val="22"/>
-              </w:rPr>
-              <w:t xml:space="preserve">, </w:t>
-            </w:r>
-            <w:proofErr w:type="spellStart"/>
-            <w:r>
-              <w:rPr>
-                <w:sz w:val="22"/>
-                <w:szCs w:val="22"/>
-              </w:rPr>
-              <w:t>jupyter</w:t>
-            </w:r>
-            <w:proofErr w:type="spellEnd"/>
-            <w:r>
-              <w:rPr>
-                <w:sz w:val="22"/>
-                <w:szCs w:val="22"/>
-              </w:rPr>
-              <w:t>, matplotlib</w:t>
-            </w:r>
-            <w:r>
-              <w:rPr>
-                <w:sz w:val="22"/>
-                <w:szCs w:val="22"/>
-              </w:rPr>
-              <w:t xml:space="preserve">, seaborn, </w:t>
-            </w:r>
-            <w:proofErr w:type="spellStart"/>
-            <w:r>
-              <w:rPr>
-                <w:sz w:val="22"/>
-                <w:szCs w:val="22"/>
-              </w:rPr>
-              <w:t>mne</w:t>
-            </w:r>
-            <w:proofErr w:type="spellEnd"/>
-          </w:p>
-          <w:p>
-            <w:pPr>
-              <w:spacing w:line="276" w:lineRule="auto"/>
-              <w:ind w:left="180"/>
-              <w:rPr>
-                <w:sz w:val="22"/>
-                <w:szCs w:val="22"/>
-              </w:rPr>
-            </w:pPr>
-            <w:r>
-              <w:rPr>
-                <w:sz w:val="22"/>
-                <w:szCs w:val="22"/>
-              </w:rPr>
-              <w:t>-</w:t>
-            </w:r>
-            <w:r>
-              <w:rPr>
-                <w:b/>
-                <w:bCs/>
-                <w:sz w:val="22"/>
-                <w:szCs w:val="22"/>
-              </w:rPr>
-              <w:t xml:space="preserve"> </w:t>
-            </w:r>
-            <w:r>
-              <w:rPr>
-                <w:b/>
-                <w:bCs/>
-                <w:sz w:val="22"/>
-                <w:szCs w:val="22"/>
-              </w:rPr>
-              <w:t>R</w:t>
-            </w:r>
-            <w:r>
-              <w:rPr>
-                <w:sz w:val="22"/>
-                <w:szCs w:val="22"/>
-              </w:rPr>
-              <w:t xml:space="preserve">: </w:t>
-            </w:r>
-            <w:proofErr w:type="spellStart"/>
-            <w:r>
-              <w:rPr>
-                <w:sz w:val="22"/>
-                <w:szCs w:val="22"/>
-              </w:rPr>
-              <w:t>tidyverse</w:t>
-            </w:r>
-            <w:proofErr w:type="spellEnd"/>
-            <w:r>
-              <w:rPr>
-                <w:sz w:val="22"/>
-                <w:szCs w:val="22"/>
-              </w:rPr>
-              <w:t xml:space="preserve">, </w:t>
-            </w:r>
-            <w:proofErr w:type="spellStart"/>
-            <w:r>
-              <w:rPr>
-                <w:sz w:val="22"/>
-                <w:szCs w:val="22"/>
-              </w:rPr>
-              <w:t>rstanarm</w:t>
-            </w:r>
-            <w:proofErr w:type="spellEnd"/>
-            <w:r>
-              <w:rPr>
-                <w:sz w:val="22"/>
-                <w:szCs w:val="22"/>
-              </w:rPr>
-              <w:t xml:space="preserve">, lme4, </w:t>
-            </w:r>
-            <w:proofErr w:type="spellStart"/>
-            <w:r>
-              <w:rPr>
-                <w:sz w:val="22"/>
-                <w:szCs w:val="22"/>
-              </w:rPr>
-              <w:t>mgcv</w:t>
-            </w:r>
-            <w:proofErr w:type="spellEnd"/>
-          </w:p>
-          <w:p>
-            <w:pPr>
-              <w:spacing w:line="276" w:lineRule="auto"/>
-              <w:ind w:left="540" w:hanging="360"/>
-              <w:rPr>
-                <w:b/>
-                <w:bCs/>
-              </w:rPr>
-            </w:pPr>
-            <w:r>
-              <w:rPr>
-                <w:sz w:val="22"/>
-                <w:szCs w:val="22"/>
-              </w:rPr>
-              <w:t xml:space="preserve">- </w:t>
-            </w:r>
-            <w:r>
-              <w:rPr>
-                <w:b/>
-                <w:bCs/>
-                <w:sz w:val="22"/>
-                <w:szCs w:val="22"/>
-              </w:rPr>
-              <w:t>SQL</w:t>
-            </w:r>
-            <w:r>
-              <w:rPr>
-                <w:b/>
-                <w:bCs/>
-                <w:sz w:val="22"/>
-                <w:szCs w:val="22"/>
-              </w:rPr>
-              <w:t xml:space="preserve">, </w:t>
-            </w:r>
-            <w:r>
-              <w:rPr>
-                <w:b/>
-                <w:bCs/>
-                <w:sz w:val="22"/>
-                <w:szCs w:val="22"/>
-              </w:rPr>
-              <w:t>shell</w:t>
-            </w:r>
-            <w:r>
-              <w:rPr>
-                <w:sz w:val="22"/>
-                <w:szCs w:val="22"/>
-              </w:rPr>
-              <w:t xml:space="preserve">, </w:t>
-            </w:r>
-            <w:r>
-              <w:rPr>
-                <w:b/>
-                <w:bCs/>
-                <w:sz w:val="22"/>
-                <w:szCs w:val="22"/>
-              </w:rPr>
-              <w:t>git</w:t>
-            </w:r>
-            <w:r>
-              <w:rPr>
-                <w:sz w:val="22"/>
-                <w:szCs w:val="22"/>
-              </w:rPr>
-              <w:t>,</w:t>
-            </w:r>
-            <w:r>
-              <w:rPr>
-                <w:sz w:val="22"/>
-                <w:szCs w:val="22"/>
-              </w:rPr>
-              <w:t xml:space="preserve"> </w:t>
-            </w:r>
-            <w:r>
-              <w:rPr>
-                <w:b/>
-                <w:bCs/>
-                <w:sz w:val="22"/>
-                <w:szCs w:val="22"/>
-              </w:rPr>
-              <w:t>SSH, AWS</w:t>
-            </w:r>
-            <w:r>
-              <w:rPr>
-                <w:b/>
-                <w:bCs/>
-                <w:sz w:val="22"/>
-                <w:szCs w:val="22"/>
-              </w:rPr>
-              <w:t xml:space="preserve"> CLI</w:t>
-            </w:r>
-            <w:r>
-              <w:rPr>
-                <w:b/>
-                <w:bCs/>
-                <w:sz w:val="22"/>
-                <w:szCs w:val="22"/>
-              </w:rPr>
-              <w:t>, PRAAT</w:t>
-            </w:r>
-            <w:r>
-              <w:rPr>
-                <w:b/>
-                <w:bCs/>
-                <w:sz w:val="22"/>
-                <w:szCs w:val="22"/>
-              </w:rPr>
-              <w:t>, Anaconda</w:t>
+                <w:sz w:val="22"/>
+                <w:szCs w:val="22"/>
+              </w:rPr>
+              <w:t xml:space="preserve">language, </w:t>
+            </w:r>
+            <w:r>
+              <w:rPr>
+                <w:sz w:val="22"/>
+                <w:szCs w:val="22"/>
+              </w:rPr>
+              <w:t>societ</w:t>
+            </w:r>
+            <w:r>
+              <w:rPr>
+                <w:sz w:val="22"/>
+                <w:szCs w:val="22"/>
+              </w:rPr>
+              <w:t>y</w:t>
+            </w:r>
+            <w:r>
+              <w:rPr>
+                <w:sz w:val="22"/>
+                <w:szCs w:val="22"/>
+              </w:rPr>
+              <w:t>, and technology</w:t>
+            </w:r>
+            <w:r>
+              <w:rPr>
+                <w:sz w:val="22"/>
+                <w:szCs w:val="22"/>
+              </w:rPr>
+              <w:t>.</w:t>
             </w:r>
           </w:p>
         </w:tc>
@@ -3130,7 +3064,7 @@
         </w:trPr>
         <w:tc>
           <w:tcPr>
-            <w:tcW w:w="7786" w:type="dxa"/>
+            <w:tcW w:w="7830" w:type="dxa"/>
             <w:gridSpan w:val="12"/>
             <w:tcBorders>
               <w:bottom w:val="single" w:sz="8" w:space="0" w:color="2C3B57" w:themeColor="text2"/>
@@ -3154,7 +3088,7 @@
         </w:tc>
         <w:tc>
           <w:tcPr>
-            <w:tcW w:w="26" w:type="dxa"/>
+            <w:tcW w:w="90" w:type="dxa"/>
             <w:vMerge/>
             <w:tcBorders>
               <w:bottom w:val="single" w:sz="8" w:space="0" w:color="2C3B57" w:themeColor="text2"/>
@@ -3165,7 +3099,7 @@
         </w:tc>
         <w:tc>
           <w:tcPr>
-            <w:tcW w:w="3760" w:type="dxa"/>
+            <w:tcW w:w="3652" w:type="dxa"/>
             <w:gridSpan w:val="6"/>
             <w:vMerge/>
             <w:shd w:val="clear" w:color="auto" w:fill="CADEE5" w:themeFill="background2"/>
@@ -3180,7 +3114,7 @@
         </w:trPr>
         <w:tc>
           <w:tcPr>
-            <w:tcW w:w="7786" w:type="dxa"/>
+            <w:tcW w:w="7830" w:type="dxa"/>
             <w:gridSpan w:val="12"/>
             <w:tcBorders>
               <w:top w:val="single" w:sz="8" w:space="0" w:color="2C3B57" w:themeColor="text2"/>
@@ -3201,7 +3135,25 @@
                   <w:sz w:val="20"/>
                   <w:szCs w:val="20"/>
                 </w:rPr>
-                <w:t xml:space="preserve">Gotta have </w:t>
+                <w:t xml:space="preserve">Gotta </w:t>
+              </w:r>
+              <w:proofErr w:type="gramStart"/>
+              <w:r>
+                <w:rPr>
+                  <w:rStyle w:val="Hyperlink"/>
+                  <w:sz w:val="20"/>
+                  <w:szCs w:val="20"/>
+                </w:rPr>
+                <w:t>have</w:t>
+              </w:r>
+              <w:proofErr w:type="gramEnd"/>
+              <w:r>
+                <w:rPr>
+                  <w:rStyle w:val="Hyperlink"/>
+                  <w:sz w:val="20"/>
+                  <w:szCs w:val="20"/>
+                </w:rPr>
+                <w:t xml:space="preserve"> </w:t>
               </w:r>
               <w:proofErr w:type="spellStart"/>
               <w:r>
@@ -3256,6 +3208,22 @@
                 <w:sz w:val="20"/>
                 <w:szCs w:val="20"/>
               </w:rPr>
+              <w:t>Philadelphia</w:t>
+            </w:r>
+            <w:r>
+              <w:rPr>
+                <w:sz w:val="20"/>
+                <w:szCs w:val="20"/>
+              </w:rPr>
+              <w:t xml:space="preserve"> </w:t>
+            </w:r>
+            <w:r>
+              <w:rPr>
+                <w:i/>
+                <w:iCs/>
+                <w:sz w:val="20"/>
+                <w:szCs w:val="20"/>
+              </w:rPr>
               <w:t>KYW News Radio</w:t>
             </w:r>
           </w:p>
@@ -3328,25 +3296,41 @@
                 <w:sz w:val="20"/>
                 <w:szCs w:val="20"/>
               </w:rPr>
-              <w:t>Main Line Network</w:t>
-            </w:r>
-            <w:r>
-              <w:rPr>
-                <w:sz w:val="20"/>
-                <w:szCs w:val="20"/>
-              </w:rPr>
-              <w:t xml:space="preserve"> </w:t>
-            </w:r>
-          </w:p>
-          <w:p>
-            <w:pPr>
-              <w:pStyle w:val="Dates"/>
-              <w:rPr>
-                <w:b w:val="0"/>
-                <w:bCs/>
+              <w:t xml:space="preserve">Main Line </w:t>
+            </w:r>
+            <w:r>
+              <w:rPr>
                 <w:i/>
                 <w:iCs/>
-                <w:color w:val="404040" w:themeColor="text1" w:themeTint="BF"/>
+                <w:sz w:val="20"/>
+                <w:szCs w:val="20"/>
+              </w:rPr>
+              <w:t>TV</w:t>
+            </w:r>
+            <w:r>
+              <w:rPr>
+                <w:sz w:val="20"/>
+                <w:szCs w:val="20"/>
+              </w:rPr>
+              <w:t xml:space="preserve">, </w:t>
+            </w:r>
+            <w:r>
+              <w:rPr>
+                <w:i/>
+                <w:iCs/>
+                <w:sz w:val="20"/>
+                <w:szCs w:val="20"/>
+              </w:rPr>
+              <w:t>Radnor Public Access</w:t>
+            </w:r>
+          </w:p>
+          <w:p>
+            <w:pPr>
+              <w:pStyle w:val="Text"/>
+              <w:rPr>
+                <w:i/>
+                <w:iCs/>
+                <w:sz w:val="20"/>
                 <w:szCs w:val="20"/>
               </w:rPr>
             </w:pPr>
@@ -3354,29 +3338,33 @@
               <w:r>
                 <w:rPr>
                   <w:rStyle w:val="Hyperlink"/>
-                  <w:b w:val="0"/>
-                  <w:bCs/>
+                  <w:sz w:val="20"/>
                   <w:szCs w:val="20"/>
                 </w:rPr>
-                <w:t>Does Elmo have a Philly Accent?</w:t>
+                <w:t>Does Elmo have a Philly accent?</w:t>
               </w:r>
             </w:hyperlink>
             <w:r>
               <w:rPr>
-                <w:b w:val="0"/>
-                <w:bCs/>
-                <w:color w:val="404040" w:themeColor="text1" w:themeTint="BF"/>
-                <w:szCs w:val="20"/>
-              </w:rPr>
-              <w:t xml:space="preserve"> | </w:t>
-            </w:r>
-            <w:r>
-              <w:rPr>
-                <w:b w:val="0"/>
-                <w:bCs/>
                 <w:i/>
                 <w:iCs/>
-                <w:color w:val="404040" w:themeColor="text1" w:themeTint="BF"/>
+                <w:sz w:val="20"/>
+                <w:szCs w:val="20"/>
+              </w:rPr>
+              <w:t xml:space="preserve"> </w:t>
+            </w:r>
+            <w:r>
+              <w:rPr>
+                <w:sz w:val="20"/>
+                <w:szCs w:val="20"/>
+              </w:rPr>
+              <w:t xml:space="preserve">| </w:t>
+            </w:r>
+            <w:r>
+              <w:rPr>
+                <w:i/>
+                <w:iCs/>
+                <w:sz w:val="20"/>
                 <w:szCs w:val="20"/>
               </w:rPr>
               <w:t>Philadelphia Magazine</w:t>
@@ -3385,7 +3373,7 @@
         </w:tc>
         <w:tc>
           <w:tcPr>
-            <w:tcW w:w="26" w:type="dxa"/>
+            <w:tcW w:w="90" w:type="dxa"/>
             <w:vMerge/>
             <w:tcBorders>
               <w:top w:val="single" w:sz="8" w:space="0" w:color="2C3B57" w:themeColor="text2"/>
@@ -3396,7 +3384,7 @@
         </w:tc>
         <w:tc>
           <w:tcPr>
-            <w:tcW w:w="3760" w:type="dxa"/>
+            <w:tcW w:w="3652" w:type="dxa"/>
             <w:gridSpan w:val="6"/>
             <w:vMerge/>
             <w:shd w:val="clear" w:color="auto" w:fill="CADEE5" w:themeFill="background2"/>
@@ -3411,7 +3399,7 @@
         </w:trPr>
         <w:tc>
           <w:tcPr>
-            <w:tcW w:w="7786" w:type="dxa"/>
+            <w:tcW w:w="7830" w:type="dxa"/>
             <w:gridSpan w:val="12"/>
             <w:tcBorders>
               <w:bottom w:val="single" w:sz="8" w:space="0" w:color="2C3B57" w:themeColor="text2"/>
@@ -3428,25 +3416,11 @@
             <w:r>
               <w:t>Publications</w:t>
             </w:r>
-            <w:r>
-              <w:t xml:space="preserve"> </w:t>
-            </w:r>
-            <w:r>
-              <w:rPr>
-                <w:b w:val="0"/>
-                <w:bCs/>
-                <w:caps w:val="0"/>
-                <w:color w:val="404040" w:themeColor="text1" w:themeTint="BF"/>
-                <w:sz w:val="22"/>
-                <w:szCs w:val="22"/>
-              </w:rPr>
-              <w:t>(*denotes undergraduate co-author)</w:t>
-            </w:r>
           </w:p>
         </w:tc>
         <w:tc>
           <w:tcPr>
-            <w:tcW w:w="26" w:type="dxa"/>
+            <w:tcW w:w="90" w:type="dxa"/>
             <w:vMerge/>
             <w:tcBorders>
               <w:bottom w:val="single" w:sz="8" w:space="0" w:color="2C3B57" w:themeColor="text2"/>
@@ -3457,7 +3431,7 @@
         </w:tc>
         <w:tc>
           <w:tcPr>
-            <w:tcW w:w="3760" w:type="dxa"/>
+            <w:tcW w:w="3652" w:type="dxa"/>
             <w:gridSpan w:val="6"/>
             <w:vMerge/>
             <w:shd w:val="clear" w:color="auto" w:fill="CADEE5" w:themeFill="background2"/>
@@ -3472,7 +3446,7 @@
         </w:trPr>
         <w:tc>
           <w:tcPr>
-            <w:tcW w:w="7786" w:type="dxa"/>
+            <w:tcW w:w="7830" w:type="dxa"/>
             <w:gridSpan w:val="12"/>
             <w:tcBorders>
               <w:top w:val="single" w:sz="8" w:space="0" w:color="2C3B57" w:themeColor="text2"/>
@@ -3502,21 +3476,7 @@
                 <w:color w:val="404040"/>
                 <w:szCs w:val="20"/>
               </w:rPr>
-              <w:t>, A.</w:t>
-            </w:r>
-            <w:r>
-              <w:rPr>
-                <w:color w:val="404040"/>
-                <w:szCs w:val="20"/>
-              </w:rPr>
-              <w:t>*</w:t>
-            </w:r>
-            <w:r>
-              <w:rPr>
-                <w:color w:val="404040"/>
-                <w:szCs w:val="20"/>
-              </w:rPr>
-              <w:t xml:space="preserve">, &amp; </w:t>
+              <w:t xml:space="preserve">, A., &amp; </w:t>
             </w:r>
             <w:r>
               <w:rPr>
@@ -3751,7 +3711,7 @@
         </w:tc>
         <w:tc>
           <w:tcPr>
-            <w:tcW w:w="26" w:type="dxa"/>
+            <w:tcW w:w="90" w:type="dxa"/>
             <w:vMerge/>
             <w:tcBorders>
               <w:top w:val="single" w:sz="8" w:space="0" w:color="2C3B57" w:themeColor="text2"/>
@@ -3762,7 +3722,7 @@
         </w:tc>
         <w:tc>
           <w:tcPr>
-            <w:tcW w:w="3760" w:type="dxa"/>
+            <w:tcW w:w="3652" w:type="dxa"/>
             <w:gridSpan w:val="6"/>
             <w:vMerge/>
             <w:shd w:val="clear" w:color="auto" w:fill="CADEE5" w:themeFill="background2"/>
@@ -3773,11 +3733,11 @@
       </w:tr>
       <w:tr>
         <w:trPr>
-          <w:trHeight w:val="90"/>
+          <w:trHeight w:val="54"/>
         </w:trPr>
         <w:tc>
           <w:tcPr>
-            <w:tcW w:w="7786" w:type="dxa"/>
+            <w:tcW w:w="7830" w:type="dxa"/>
             <w:gridSpan w:val="12"/>
             <w:tcBorders>
               <w:bottom w:val="single" w:sz="8" w:space="0" w:color="2C3B57" w:themeColor="text2"/>
@@ -3787,6 +3747,7 @@
           <w:p>
             <w:pPr>
               <w:pStyle w:val="Heading3"/>
+              <w:ind w:left="0"/>
               <w:rPr>
                 <w:sz w:val="12"/>
                 <w:szCs w:val="12"/>
@@ -3796,7 +3757,7 @@
         </w:tc>
         <w:tc>
           <w:tcPr>
-            <w:tcW w:w="26" w:type="dxa"/>
+            <w:tcW w:w="90" w:type="dxa"/>
             <w:vMerge/>
             <w:tcBorders>
               <w:bottom w:val="single" w:sz="8" w:space="0" w:color="2C3B57" w:themeColor="text2"/>
@@ -3807,7 +3768,7 @@
         </w:tc>
         <w:tc>
           <w:tcPr>
-            <w:tcW w:w="3760" w:type="dxa"/>
+            <w:tcW w:w="3652" w:type="dxa"/>
             <w:gridSpan w:val="6"/>
             <w:vMerge/>
             <w:shd w:val="clear" w:color="auto" w:fill="CADEE5" w:themeFill="background2"/>
@@ -3817,7 +3778,16 @@
         </w:tc>
       </w:tr>
     </w:tbl>
-    <w:p/>
+    <w:p>
+      <w:pPr>
+        <w:tabs>
+          <w:tab w:val="left" w:pos="6148"/>
+        </w:tabs>
+      </w:pPr>
+      <w:r>
+        <w:tab/>
+      </w:r>
+    </w:p>
     <w:sectPr>
       <w:footerReference w:type="default" r:id="rId22"/>
       <w:pgSz w:w="12240" w:h="15840" w:code="1"/>
@@ -3855,32 +3825,18 @@
       <w:pStyle w:val="Footer"/>
       <w:jc w:val="center"/>
       <w:rPr>
+        <w:i/>
+        <w:iCs/>
         <w:sz w:val="24"/>
       </w:rPr>
     </w:pPr>
     <w:r>
       <w:rPr>
+        <w:i/>
+        <w:iCs/>
         <w:sz w:val="24"/>
       </w:rPr>
-      <w:t xml:space="preserve">Last Updated: </w:t>
-    </w:r>
-    <w:r>
-      <w:rPr>
-        <w:sz w:val="24"/>
-      </w:rPr>
-      <w:t>08</w:t>
-    </w:r>
-    <w:r>
-      <w:rPr>
-        <w:sz w:val="24"/>
-      </w:rPr>
-      <w:t>-</w:t>
-    </w:r>
-    <w:r>
-      <w:rPr>
-        <w:sz w:val="24"/>
-      </w:rPr>
-      <w:t>-2024</w:t>
+      <w:t>References available on request</w:t>
     </w:r>
   </w:p>
 </w:ftr>
@@ -5633,6 +5589,7 @@
     <w:rsid w:val="009C24C5"/>
     <w:rsid w:val="00A0279E"/>
     <w:rsid w:val="00A707B6"/>
+    <w:rsid w:val="00A76D8E"/>
     <w:rsid w:val="00A77E75"/>
     <w:rsid w:val="00B521B0"/>
     <w:rsid w:val="00D92601"/>
@@ -6116,6 +6073,10 @@
     <w:name w:val="BE67D8D27DB142459236060589965E38"/>
     <w:rsid w:val="00D92601"/>
   </w:style>
+  <w:style w:type="paragraph" w:customStyle="1" w:styleId="8D22A9E6F2DC824E8745F925FBFD7F9B">
+    <w:name w:val="8D22A9E6F2DC824E8745F925FBFD7F9B"/>
+    <w:rsid w:val="00A76D8E"/>
+  </w:style>
 </w:styles>
 </file>
 
@@ -6328,24 +6289,6 @@
 </file>
 
 <file path=customXml/item1.xml><?xml version="1.0" encoding="utf-8"?>
-<p:properties xmlns:p="http://schemas.microsoft.com/office/2006/metadata/properties" xmlns:xsi="http://www.w3.org/2001/XMLSchema-instance" xmlns:pc="http://schemas.microsoft.com/office/infopath/2007/PartnerControls">
-  <documentManagement>
-    <MediaServiceKeyPoints xmlns="71af3243-3dd4-4a8d-8c0d-dd76da1f02a5" xsi:nil="true"/>
-    <Status xmlns="71af3243-3dd4-4a8d-8c0d-dd76da1f02a5">Not started</Status>
-  </documentManagement>
-</p:properties>
-</file>
-
-<file path=customXml/item2.xml><?xml version="1.0" encoding="utf-8"?>
-<?mso-contentType ?>
-<FormTemplates xmlns="http://schemas.microsoft.com/sharepoint/v3/contenttype/forms">
-  <Display>DocumentLibraryForm</Display>
-  <Edit>DocumentLibraryForm</Edit>
-  <New>DocumentLibraryForm</New>
-</FormTemplates>
-</file>
-
-<file path=customXml/item3.xml><?xml version="1.0" encoding="utf-8"?>
 <ct:contentTypeSchema xmlns:ct="http://schemas.microsoft.com/office/2006/metadata/contentType" xmlns:ma="http://schemas.microsoft.com/office/2006/metadata/properties/metaAttributes" ct:_="" ma:_="" ma:contentTypeName="Document" ma:contentTypeID="0x01010079F111ED35F8CC479449609E8A0923A6" ma:contentTypeVersion="12" ma:contentTypeDescription="Create a new document." ma:contentTypeScope="" ma:versionID="fa6e671f1cd7e4d96ff9652be322dd5e">
   <xsd:schema xmlns:xsd="http://www.w3.org/2001/XMLSchema" xmlns:xs="http://www.w3.org/2001/XMLSchema" xmlns:p="http://schemas.microsoft.com/office/2006/metadata/properties" xmlns:ns2="71af3243-3dd4-4a8d-8c0d-dd76da1f02a5" xmlns:ns3="16c05727-aa75-4e4a-9b5f-8a80a1165891" targetNamespace="http://schemas.microsoft.com/office/2006/metadata/properties" ma:root="true" ma:fieldsID="4e2496f70b101db0b8013f30a071bbf7" ns2:_="" ns3:_="">
     <xsd:import namespace="71af3243-3dd4-4a8d-8c0d-dd76da1f02a5"/>
@@ -6566,25 +6509,25 @@
 </ct:contentTypeSchema>
 </file>
 
-<file path=customXml/itemProps1.xml><?xml version="1.0" encoding="utf-8"?>
-<ds:datastoreItem xmlns:ds="http://schemas.openxmlformats.org/officeDocument/2006/customXml" ds:itemID="{F1735428-6F95-4096-840F-2DD96B16B624}">
-  <ds:schemaRefs>
-    <ds:schemaRef ds:uri="http://schemas.microsoft.com/office/2006/metadata/properties"/>
-    <ds:schemaRef ds:uri="http://schemas.microsoft.com/office/infopath/2007/PartnerControls"/>
-    <ds:schemaRef ds:uri="71af3243-3dd4-4a8d-8c0d-dd76da1f02a5"/>
-  </ds:schemaRefs>
-</ds:datastoreItem>
+<file path=customXml/item2.xml><?xml version="1.0" encoding="utf-8"?>
+<?mso-contentType ?>
+<FormTemplates xmlns="http://schemas.microsoft.com/sharepoint/v3/contenttype/forms">
+  <Display>DocumentLibraryForm</Display>
+  <Edit>DocumentLibraryForm</Edit>
+  <New>DocumentLibraryForm</New>
+</FormTemplates>
 </file>
 
-<file path=customXml/itemProps2.xml><?xml version="1.0" encoding="utf-8"?>
-<ds:datastoreItem xmlns:ds="http://schemas.openxmlformats.org/officeDocument/2006/customXml" ds:itemID="{C3ED917E-6B3F-4995-8090-FD9CFEE66038}">
-  <ds:schemaRefs>
-    <ds:schemaRef ds:uri="http://schemas.microsoft.com/sharepoint/v3/contenttype/forms"/>
-  </ds:schemaRefs>
-</ds:datastoreItem>
+<file path=customXml/item3.xml><?xml version="1.0" encoding="utf-8"?>
+<p:properties xmlns:p="http://schemas.microsoft.com/office/2006/metadata/properties" xmlns:xsi="http://www.w3.org/2001/XMLSchema-instance" xmlns:pc="http://schemas.microsoft.com/office/infopath/2007/PartnerControls">
+  <documentManagement>
+    <MediaServiceKeyPoints xmlns="71af3243-3dd4-4a8d-8c0d-dd76da1f02a5" xsi:nil="true"/>
+    <Status xmlns="71af3243-3dd4-4a8d-8c0d-dd76da1f02a5">Not started</Status>
+  </documentManagement>
+</p:properties>
 </file>
 
-<file path=customXml/itemProps3.xml><?xml version="1.0" encoding="utf-8"?>
+<file path=customXml/itemProps1.xml><?xml version="1.0" encoding="utf-8"?>
 <ds:datastoreItem xmlns:ds="http://schemas.openxmlformats.org/officeDocument/2006/customXml" ds:itemID="{647FEFD4-54E2-43C2-B579-757DDE7F1A35}">
   <ds:schemaRefs>
     <ds:schemaRef ds:uri="http://schemas.microsoft.com/office/2006/metadata/contentType"/>
@@ -6601,4 +6544,22 @@
     <ds:schemaRef ds:uri="http://schemas.microsoft.com/internal/obd"/>
   </ds:schemaRefs>
 </ds:datastoreItem>
+</file>
+
+<file path=customXml/itemProps2.xml><?xml version="1.0" encoding="utf-8"?>
+<ds:datastoreItem xmlns:ds="http://schemas.openxmlformats.org/officeDocument/2006/customXml" ds:itemID="{C3ED917E-6B3F-4995-8090-FD9CFEE66038}">
+  <ds:schemaRefs>
+    <ds:schemaRef ds:uri="http://schemas.microsoft.com/sharepoint/v3/contenttype/forms"/>
+  </ds:schemaRefs>
+</ds:datastoreItem>
+</file>
+
+<file path=customXml/itemProps3.xml><?xml version="1.0" encoding="utf-8"?>
+<ds:datastoreItem xmlns:ds="http://schemas.openxmlformats.org/officeDocument/2006/customXml" ds:itemID="{F1735428-6F95-4096-840F-2DD96B16B624}">
+  <ds:schemaRefs>
+    <ds:schemaRef ds:uri="http://schemas.microsoft.com/office/2006/metadata/properties"/>
+    <ds:schemaRef ds:uri="http://schemas.microsoft.com/office/infopath/2007/PartnerControls"/>
+    <ds:schemaRef ds:uri="71af3243-3dd4-4a8d-8c0d-dd76da1f02a5"/>
+  </ds:schemaRefs>
+</ds:datastoreItem>
 </file>
</xml_diff>